<commit_message>
Add heuristic analysis and research review
</commit_message>
<xml_diff>
--- a/heuristic_analysis.docx
+++ b/heuristic_analysis.docx
@@ -4,8 +4,9 @@
   <w:body>
     <w:p>
       <w:pPr>
+        <w:pStyle w:val="a5"/>
         <w:rPr>
-          <w:rFonts w:hint="eastAsia"/>
+          <w:b w:val="0"/>
           <w:lang w:eastAsia="zh-HK"/>
         </w:rPr>
       </w:pPr>
@@ -25,26 +26,29 @@
     </w:p>
     <w:p>
       <w:pPr>
+        <w:pStyle w:val="a3"/>
+        <w:numPr>
+          <w:ilvl w:val="0"/>
+          <w:numId w:val="3"/>
+        </w:numPr>
+        <w:ind w:leftChars="0"/>
         <w:rPr>
           <w:rFonts w:hint="eastAsia"/>
         </w:rPr>
       </w:pPr>
       <w:r>
-        <w:rPr>
-          <w:b/>
-        </w:rPr>
-        <w:t>Provide</w:t>
-      </w:r>
-      <w:r>
-        <w:t xml:space="preserve"> an optimal plan for Problems 1, 2, and 3.</w:t>
-      </w:r>
-    </w:p>
-    <w:p>
-      <w:pPr>
-        <w:rPr>
-          <w:rFonts w:hint="eastAsia"/>
-        </w:rPr>
-      </w:pPr>
+        <w:t>Provide an optimal plan for Problems 1, 2, and 3.</w:t>
+      </w:r>
+    </w:p>
+    <w:p>
+      <w:pPr>
+        <w:pStyle w:val="a3"/>
+        <w:ind w:leftChars="0" w:left="360"/>
+      </w:pPr>
+      <w:bookmarkStart w:id="0" w:name="_GoBack"/>
+      <w:bookmarkEnd w:id="0"/>
+    </w:p>
+    <w:p>
       <w:r>
         <w:rPr>
           <w:rFonts w:hint="eastAsia"/>
@@ -103,11 +107,6 @@
       </w:r>
     </w:p>
     <w:p>
-      <w:pPr>
-        <w:rPr>
-          <w:rFonts w:hint="eastAsia"/>
-        </w:rPr>
-      </w:pPr>
       <w:proofErr w:type="gramStart"/>
       <w:r>
         <w:t>Unload(</w:t>
@@ -117,19 +116,8 @@
         <w:t>C2, P2, SFO)</w:t>
       </w:r>
     </w:p>
-    <w:p>
-      <w:pPr>
-        <w:rPr>
-          <w:rFonts w:hint="eastAsia"/>
-        </w:rPr>
-      </w:pPr>
-    </w:p>
-    <w:p>
-      <w:pPr>
-        <w:rPr>
-          <w:rFonts w:hint="eastAsia"/>
-        </w:rPr>
-      </w:pPr>
+    <w:p/>
+    <w:p>
       <w:r>
         <w:rPr>
           <w:rFonts w:hint="eastAsia"/>
@@ -218,11 +206,6 @@
       </w:r>
     </w:p>
     <w:p>
-      <w:pPr>
-        <w:rPr>
-          <w:rFonts w:hint="eastAsia"/>
-        </w:rPr>
-      </w:pPr>
       <w:proofErr w:type="gramStart"/>
       <w:r>
         <w:t>Unload(</w:t>
@@ -232,19 +215,8 @@
         <w:t>C2, P2, SFO)</w:t>
       </w:r>
     </w:p>
-    <w:p>
-      <w:pPr>
-        <w:rPr>
-          <w:rFonts w:hint="eastAsia"/>
-        </w:rPr>
-      </w:pPr>
-    </w:p>
-    <w:p>
-      <w:pPr>
-        <w:rPr>
-          <w:rFonts w:hint="eastAsia"/>
-        </w:rPr>
-      </w:pPr>
+    <w:p/>
+    <w:p>
       <w:r>
         <w:rPr>
           <w:rFonts w:hint="eastAsia"/>
@@ -363,32 +335,37 @@
       </w:r>
     </w:p>
     <w:p>
+      <w:proofErr w:type="gramStart"/>
+      <w:r>
+        <w:t>Unload(</w:t>
+      </w:r>
+      <w:proofErr w:type="gramEnd"/>
+      <w:r>
+        <w:t>C1, P1, JFK)</w:t>
+      </w:r>
+    </w:p>
+    <w:p>
       <w:pPr>
         <w:rPr>
           <w:rFonts w:hint="eastAsia"/>
         </w:rPr>
       </w:pPr>
-      <w:proofErr w:type="gramStart"/>
-      <w:r>
-        <w:t>Unload(</w:t>
-      </w:r>
-      <w:proofErr w:type="gramEnd"/>
-      <w:r>
-        <w:t>C1, P1, JFK)</w:t>
-      </w:r>
-    </w:p>
-    <w:p>
-      <w:pPr>
+    </w:p>
+    <w:p/>
+    <w:p>
+      <w:pPr>
+        <w:pStyle w:val="a3"/>
+        <w:numPr>
+          <w:ilvl w:val="0"/>
+          <w:numId w:val="3"/>
+        </w:numPr>
+        <w:ind w:leftChars="0"/>
         <w:rPr>
           <w:rFonts w:hint="eastAsia"/>
         </w:rPr>
       </w:pPr>
-    </w:p>
-    <w:p>
-      <w:r>
-        <w:rPr>
-          <w:b/>
-        </w:rPr>
+      <w:r>
+        <w:lastRenderedPageBreak/>
         <w:t>Compare</w:t>
       </w:r>
       <w:r>
@@ -400,13 +377,10 @@
       </w:r>
       <w:proofErr w:type="gramEnd"/>
       <w:r>
-        <w:t xml:space="preserve">, and 3. Include breadth-first, depth-first, and at least one other uninformed non-heuristic search in your </w:t>
-      </w:r>
-      <w:r>
-        <w:lastRenderedPageBreak/>
-        <w:t>comparison.</w:t>
-      </w:r>
-    </w:p>
+        <w:t>, and 3. Include breadth-first, depth-first, and at least one other uninformed non-heuristic search in your comparison.</w:t>
+      </w:r>
+    </w:p>
+    <w:p/>
     <w:tbl>
       <w:tblPr>
         <w:tblStyle w:val="a4"/>
@@ -424,24 +398,13 @@
           <w:tcPr>
             <w:tcW w:w="534" w:type="dxa"/>
           </w:tcPr>
-          <w:p>
-            <w:pPr>
-              <w:rPr>
-                <w:rFonts w:hint="eastAsia"/>
-              </w:rPr>
-            </w:pPr>
-          </w:p>
+          <w:p/>
         </w:tc>
         <w:tc>
           <w:tcPr>
             <w:tcW w:w="2551" w:type="dxa"/>
           </w:tcPr>
           <w:p>
-            <w:pPr>
-              <w:rPr>
-                <w:rFonts w:hint="eastAsia"/>
-              </w:rPr>
-            </w:pPr>
             <w:r>
               <w:rPr>
                 <w:rFonts w:hint="eastAsia"/>
@@ -450,11 +413,6 @@
             </w:r>
           </w:p>
           <w:p>
-            <w:pPr>
-              <w:rPr>
-                <w:rFonts w:hint="eastAsia"/>
-              </w:rPr>
-            </w:pPr>
             <w:proofErr w:type="spellStart"/>
             <w:r>
               <w:rPr>
@@ -491,6 +449,21 @@
               <w:t>NewNode</w:t>
             </w:r>
             <w:proofErr w:type="spellEnd"/>
+            <w:r>
+              <w:rPr>
+                <w:rFonts w:hint="eastAsia"/>
+              </w:rPr>
+              <w:t xml:space="preserve"> </w:t>
+            </w:r>
+            <w:r>
+              <w:t>–</w:t>
+            </w:r>
+            <w:r>
+              <w:rPr>
+                <w:rFonts w:hint="eastAsia"/>
+              </w:rPr>
+              <w:t xml:space="preserve"> Time elapsed</w:t>
+            </w:r>
           </w:p>
         </w:tc>
         <w:tc>
@@ -498,30 +471,14 @@
             <w:tcW w:w="2693" w:type="dxa"/>
           </w:tcPr>
           <w:p>
-            <w:pPr>
-              <w:rPr>
-                <w:rFonts w:hint="eastAsia"/>
-              </w:rPr>
-            </w:pPr>
-            <w:r>
-              <w:rPr>
-                <w:rFonts w:hint="eastAsia"/>
-              </w:rPr>
-              <w:t>S3(D</w:t>
-            </w:r>
-            <w:r>
-              <w:rPr>
-                <w:rFonts w:hint="eastAsia"/>
-              </w:rPr>
-              <w:t>FS)</w:t>
-            </w:r>
-          </w:p>
-          <w:p>
-            <w:pPr>
-              <w:rPr>
-                <w:rFonts w:hint="eastAsia"/>
-              </w:rPr>
-            </w:pPr>
+            <w:r>
+              <w:rPr>
+                <w:rFonts w:hint="eastAsia"/>
+              </w:rPr>
+              <w:t>S3(DFS)</w:t>
+            </w:r>
+          </w:p>
+          <w:p>
             <w:proofErr w:type="spellStart"/>
             <w:r>
               <w:rPr>
@@ -558,6 +515,21 @@
               <w:t>NewNode</w:t>
             </w:r>
             <w:proofErr w:type="spellEnd"/>
+            <w:r>
+              <w:rPr>
+                <w:rFonts w:hint="eastAsia"/>
+              </w:rPr>
+              <w:t xml:space="preserve"> </w:t>
+            </w:r>
+            <w:r>
+              <w:t>–</w:t>
+            </w:r>
+            <w:r>
+              <w:rPr>
+                <w:rFonts w:hint="eastAsia"/>
+              </w:rPr>
+              <w:t xml:space="preserve"> Time elapsed</w:t>
+            </w:r>
           </w:p>
         </w:tc>
         <w:tc>
@@ -565,36 +537,14 @@
             <w:tcW w:w="2744" w:type="dxa"/>
           </w:tcPr>
           <w:p>
-            <w:pPr>
-              <w:rPr>
-                <w:rFonts w:hint="eastAsia"/>
-              </w:rPr>
-            </w:pPr>
-            <w:r>
-              <w:rPr>
-                <w:rFonts w:hint="eastAsia"/>
-              </w:rPr>
-              <w:t>S</w:t>
-            </w:r>
-            <w:r>
-              <w:rPr>
-                <w:rFonts w:hint="eastAsia"/>
-              </w:rPr>
-              <w:t>5(Uniform</w:t>
-            </w:r>
-            <w:r>
-              <w:rPr>
-                <w:rFonts w:hint="eastAsia"/>
-              </w:rPr>
-              <w:t>)</w:t>
-            </w:r>
-          </w:p>
-          <w:p>
-            <w:pPr>
-              <w:rPr>
-                <w:rFonts w:hint="eastAsia"/>
-              </w:rPr>
-            </w:pPr>
+            <w:r>
+              <w:rPr>
+                <w:rFonts w:hint="eastAsia"/>
+              </w:rPr>
+              <w:t>S5(Uniform)</w:t>
+            </w:r>
+          </w:p>
+          <w:p>
             <w:proofErr w:type="spellStart"/>
             <w:r>
               <w:rPr>
@@ -631,6 +581,21 @@
               <w:t>NewNode</w:t>
             </w:r>
             <w:proofErr w:type="spellEnd"/>
+            <w:r>
+              <w:rPr>
+                <w:rFonts w:hint="eastAsia"/>
+              </w:rPr>
+              <w:t xml:space="preserve"> </w:t>
+            </w:r>
+            <w:r>
+              <w:t>–</w:t>
+            </w:r>
+            <w:r>
+              <w:rPr>
+                <w:rFonts w:hint="eastAsia"/>
+              </w:rPr>
+              <w:t xml:space="preserve"> Time elapsed</w:t>
+            </w:r>
           </w:p>
         </w:tc>
       </w:tr>
@@ -640,11 +605,6 @@
             <w:tcW w:w="534" w:type="dxa"/>
           </w:tcPr>
           <w:p>
-            <w:pPr>
-              <w:rPr>
-                <w:rFonts w:hint="eastAsia"/>
-              </w:rPr>
-            </w:pPr>
             <w:r>
               <w:rPr>
                 <w:rFonts w:hint="eastAsia"/>
@@ -658,11 +618,6 @@
             <w:tcW w:w="2551" w:type="dxa"/>
           </w:tcPr>
           <w:p>
-            <w:pPr>
-              <w:rPr>
-                <w:rFonts w:hint="eastAsia"/>
-              </w:rPr>
-            </w:pPr>
             <w:r>
               <w:rPr>
                 <w:rFonts w:hint="eastAsia"/>
@@ -675,6 +630,21 @@
               </w:rPr>
               <w:t>56/180</w:t>
             </w:r>
+            <w:r>
+              <w:rPr>
+                <w:rFonts w:hint="eastAsia"/>
+              </w:rPr>
+              <w:t xml:space="preserve"> </w:t>
+            </w:r>
+            <w:r>
+              <w:t>–</w:t>
+            </w:r>
+            <w:r>
+              <w:rPr>
+                <w:rFonts w:hint="eastAsia"/>
+              </w:rPr>
+              <w:t xml:space="preserve"> 0.062s</w:t>
+            </w:r>
           </w:p>
         </w:tc>
         <w:tc>
@@ -682,17 +652,27 @@
             <w:tcW w:w="2693" w:type="dxa"/>
           </w:tcPr>
           <w:p>
-            <w:pPr>
-              <w:rPr>
-                <w:rFonts w:hint="eastAsia"/>
-              </w:rPr>
-            </w:pPr>
             <w:r>
               <w:rPr>
                 <w:rFonts w:hint="eastAsia"/>
               </w:rPr>
               <w:t>12/13/48</w:t>
             </w:r>
+            <w:r>
+              <w:rPr>
+                <w:rFonts w:hint="eastAsia"/>
+              </w:rPr>
+              <w:t xml:space="preserve"> </w:t>
+            </w:r>
+            <w:r>
+              <w:t>–</w:t>
+            </w:r>
+            <w:r>
+              <w:rPr>
+                <w:rFonts w:hint="eastAsia"/>
+              </w:rPr>
+              <w:t xml:space="preserve"> 0.0092s</w:t>
+            </w:r>
           </w:p>
         </w:tc>
         <w:tc>
@@ -700,16 +680,26 @@
             <w:tcW w:w="2744" w:type="dxa"/>
           </w:tcPr>
           <w:p>
-            <w:pPr>
-              <w:rPr>
-                <w:rFonts w:hint="eastAsia"/>
-              </w:rPr>
-            </w:pPr>
             <w:r>
               <w:rPr>
                 <w:rFonts w:hint="eastAsia"/>
               </w:rPr>
               <w:t>55/57/224</w:t>
+            </w:r>
+            <w:r>
+              <w:rPr>
+                <w:rFonts w:hint="eastAsia"/>
+              </w:rPr>
+              <w:t xml:space="preserve"> </w:t>
+            </w:r>
+            <w:r>
+              <w:t>–</w:t>
+            </w:r>
+            <w:r>
+              <w:rPr>
+                <w:rFonts w:hint="eastAsia"/>
+              </w:rPr>
+              <w:t xml:space="preserve"> 0.062s</w:t>
             </w:r>
           </w:p>
         </w:tc>
@@ -720,11 +710,6 @@
             <w:tcW w:w="534" w:type="dxa"/>
           </w:tcPr>
           <w:p>
-            <w:pPr>
-              <w:rPr>
-                <w:rFonts w:hint="eastAsia"/>
-              </w:rPr>
-            </w:pPr>
             <w:r>
               <w:rPr>
                 <w:rFonts w:hint="eastAsia"/>
@@ -738,17 +723,33 @@
             <w:tcW w:w="2551" w:type="dxa"/>
           </w:tcPr>
           <w:p>
-            <w:pPr>
-              <w:rPr>
-                <w:rFonts w:hint="eastAsia"/>
-              </w:rPr>
-            </w:pPr>
             <w:r>
               <w:rPr>
                 <w:rFonts w:hint="eastAsia"/>
               </w:rPr>
               <w:t>3343/4609/30509</w:t>
             </w:r>
+            <w:r>
+              <w:rPr>
+                <w:rFonts w:hint="eastAsia"/>
+              </w:rPr>
+              <w:t xml:space="preserve"> </w:t>
+            </w:r>
+            <w:r>
+              <w:t>–</w:t>
+            </w:r>
+            <w:r>
+              <w:rPr>
+                <w:rFonts w:hint="eastAsia"/>
+              </w:rPr>
+              <w:t xml:space="preserve"> 25.67</w:t>
+            </w:r>
+            <w:r>
+              <w:rPr>
+                <w:rFonts w:hint="eastAsia"/>
+              </w:rPr>
+              <w:t>s</w:t>
+            </w:r>
           </w:p>
         </w:tc>
         <w:tc>
@@ -756,17 +757,27 @@
             <w:tcW w:w="2693" w:type="dxa"/>
           </w:tcPr>
           <w:p>
-            <w:pPr>
-              <w:rPr>
-                <w:rFonts w:hint="eastAsia"/>
-              </w:rPr>
-            </w:pPr>
             <w:r>
               <w:rPr>
                 <w:rFonts w:hint="eastAsia"/>
               </w:rPr>
               <w:t>582/583/5211</w:t>
             </w:r>
+            <w:r>
+              <w:rPr>
+                <w:rFonts w:hint="eastAsia"/>
+              </w:rPr>
+              <w:t xml:space="preserve"> </w:t>
+            </w:r>
+            <w:r>
+              <w:t>–</w:t>
+            </w:r>
+            <w:r>
+              <w:rPr>
+                <w:rFonts w:hint="eastAsia"/>
+              </w:rPr>
+              <w:t xml:space="preserve"> 43.04s</w:t>
+            </w:r>
           </w:p>
         </w:tc>
         <w:tc>
@@ -774,16 +785,26 @@
             <w:tcW w:w="2744" w:type="dxa"/>
           </w:tcPr>
           <w:p>
-            <w:pPr>
-              <w:rPr>
-                <w:rFonts w:hint="eastAsia"/>
-              </w:rPr>
-            </w:pPr>
             <w:r>
               <w:rPr>
                 <w:rFonts w:hint="eastAsia"/>
               </w:rPr>
               <w:t>4853/4855/44041</w:t>
+            </w:r>
+            <w:r>
+              <w:rPr>
+                <w:rFonts w:hint="eastAsia"/>
+              </w:rPr>
+              <w:t xml:space="preserve"> </w:t>
+            </w:r>
+            <w:r>
+              <w:t>–</w:t>
+            </w:r>
+            <w:r>
+              <w:rPr>
+                <w:rFonts w:hint="eastAsia"/>
+              </w:rPr>
+              <w:t xml:space="preserve"> 17.74s</w:t>
             </w:r>
           </w:p>
         </w:tc>
@@ -794,11 +815,6 @@
             <w:tcW w:w="534" w:type="dxa"/>
           </w:tcPr>
           <w:p>
-            <w:pPr>
-              <w:rPr>
-                <w:rFonts w:hint="eastAsia"/>
-              </w:rPr>
-            </w:pPr>
             <w:r>
               <w:rPr>
                 <w:rFonts w:hint="eastAsia"/>
@@ -812,11 +828,6 @@
             <w:tcW w:w="2551" w:type="dxa"/>
           </w:tcPr>
           <w:p>
-            <w:pPr>
-              <w:rPr>
-                <w:rFonts w:hint="eastAsia"/>
-              </w:rPr>
-            </w:pPr>
             <w:r>
               <w:t>1466</w:t>
             </w:r>
@@ -838,6 +849,27 @@
             <w:r>
               <w:t>129631</w:t>
             </w:r>
+            <w:r>
+              <w:rPr>
+                <w:rFonts w:hint="eastAsia"/>
+              </w:rPr>
+              <w:t xml:space="preserve"> </w:t>
+            </w:r>
+            <w:r>
+              <w:t>–</w:t>
+            </w:r>
+            <w:r>
+              <w:rPr>
+                <w:rFonts w:hint="eastAsia"/>
+              </w:rPr>
+              <w:t xml:space="preserve"> 115.57</w:t>
+            </w:r>
+            <w:r>
+              <w:rPr>
+                <w:rFonts w:hint="eastAsia"/>
+              </w:rPr>
+              <w:t>s</w:t>
+            </w:r>
           </w:p>
         </w:tc>
         <w:tc>
@@ -845,17 +877,27 @@
             <w:tcW w:w="2693" w:type="dxa"/>
           </w:tcPr>
           <w:p>
-            <w:pPr>
-              <w:rPr>
-                <w:rFonts w:hint="eastAsia"/>
-              </w:rPr>
-            </w:pPr>
             <w:r>
               <w:rPr>
                 <w:rFonts w:hint="eastAsia"/>
               </w:rPr>
               <w:t>627/628/5176</w:t>
             </w:r>
+            <w:r>
+              <w:rPr>
+                <w:rFonts w:hint="eastAsia"/>
+              </w:rPr>
+              <w:t xml:space="preserve"> </w:t>
+            </w:r>
+            <w:r>
+              <w:t>–</w:t>
+            </w:r>
+            <w:r>
+              <w:rPr>
+                <w:rFonts w:hint="eastAsia"/>
+              </w:rPr>
+              <w:t xml:space="preserve"> 43.66s</w:t>
+            </w:r>
           </w:p>
         </w:tc>
         <w:tc>
@@ -863,16 +905,26 @@
             <w:tcW w:w="2744" w:type="dxa"/>
           </w:tcPr>
           <w:p>
-            <w:pPr>
-              <w:rPr>
-                <w:rFonts w:hint="eastAsia"/>
-              </w:rPr>
-            </w:pPr>
             <w:r>
               <w:rPr>
                 <w:rFonts w:hint="eastAsia"/>
               </w:rPr>
               <w:t>18223/18225/159618</w:t>
+            </w:r>
+            <w:r>
+              <w:rPr>
+                <w:rFonts w:hint="eastAsia"/>
+              </w:rPr>
+              <w:t xml:space="preserve"> </w:t>
+            </w:r>
+            <w:r>
+              <w:t>–</w:t>
+            </w:r>
+            <w:r>
+              <w:rPr>
+                <w:rFonts w:hint="eastAsia"/>
+              </w:rPr>
+              <w:t xml:space="preserve"> 164.38s</w:t>
             </w:r>
           </w:p>
         </w:tc>
@@ -885,22 +937,27 @@
         </w:rPr>
       </w:pPr>
     </w:p>
-    <w:p>
-      <w:pPr>
+    <w:p/>
+    <w:p>
+      <w:pPr>
+        <w:pStyle w:val="a3"/>
+        <w:numPr>
+          <w:ilvl w:val="0"/>
+          <w:numId w:val="3"/>
+        </w:numPr>
+        <w:ind w:leftChars="0"/>
         <w:rPr>
           <w:rFonts w:hint="eastAsia"/>
         </w:rPr>
       </w:pPr>
       <w:r>
-        <w:rPr>
-          <w:b/>
-        </w:rPr>
-        <w:t>Compare</w:t>
-      </w:r>
-      <w:r>
-        <w:t xml:space="preserve"> and contrast heuristic search result metrics using A* with the "ignore preconditions" and "level-sum" heuristics for Problems 1, 2, and 3.</w:t>
-      </w:r>
-    </w:p>
+        <w:t>Compare and contrast heuristic search result metrics using A* with the "ignore</w:t>
+      </w:r>
+      <w:r>
+        <w:t xml:space="preserve"> preconditions" and "level-sum" heuristics for Problems 1, 2, and 3.</w:t>
+      </w:r>
+    </w:p>
+    <w:p/>
     <w:tbl>
       <w:tblPr>
         <w:tblStyle w:val="a4"/>
@@ -924,22 +981,11 @@
             <w:tcW w:w="3827" w:type="dxa"/>
           </w:tcPr>
           <w:p>
-            <w:pPr>
-              <w:rPr>
-                <w:rFonts w:hint="eastAsia"/>
-              </w:rPr>
-            </w:pPr>
-            <w:r>
-              <w:rPr>
-                <w:rFonts w:hint="eastAsia"/>
-              </w:rPr>
-              <w:t>S9(A* w/ ignore</w:t>
-            </w:r>
-            <w:r>
-              <w:rPr>
-                <w:rFonts w:hint="eastAsia"/>
-              </w:rPr>
-              <w:t>)</w:t>
+            <w:r>
+              <w:rPr>
+                <w:rFonts w:hint="eastAsia"/>
+              </w:rPr>
+              <w:t>S9(A* w/ ignore)</w:t>
             </w:r>
           </w:p>
           <w:p>
@@ -986,22 +1032,11 @@
             <w:tcW w:w="4001" w:type="dxa"/>
           </w:tcPr>
           <w:p>
-            <w:pPr>
-              <w:rPr>
-                <w:rFonts w:hint="eastAsia"/>
-              </w:rPr>
-            </w:pPr>
-            <w:r>
-              <w:rPr>
-                <w:rFonts w:hint="eastAsia"/>
-              </w:rPr>
-              <w:t>S1</w:t>
-            </w:r>
-            <w:r>
-              <w:rPr>
-                <w:rFonts w:hint="eastAsia"/>
-              </w:rPr>
-              <w:t xml:space="preserve">0(A* w/ </w:t>
+            <w:r>
+              <w:rPr>
+                <w:rFonts w:hint="eastAsia"/>
+              </w:rPr>
+              <w:t xml:space="preserve">S10(A* w/ </w:t>
             </w:r>
             <w:proofErr w:type="spellStart"/>
             <w:r>
@@ -1083,6 +1118,21 @@
               </w:rPr>
               <w:t>41/43/170</w:t>
             </w:r>
+            <w:r>
+              <w:rPr>
+                <w:rFonts w:hint="eastAsia"/>
+              </w:rPr>
+              <w:t xml:space="preserve"> </w:t>
+            </w:r>
+            <w:r>
+              <w:t>–</w:t>
+            </w:r>
+            <w:r>
+              <w:rPr>
+                <w:rFonts w:hint="eastAsia"/>
+              </w:rPr>
+              <w:t xml:space="preserve"> 0.042s</w:t>
+            </w:r>
           </w:p>
         </w:tc>
         <w:tc>
@@ -1090,11 +1140,31 @@
             <w:tcW w:w="4001" w:type="dxa"/>
           </w:tcPr>
           <w:p>
+            <w:pPr>
+              <w:tabs>
+                <w:tab w:val="right" w:pos="3785"/>
+              </w:tabs>
+            </w:pPr>
             <w:r>
               <w:rPr>
                 <w:rFonts w:hint="eastAsia"/>
               </w:rPr>
               <w:t>11/13/50</w:t>
+            </w:r>
+            <w:r>
+              <w:rPr>
+                <w:rFonts w:hint="eastAsia"/>
+              </w:rPr>
+              <w:t xml:space="preserve"> </w:t>
+            </w:r>
+            <w:r>
+              <w:t>–</w:t>
+            </w:r>
+            <w:r>
+              <w:rPr>
+                <w:rFonts w:hint="eastAsia"/>
+              </w:rPr>
+              <w:t xml:space="preserve"> 0.70s</w:t>
             </w:r>
           </w:p>
         </w:tc>
@@ -1124,6 +1194,27 @@
               </w:rPr>
               <w:t>1450/1452/13303</w:t>
             </w:r>
+            <w:r>
+              <w:rPr>
+                <w:rFonts w:hint="eastAsia"/>
+              </w:rPr>
+              <w:t xml:space="preserve"> </w:t>
+            </w:r>
+            <w:r>
+              <w:t>–</w:t>
+            </w:r>
+            <w:r>
+              <w:rPr>
+                <w:rFonts w:hint="eastAsia"/>
+              </w:rPr>
+              <w:t xml:space="preserve"> </w:t>
+            </w:r>
+            <w:r>
+              <w:rPr>
+                <w:rFonts w:hint="eastAsia"/>
+              </w:rPr>
+              <w:t>4.77s</w:t>
+            </w:r>
           </w:p>
         </w:tc>
         <w:tc>
@@ -1136,6 +1227,21 @@
                 <w:rFonts w:hint="eastAsia"/>
               </w:rPr>
               <w:t>86/88/841</w:t>
+            </w:r>
+            <w:r>
+              <w:rPr>
+                <w:rFonts w:hint="eastAsia"/>
+              </w:rPr>
+              <w:t xml:space="preserve"> </w:t>
+            </w:r>
+            <w:r>
+              <w:t>–</w:t>
+            </w:r>
+            <w:r>
+              <w:rPr>
+                <w:rFonts w:hint="eastAsia"/>
+              </w:rPr>
+              <w:t xml:space="preserve"> 63.09s</w:t>
             </w:r>
           </w:p>
         </w:tc>
@@ -1165,6 +1271,21 @@
               </w:rPr>
               <w:t>5040/5042/44944</w:t>
             </w:r>
+            <w:r>
+              <w:rPr>
+                <w:rFonts w:hint="eastAsia"/>
+              </w:rPr>
+              <w:t xml:space="preserve"> </w:t>
+            </w:r>
+            <w:r>
+              <w:t>–</w:t>
+            </w:r>
+            <w:r>
+              <w:rPr>
+                <w:rFonts w:hint="eastAsia"/>
+              </w:rPr>
+              <w:t xml:space="preserve"> 19.25s</w:t>
+            </w:r>
           </w:p>
         </w:tc>
         <w:tc>
@@ -1177,23 +1298,26 @@
                 <w:rFonts w:hint="eastAsia"/>
               </w:rPr>
               <w:t>325/327/3002</w:t>
+            </w:r>
+            <w:r>
+              <w:rPr>
+                <w:rFonts w:hint="eastAsia"/>
+              </w:rPr>
+              <w:t xml:space="preserve"> </w:t>
+            </w:r>
+            <w:r>
+              <w:t>–</w:t>
+            </w:r>
+            <w:r>
+              <w:rPr>
+                <w:rFonts w:hint="eastAsia"/>
+              </w:rPr>
+              <w:t xml:space="preserve"> 322.48s</w:t>
             </w:r>
           </w:p>
         </w:tc>
       </w:tr>
     </w:tbl>
-    <w:p/>
-    <w:p>
-      <w:r>
-        <w:rPr>
-          <w:b/>
-        </w:rPr>
-        <w:t>What</w:t>
-      </w:r>
-      <w:r>
-        <w:t xml:space="preserve"> was the best heuristic used in these problems? Was it better than non-heuristic search planning methods for all problems? Why or why not?</w:t>
-      </w:r>
-    </w:p>
     <w:p>
       <w:pPr>
         <w:rPr>
@@ -1201,10 +1325,90 @@
         </w:rPr>
       </w:pPr>
     </w:p>
-    <w:p>
-      <w:bookmarkStart w:id="0" w:name="_GoBack"/>
-      <w:bookmarkEnd w:id="0"/>
-    </w:p>
+    <w:p/>
+    <w:p>
+      <w:pPr>
+        <w:pStyle w:val="a3"/>
+        <w:numPr>
+          <w:ilvl w:val="0"/>
+          <w:numId w:val="3"/>
+        </w:numPr>
+        <w:ind w:leftChars="0"/>
+        <w:rPr>
+          <w:rFonts w:hint="eastAsia"/>
+        </w:rPr>
+      </w:pPr>
+      <w:r>
+        <w:t>What</w:t>
+      </w:r>
+      <w:r>
+        <w:t xml:space="preserve"> was the best heuristic used in these problems? Was it better than non-heuristic search planning methods for all problems? Why or why not?</w:t>
+      </w:r>
+    </w:p>
+    <w:p/>
+    <w:p>
+      <w:r>
+        <w:rPr>
+          <w:rFonts w:hint="eastAsia"/>
+        </w:rPr>
+        <w:t>The ignore precondition heuristics performs better in speed, while level-sum heuristics saves much space complexity. Generally, the ignore-precondition heuristics outperforms most of the non-heuristics search in our cases. Besides, Depth First Search</w:t>
+      </w:r>
+      <w:r>
+        <w:rPr>
+          <w:rFonts w:hint="eastAsia"/>
+        </w:rPr>
+        <w:t xml:space="preserve"> also</w:t>
+      </w:r>
+      <w:r>
+        <w:rPr>
+          <w:rFonts w:hint="eastAsia"/>
+        </w:rPr>
+        <w:t xml:space="preserve"> </w:t>
+      </w:r>
+      <w:r>
+        <w:t>archive</w:t>
+      </w:r>
+      <w:r>
+        <w:rPr>
+          <w:rFonts w:hint="eastAsia"/>
+        </w:rPr>
+        <w:t>d</w:t>
+      </w:r>
+      <w:r>
+        <w:rPr>
+          <w:rFonts w:hint="eastAsia"/>
+        </w:rPr>
+        <w:t xml:space="preserve"> a great balance among time </w:t>
+      </w:r>
+      <w:r>
+        <w:t>performance</w:t>
+      </w:r>
+      <w:r>
+        <w:rPr>
+          <w:rFonts w:hint="eastAsia"/>
+        </w:rPr>
+        <w:t xml:space="preserve"> and space </w:t>
+      </w:r>
+      <w:r>
+        <w:t>performance</w:t>
+      </w:r>
+      <w:r>
+        <w:rPr>
+          <w:rFonts w:hint="eastAsia"/>
+        </w:rPr>
+        <w:t xml:space="preserve"> although the output plan might not be </w:t>
+      </w:r>
+      <w:r>
+        <w:t>an</w:t>
+      </w:r>
+      <w:r>
+        <w:rPr>
+          <w:rFonts w:hint="eastAsia"/>
+        </w:rPr>
+        <w:t xml:space="preserve"> optimal one. </w:t>
+      </w:r>
+    </w:p>
+    <w:p/>
     <w:sectPr>
       <w:pgSz w:w="11906" w:h="16838"/>
       <w:pgMar w:top="1440" w:right="1800" w:bottom="1440" w:left="1800" w:header="851" w:footer="992" w:gutter="0"/>
@@ -1218,6 +1422,96 @@
 <file path=word/numbering.xml><?xml version="1.0" encoding="utf-8"?>
 <w:numbering xmlns:wpc="http://schemas.microsoft.com/office/word/2010/wordprocessingCanvas" xmlns:mc="http://schemas.openxmlformats.org/markup-compatibility/2006" xmlns:o="urn:schemas-microsoft-com:office:office" xmlns:r="http://schemas.openxmlformats.org/officeDocument/2006/relationships" xmlns:m="http://schemas.openxmlformats.org/officeDocument/2006/math" xmlns:v="urn:schemas-microsoft-com:vml" xmlns:wp14="http://schemas.microsoft.com/office/word/2010/wordprocessingDrawing" xmlns:wp="http://schemas.openxmlformats.org/drawingml/2006/wordprocessingDrawing" xmlns:w10="urn:schemas-microsoft-com:office:word" xmlns:w="http://schemas.openxmlformats.org/wordprocessingml/2006/main" xmlns:w14="http://schemas.microsoft.com/office/word/2010/wordml" xmlns:wpg="http://schemas.microsoft.com/office/word/2010/wordprocessingGroup" xmlns:wpi="http://schemas.microsoft.com/office/word/2010/wordprocessingInk" xmlns:wne="http://schemas.microsoft.com/office/word/2006/wordml" xmlns:wps="http://schemas.microsoft.com/office/word/2010/wordprocessingShape" mc:Ignorable="w14 wp14">
   <w:abstractNum w:abstractNumId="0">
+    <w:nsid w:val="1C161C10"/>
+    <w:multiLevelType w:val="hybridMultilevel"/>
+    <w:tmpl w:val="BDF637F2"/>
+    <w:lvl w:ilvl="0" w:tplc="B6CE7B26">
+      <w:start w:val="1"/>
+      <w:numFmt w:val="decimal"/>
+      <w:lvlText w:val="%1."/>
+      <w:lvlJc w:val="left"/>
+      <w:pPr>
+        <w:ind w:left="360" w:hanging="360"/>
+      </w:pPr>
+      <w:rPr>
+        <w:rFonts w:hint="default"/>
+        <w:b/>
+      </w:rPr>
+    </w:lvl>
+    <w:lvl w:ilvl="1" w:tplc="04090019" w:tentative="1">
+      <w:start w:val="1"/>
+      <w:numFmt w:val="ideographTraditional"/>
+      <w:lvlText w:val="%2、"/>
+      <w:lvlJc w:val="left"/>
+      <w:pPr>
+        <w:ind w:left="960" w:hanging="480"/>
+      </w:pPr>
+    </w:lvl>
+    <w:lvl w:ilvl="2" w:tplc="0409001B" w:tentative="1">
+      <w:start w:val="1"/>
+      <w:numFmt w:val="lowerRoman"/>
+      <w:lvlText w:val="%3."/>
+      <w:lvlJc w:val="right"/>
+      <w:pPr>
+        <w:ind w:left="1440" w:hanging="480"/>
+      </w:pPr>
+    </w:lvl>
+    <w:lvl w:ilvl="3" w:tplc="0409000F" w:tentative="1">
+      <w:start w:val="1"/>
+      <w:numFmt w:val="decimal"/>
+      <w:lvlText w:val="%4."/>
+      <w:lvlJc w:val="left"/>
+      <w:pPr>
+        <w:ind w:left="1920" w:hanging="480"/>
+      </w:pPr>
+    </w:lvl>
+    <w:lvl w:ilvl="4" w:tplc="04090019" w:tentative="1">
+      <w:start w:val="1"/>
+      <w:numFmt w:val="ideographTraditional"/>
+      <w:lvlText w:val="%5、"/>
+      <w:lvlJc w:val="left"/>
+      <w:pPr>
+        <w:ind w:left="2400" w:hanging="480"/>
+      </w:pPr>
+    </w:lvl>
+    <w:lvl w:ilvl="5" w:tplc="0409001B" w:tentative="1">
+      <w:start w:val="1"/>
+      <w:numFmt w:val="lowerRoman"/>
+      <w:lvlText w:val="%6."/>
+      <w:lvlJc w:val="right"/>
+      <w:pPr>
+        <w:ind w:left="2880" w:hanging="480"/>
+      </w:pPr>
+    </w:lvl>
+    <w:lvl w:ilvl="6" w:tplc="0409000F" w:tentative="1">
+      <w:start w:val="1"/>
+      <w:numFmt w:val="decimal"/>
+      <w:lvlText w:val="%7."/>
+      <w:lvlJc w:val="left"/>
+      <w:pPr>
+        <w:ind w:left="3360" w:hanging="480"/>
+      </w:pPr>
+    </w:lvl>
+    <w:lvl w:ilvl="7" w:tplc="04090019" w:tentative="1">
+      <w:start w:val="1"/>
+      <w:numFmt w:val="ideographTraditional"/>
+      <w:lvlText w:val="%8、"/>
+      <w:lvlJc w:val="left"/>
+      <w:pPr>
+        <w:ind w:left="3840" w:hanging="480"/>
+      </w:pPr>
+    </w:lvl>
+    <w:lvl w:ilvl="8" w:tplc="0409001B" w:tentative="1">
+      <w:start w:val="1"/>
+      <w:numFmt w:val="lowerRoman"/>
+      <w:lvlText w:val="%9."/>
+      <w:lvlJc w:val="right"/>
+      <w:pPr>
+        <w:ind w:left="4320" w:hanging="480"/>
+      </w:pPr>
+    </w:lvl>
+  </w:abstractNum>
+  <w:abstractNum w:abstractNumId="1">
     <w:nsid w:val="256A047C"/>
     <w:multiLevelType w:val="hybridMultilevel"/>
     <w:tmpl w:val="64B4EE26"/>
@@ -1306,7 +1600,7 @@
       </w:pPr>
     </w:lvl>
   </w:abstractNum>
-  <w:abstractNum w:abstractNumId="1">
+  <w:abstractNum w:abstractNumId="2">
     <w:nsid w:val="57367335"/>
     <w:multiLevelType w:val="multilevel"/>
     <w:tmpl w:val="888C07C6"/>
@@ -1456,9 +1750,12 @@
     </w:lvl>
   </w:abstractNum>
   <w:num w:numId="1">
+    <w:abstractNumId w:val="2"/>
+  </w:num>
+  <w:num w:numId="2">
     <w:abstractNumId w:val="1"/>
   </w:num>
-  <w:num w:numId="2">
+  <w:num w:numId="3">
     <w:abstractNumId w:val="0"/>
   </w:num>
 </w:numbering>
@@ -1684,6 +1981,41 @@
       </w:tblCellMar>
     </w:tblPr>
   </w:style>
+  <w:style w:type="paragraph" w:styleId="a5">
+    <w:name w:val="Title"/>
+    <w:basedOn w:val="a"/>
+    <w:next w:val="a"/>
+    <w:link w:val="a6"/>
+    <w:uiPriority w:val="10"/>
+    <w:qFormat/>
+    <w:rsid w:val="00145734"/>
+    <w:pPr>
+      <w:spacing w:before="240" w:after="60"/>
+      <w:jc w:val="center"/>
+      <w:outlineLvl w:val="0"/>
+    </w:pPr>
+    <w:rPr>
+      <w:rFonts w:asciiTheme="majorHAnsi" w:eastAsia="新細明體" w:hAnsiTheme="majorHAnsi" w:cstheme="majorBidi"/>
+      <w:b/>
+      <w:bCs/>
+      <w:sz w:val="32"/>
+      <w:szCs w:val="32"/>
+    </w:rPr>
+  </w:style>
+  <w:style w:type="character" w:customStyle="1" w:styleId="a6">
+    <w:name w:val="標題 字元"/>
+    <w:basedOn w:val="a0"/>
+    <w:link w:val="a5"/>
+    <w:uiPriority w:val="10"/>
+    <w:rsid w:val="00145734"/>
+    <w:rPr>
+      <w:rFonts w:asciiTheme="majorHAnsi" w:eastAsia="新細明體" w:hAnsiTheme="majorHAnsi" w:cstheme="majorBidi"/>
+      <w:b/>
+      <w:bCs/>
+      <w:sz w:val="32"/>
+      <w:szCs w:val="32"/>
+    </w:rPr>
+  </w:style>
 </w:styles>
 </file>
 
@@ -1906,6 +2238,41 @@
         <w:right w:w="108" w:type="dxa"/>
       </w:tblCellMar>
     </w:tblPr>
+  </w:style>
+  <w:style w:type="paragraph" w:styleId="a5">
+    <w:name w:val="Title"/>
+    <w:basedOn w:val="a"/>
+    <w:next w:val="a"/>
+    <w:link w:val="a6"/>
+    <w:uiPriority w:val="10"/>
+    <w:qFormat/>
+    <w:rsid w:val="00145734"/>
+    <w:pPr>
+      <w:spacing w:before="240" w:after="60"/>
+      <w:jc w:val="center"/>
+      <w:outlineLvl w:val="0"/>
+    </w:pPr>
+    <w:rPr>
+      <w:rFonts w:asciiTheme="majorHAnsi" w:eastAsia="新細明體" w:hAnsiTheme="majorHAnsi" w:cstheme="majorBidi"/>
+      <w:b/>
+      <w:bCs/>
+      <w:sz w:val="32"/>
+      <w:szCs w:val="32"/>
+    </w:rPr>
+  </w:style>
+  <w:style w:type="character" w:customStyle="1" w:styleId="a6">
+    <w:name w:val="標題 字元"/>
+    <w:basedOn w:val="a0"/>
+    <w:link w:val="a5"/>
+    <w:uiPriority w:val="10"/>
+    <w:rsid w:val="00145734"/>
+    <w:rPr>
+      <w:rFonts w:asciiTheme="majorHAnsi" w:eastAsia="新細明體" w:hAnsiTheme="majorHAnsi" w:cstheme="majorBidi"/>
+      <w:b/>
+      <w:bCs/>
+      <w:sz w:val="32"/>
+      <w:szCs w:val="32"/>
+    </w:rPr>
   </w:style>
 </w:styles>
 </file>

</xml_diff>

<commit_message>
Update the heuristic analysis
</commit_message>
<xml_diff>
--- a/heuristic_analysis.docx
+++ b/heuristic_analysis.docx
@@ -32,9 +32,6 @@
           <w:numId w:val="3"/>
         </w:numPr>
         <w:ind w:leftChars="0"/>
-        <w:rPr>
-          <w:rFonts w:hint="eastAsia"/>
-        </w:rPr>
       </w:pPr>
       <w:r>
         <w:t>Provide an optimal plan for Problems 1, 2, and 3.</w:t>
@@ -45,8 +42,6 @@
         <w:pStyle w:val="a3"/>
         <w:ind w:leftChars="0" w:left="360"/>
       </w:pPr>
-      <w:bookmarkStart w:id="0" w:name="_GoBack"/>
-      <w:bookmarkEnd w:id="0"/>
     </w:p>
     <w:p>
       <w:r>
@@ -344,13 +339,7 @@
         <w:t>C1, P1, JFK)</w:t>
       </w:r>
     </w:p>
-    <w:p>
-      <w:pPr>
-        <w:rPr>
-          <w:rFonts w:hint="eastAsia"/>
-        </w:rPr>
-      </w:pPr>
-    </w:p>
+    <w:p/>
     <w:p/>
     <w:p>
       <w:pPr>
@@ -360,9 +349,6 @@
           <w:numId w:val="3"/>
         </w:numPr>
         <w:ind w:leftChars="0"/>
-        <w:rPr>
-          <w:rFonts w:hint="eastAsia"/>
-        </w:rPr>
       </w:pPr>
       <w:r>
         <w:lastRenderedPageBreak/>
@@ -398,71 +384,88 @@
           <w:tcPr>
             <w:tcW w:w="534" w:type="dxa"/>
           </w:tcPr>
-          <w:p/>
+          <w:p>
+            <w:pPr>
+              <w:rPr>
+                <w:rFonts w:cstheme="minorHAnsi"/>
+                <w:sz w:val="20"/>
+              </w:rPr>
+            </w:pPr>
+          </w:p>
         </w:tc>
         <w:tc>
           <w:tcPr>
             <w:tcW w:w="2551" w:type="dxa"/>
           </w:tcPr>
           <w:p>
-            <w:r>
-              <w:rPr>
-                <w:rFonts w:hint="eastAsia"/>
+            <w:pPr>
+              <w:rPr>
+                <w:rFonts w:cstheme="minorHAnsi"/>
+                <w:sz w:val="20"/>
+              </w:rPr>
+            </w:pPr>
+            <w:r>
+              <w:rPr>
+                <w:rFonts w:cstheme="minorHAnsi"/>
+                <w:sz w:val="20"/>
               </w:rPr>
               <w:t>S1(BFS)</w:t>
             </w:r>
           </w:p>
           <w:p>
+            <w:pPr>
+              <w:rPr>
+                <w:rFonts w:cstheme="minorHAnsi"/>
+                <w:sz w:val="20"/>
+              </w:rPr>
+            </w:pPr>
             <w:proofErr w:type="spellStart"/>
             <w:r>
               <w:rPr>
-                <w:rFonts w:hint="eastAsia"/>
+                <w:rFonts w:cstheme="minorHAnsi"/>
+                <w:sz w:val="20"/>
               </w:rPr>
               <w:t>Exp</w:t>
             </w:r>
             <w:proofErr w:type="spellEnd"/>
             <w:r>
               <w:rPr>
-                <w:rFonts w:hint="eastAsia"/>
+                <w:rFonts w:cstheme="minorHAnsi"/>
+                <w:sz w:val="20"/>
               </w:rPr>
               <w:t xml:space="preserve">/ </w:t>
             </w:r>
             <w:proofErr w:type="spellStart"/>
             <w:r>
               <w:rPr>
-                <w:rFonts w:hint="eastAsia"/>
+                <w:rFonts w:cstheme="minorHAnsi"/>
+                <w:sz w:val="20"/>
               </w:rPr>
               <w:t>GoalTest</w:t>
             </w:r>
             <w:proofErr w:type="spellEnd"/>
             <w:r>
               <w:rPr>
-                <w:rFonts w:hint="eastAsia"/>
+                <w:rFonts w:cstheme="minorHAnsi"/>
+                <w:sz w:val="20"/>
               </w:rPr>
               <w:t xml:space="preserve">/ </w:t>
             </w:r>
             <w:proofErr w:type="spellStart"/>
             <w:r>
               <w:rPr>
-                <w:rFonts w:hint="eastAsia"/>
+                <w:rFonts w:cstheme="minorHAnsi"/>
+                <w:sz w:val="20"/>
               </w:rPr>
               <w:t>NewNode</w:t>
             </w:r>
             <w:proofErr w:type="spellEnd"/>
             <w:r>
               <w:rPr>
-                <w:rFonts w:hint="eastAsia"/>
-              </w:rPr>
-              <w:t xml:space="preserve"> </w:t>
-            </w:r>
-            <w:r>
-              <w:t>–</w:t>
-            </w:r>
-            <w:r>
-              <w:rPr>
-                <w:rFonts w:hint="eastAsia"/>
-              </w:rPr>
-              <w:t xml:space="preserve"> Time elapsed</w:t>
+                <w:rFonts w:cstheme="minorHAnsi"/>
+                <w:sz w:val="20"/>
+              </w:rPr>
+              <w:t xml:space="preserve"> – Time elapsed</w:t>
             </w:r>
           </w:p>
         </w:tc>
@@ -471,64 +474,74 @@
             <w:tcW w:w="2693" w:type="dxa"/>
           </w:tcPr>
           <w:p>
-            <w:r>
-              <w:rPr>
-                <w:rFonts w:hint="eastAsia"/>
+            <w:pPr>
+              <w:rPr>
+                <w:rFonts w:cstheme="minorHAnsi"/>
+                <w:sz w:val="20"/>
+              </w:rPr>
+            </w:pPr>
+            <w:r>
+              <w:rPr>
+                <w:rFonts w:cstheme="minorHAnsi"/>
+                <w:sz w:val="20"/>
               </w:rPr>
               <w:t>S3(DFS)</w:t>
             </w:r>
           </w:p>
           <w:p>
+            <w:pPr>
+              <w:rPr>
+                <w:rFonts w:cstheme="minorHAnsi"/>
+                <w:sz w:val="20"/>
+              </w:rPr>
+            </w:pPr>
             <w:proofErr w:type="spellStart"/>
             <w:r>
               <w:rPr>
-                <w:rFonts w:hint="eastAsia"/>
+                <w:rFonts w:cstheme="minorHAnsi"/>
+                <w:sz w:val="20"/>
               </w:rPr>
               <w:t>Exp</w:t>
             </w:r>
             <w:proofErr w:type="spellEnd"/>
             <w:r>
               <w:rPr>
-                <w:rFonts w:hint="eastAsia"/>
+                <w:rFonts w:cstheme="minorHAnsi"/>
+                <w:sz w:val="20"/>
               </w:rPr>
               <w:t xml:space="preserve">/ </w:t>
             </w:r>
             <w:proofErr w:type="spellStart"/>
             <w:r>
               <w:rPr>
-                <w:rFonts w:hint="eastAsia"/>
+                <w:rFonts w:cstheme="minorHAnsi"/>
+                <w:sz w:val="20"/>
               </w:rPr>
               <w:t>GoalTest</w:t>
             </w:r>
             <w:proofErr w:type="spellEnd"/>
             <w:r>
               <w:rPr>
-                <w:rFonts w:hint="eastAsia"/>
+                <w:rFonts w:cstheme="minorHAnsi"/>
+                <w:sz w:val="20"/>
               </w:rPr>
               <w:t xml:space="preserve">/ </w:t>
             </w:r>
             <w:proofErr w:type="spellStart"/>
             <w:r>
               <w:rPr>
-                <w:rFonts w:hint="eastAsia"/>
+                <w:rFonts w:cstheme="minorHAnsi"/>
+                <w:sz w:val="20"/>
               </w:rPr>
               <w:t>NewNode</w:t>
             </w:r>
             <w:proofErr w:type="spellEnd"/>
             <w:r>
               <w:rPr>
-                <w:rFonts w:hint="eastAsia"/>
-              </w:rPr>
-              <w:t xml:space="preserve"> </w:t>
-            </w:r>
-            <w:r>
-              <w:t>–</w:t>
-            </w:r>
-            <w:r>
-              <w:rPr>
-                <w:rFonts w:hint="eastAsia"/>
-              </w:rPr>
-              <w:t xml:space="preserve"> Time elapsed</w:t>
+                <w:rFonts w:cstheme="minorHAnsi"/>
+                <w:sz w:val="20"/>
+              </w:rPr>
+              <w:t xml:space="preserve"> – Time elapsed</w:t>
             </w:r>
           </w:p>
         </w:tc>
@@ -537,64 +550,74 @@
             <w:tcW w:w="2744" w:type="dxa"/>
           </w:tcPr>
           <w:p>
-            <w:r>
-              <w:rPr>
-                <w:rFonts w:hint="eastAsia"/>
+            <w:pPr>
+              <w:rPr>
+                <w:rFonts w:cstheme="minorHAnsi"/>
+                <w:sz w:val="20"/>
+              </w:rPr>
+            </w:pPr>
+            <w:r>
+              <w:rPr>
+                <w:rFonts w:cstheme="minorHAnsi"/>
+                <w:sz w:val="20"/>
               </w:rPr>
               <w:t>S5(Uniform)</w:t>
             </w:r>
           </w:p>
           <w:p>
+            <w:pPr>
+              <w:rPr>
+                <w:rFonts w:cstheme="minorHAnsi"/>
+                <w:sz w:val="20"/>
+              </w:rPr>
+            </w:pPr>
             <w:proofErr w:type="spellStart"/>
             <w:r>
               <w:rPr>
-                <w:rFonts w:hint="eastAsia"/>
+                <w:rFonts w:cstheme="minorHAnsi"/>
+                <w:sz w:val="20"/>
               </w:rPr>
               <w:t>Exp</w:t>
             </w:r>
             <w:proofErr w:type="spellEnd"/>
             <w:r>
               <w:rPr>
-                <w:rFonts w:hint="eastAsia"/>
+                <w:rFonts w:cstheme="minorHAnsi"/>
+                <w:sz w:val="20"/>
               </w:rPr>
               <w:t xml:space="preserve">/ </w:t>
             </w:r>
             <w:proofErr w:type="spellStart"/>
             <w:r>
               <w:rPr>
-                <w:rFonts w:hint="eastAsia"/>
+                <w:rFonts w:cstheme="minorHAnsi"/>
+                <w:sz w:val="20"/>
               </w:rPr>
               <w:t>GoalTest</w:t>
             </w:r>
             <w:proofErr w:type="spellEnd"/>
             <w:r>
               <w:rPr>
-                <w:rFonts w:hint="eastAsia"/>
+                <w:rFonts w:cstheme="minorHAnsi"/>
+                <w:sz w:val="20"/>
               </w:rPr>
               <w:t xml:space="preserve">/ </w:t>
             </w:r>
             <w:proofErr w:type="spellStart"/>
             <w:r>
               <w:rPr>
-                <w:rFonts w:hint="eastAsia"/>
+                <w:rFonts w:cstheme="minorHAnsi"/>
+                <w:sz w:val="20"/>
               </w:rPr>
               <w:t>NewNode</w:t>
             </w:r>
             <w:proofErr w:type="spellEnd"/>
             <w:r>
               <w:rPr>
-                <w:rFonts w:hint="eastAsia"/>
-              </w:rPr>
-              <w:t xml:space="preserve"> </w:t>
-            </w:r>
-            <w:r>
-              <w:t>–</w:t>
-            </w:r>
-            <w:r>
-              <w:rPr>
-                <w:rFonts w:hint="eastAsia"/>
-              </w:rPr>
-              <w:t xml:space="preserve"> Time elapsed</w:t>
+                <w:rFonts w:cstheme="minorHAnsi"/>
+                <w:sz w:val="20"/>
+              </w:rPr>
+              <w:t xml:space="preserve"> – Time elapsed</w:t>
             </w:r>
           </w:p>
         </w:tc>
@@ -605,9 +628,15 @@
             <w:tcW w:w="534" w:type="dxa"/>
           </w:tcPr>
           <w:p>
-            <w:r>
-              <w:rPr>
-                <w:rFonts w:hint="eastAsia"/>
+            <w:pPr>
+              <w:rPr>
+                <w:sz w:val="20"/>
+              </w:rPr>
+            </w:pPr>
+            <w:r>
+              <w:rPr>
+                <w:rFonts w:hint="eastAsia"/>
+                <w:sz w:val="20"/>
               </w:rPr>
               <w:t>P1</w:t>
             </w:r>
@@ -618,30 +647,42 @@
             <w:tcW w:w="2551" w:type="dxa"/>
           </w:tcPr>
           <w:p>
-            <w:r>
-              <w:rPr>
-                <w:rFonts w:hint="eastAsia"/>
+            <w:pPr>
+              <w:rPr>
+                <w:sz w:val="20"/>
+              </w:rPr>
+            </w:pPr>
+            <w:r>
+              <w:rPr>
+                <w:rFonts w:hint="eastAsia"/>
+                <w:sz w:val="20"/>
               </w:rPr>
               <w:t>43/</w:t>
             </w:r>
             <w:r>
               <w:rPr>
                 <w:rFonts w:hint="eastAsia"/>
+                <w:sz w:val="20"/>
               </w:rPr>
               <w:t>56/180</w:t>
             </w:r>
             <w:r>
               <w:rPr>
                 <w:rFonts w:hint="eastAsia"/>
+                <w:sz w:val="20"/>
               </w:rPr>
               <w:t xml:space="preserve"> </w:t>
             </w:r>
             <w:r>
+              <w:rPr>
+                <w:sz w:val="20"/>
+              </w:rPr>
               <w:t>–</w:t>
             </w:r>
             <w:r>
               <w:rPr>
                 <w:rFonts w:hint="eastAsia"/>
+                <w:sz w:val="20"/>
               </w:rPr>
               <w:t xml:space="preserve"> 0.062s</w:t>
             </w:r>
@@ -652,24 +693,35 @@
             <w:tcW w:w="2693" w:type="dxa"/>
           </w:tcPr>
           <w:p>
-            <w:r>
-              <w:rPr>
-                <w:rFonts w:hint="eastAsia"/>
+            <w:pPr>
+              <w:rPr>
+                <w:sz w:val="20"/>
+              </w:rPr>
+            </w:pPr>
+            <w:r>
+              <w:rPr>
+                <w:rFonts w:hint="eastAsia"/>
+                <w:sz w:val="20"/>
               </w:rPr>
               <w:t>12/13/48</w:t>
             </w:r>
             <w:r>
               <w:rPr>
                 <w:rFonts w:hint="eastAsia"/>
+                <w:sz w:val="20"/>
               </w:rPr>
               <w:t xml:space="preserve"> </w:t>
             </w:r>
             <w:r>
+              <w:rPr>
+                <w:sz w:val="20"/>
+              </w:rPr>
               <w:t>–</w:t>
             </w:r>
             <w:r>
               <w:rPr>
                 <w:rFonts w:hint="eastAsia"/>
+                <w:sz w:val="20"/>
               </w:rPr>
               <w:t xml:space="preserve"> 0.0092s</w:t>
             </w:r>
@@ -680,24 +732,35 @@
             <w:tcW w:w="2744" w:type="dxa"/>
           </w:tcPr>
           <w:p>
-            <w:r>
-              <w:rPr>
-                <w:rFonts w:hint="eastAsia"/>
+            <w:pPr>
+              <w:rPr>
+                <w:sz w:val="20"/>
+              </w:rPr>
+            </w:pPr>
+            <w:r>
+              <w:rPr>
+                <w:rFonts w:hint="eastAsia"/>
+                <w:sz w:val="20"/>
               </w:rPr>
               <w:t>55/57/224</w:t>
             </w:r>
             <w:r>
               <w:rPr>
                 <w:rFonts w:hint="eastAsia"/>
+                <w:sz w:val="20"/>
               </w:rPr>
               <w:t xml:space="preserve"> </w:t>
             </w:r>
             <w:r>
+              <w:rPr>
+                <w:sz w:val="20"/>
+              </w:rPr>
               <w:t>–</w:t>
             </w:r>
             <w:r>
               <w:rPr>
                 <w:rFonts w:hint="eastAsia"/>
+                <w:sz w:val="20"/>
               </w:rPr>
               <w:t xml:space="preserve"> 0.062s</w:t>
             </w:r>
@@ -710,9 +773,15 @@
             <w:tcW w:w="534" w:type="dxa"/>
           </w:tcPr>
           <w:p>
-            <w:r>
-              <w:rPr>
-                <w:rFonts w:hint="eastAsia"/>
+            <w:pPr>
+              <w:rPr>
+                <w:sz w:val="20"/>
+              </w:rPr>
+            </w:pPr>
+            <w:r>
+              <w:rPr>
+                <w:rFonts w:hint="eastAsia"/>
+                <w:sz w:val="20"/>
               </w:rPr>
               <w:t>P2</w:t>
             </w:r>
@@ -723,30 +792,42 @@
             <w:tcW w:w="2551" w:type="dxa"/>
           </w:tcPr>
           <w:p>
-            <w:r>
-              <w:rPr>
-                <w:rFonts w:hint="eastAsia"/>
+            <w:pPr>
+              <w:rPr>
+                <w:sz w:val="20"/>
+              </w:rPr>
+            </w:pPr>
+            <w:r>
+              <w:rPr>
+                <w:rFonts w:hint="eastAsia"/>
+                <w:sz w:val="20"/>
               </w:rPr>
               <w:t>3343/4609/30509</w:t>
             </w:r>
             <w:r>
               <w:rPr>
                 <w:rFonts w:hint="eastAsia"/>
+                <w:sz w:val="20"/>
               </w:rPr>
               <w:t xml:space="preserve"> </w:t>
             </w:r>
             <w:r>
+              <w:rPr>
+                <w:sz w:val="20"/>
+              </w:rPr>
               <w:t>–</w:t>
             </w:r>
             <w:r>
               <w:rPr>
                 <w:rFonts w:hint="eastAsia"/>
+                <w:sz w:val="20"/>
               </w:rPr>
               <w:t xml:space="preserve"> 25.67</w:t>
             </w:r>
             <w:r>
               <w:rPr>
                 <w:rFonts w:hint="eastAsia"/>
+                <w:sz w:val="20"/>
               </w:rPr>
               <w:t>s</w:t>
             </w:r>
@@ -757,24 +838,35 @@
             <w:tcW w:w="2693" w:type="dxa"/>
           </w:tcPr>
           <w:p>
-            <w:r>
-              <w:rPr>
-                <w:rFonts w:hint="eastAsia"/>
+            <w:pPr>
+              <w:rPr>
+                <w:sz w:val="20"/>
+              </w:rPr>
+            </w:pPr>
+            <w:r>
+              <w:rPr>
+                <w:rFonts w:hint="eastAsia"/>
+                <w:sz w:val="20"/>
               </w:rPr>
               <w:t>582/583/5211</w:t>
             </w:r>
             <w:r>
               <w:rPr>
                 <w:rFonts w:hint="eastAsia"/>
+                <w:sz w:val="20"/>
               </w:rPr>
               <w:t xml:space="preserve"> </w:t>
             </w:r>
             <w:r>
+              <w:rPr>
+                <w:sz w:val="20"/>
+              </w:rPr>
               <w:t>–</w:t>
             </w:r>
             <w:r>
               <w:rPr>
                 <w:rFonts w:hint="eastAsia"/>
+                <w:sz w:val="20"/>
               </w:rPr>
               <w:t xml:space="preserve"> 43.04s</w:t>
             </w:r>
@@ -785,24 +877,35 @@
             <w:tcW w:w="2744" w:type="dxa"/>
           </w:tcPr>
           <w:p>
-            <w:r>
-              <w:rPr>
-                <w:rFonts w:hint="eastAsia"/>
+            <w:pPr>
+              <w:rPr>
+                <w:sz w:val="20"/>
+              </w:rPr>
+            </w:pPr>
+            <w:r>
+              <w:rPr>
+                <w:rFonts w:hint="eastAsia"/>
+                <w:sz w:val="20"/>
               </w:rPr>
               <w:t>4853/4855/44041</w:t>
             </w:r>
             <w:r>
               <w:rPr>
                 <w:rFonts w:hint="eastAsia"/>
+                <w:sz w:val="20"/>
               </w:rPr>
               <w:t xml:space="preserve"> </w:t>
             </w:r>
             <w:r>
+              <w:rPr>
+                <w:sz w:val="20"/>
+              </w:rPr>
               <w:t>–</w:t>
             </w:r>
             <w:r>
               <w:rPr>
                 <w:rFonts w:hint="eastAsia"/>
+                <w:sz w:val="20"/>
               </w:rPr>
               <w:t xml:space="preserve"> 17.74s</w:t>
             </w:r>
@@ -815,9 +918,15 @@
             <w:tcW w:w="534" w:type="dxa"/>
           </w:tcPr>
           <w:p>
-            <w:r>
-              <w:rPr>
-                <w:rFonts w:hint="eastAsia"/>
+            <w:pPr>
+              <w:rPr>
+                <w:sz w:val="20"/>
+              </w:rPr>
+            </w:pPr>
+            <w:r>
+              <w:rPr>
+                <w:rFonts w:hint="eastAsia"/>
+                <w:sz w:val="20"/>
               </w:rPr>
               <w:t>P3</w:t>
             </w:r>
@@ -828,45 +937,67 @@
             <w:tcW w:w="2551" w:type="dxa"/>
           </w:tcPr>
           <w:p>
-            <w:r>
+            <w:pPr>
+              <w:rPr>
+                <w:sz w:val="20"/>
+              </w:rPr>
+            </w:pPr>
+            <w:r>
+              <w:rPr>
+                <w:sz w:val="20"/>
+              </w:rPr>
               <w:t>1466</w:t>
             </w:r>
             <w:r>
               <w:rPr>
                 <w:rFonts w:hint="eastAsia"/>
+                <w:sz w:val="20"/>
               </w:rPr>
               <w:t>3/</w:t>
             </w:r>
             <w:r>
+              <w:rPr>
+                <w:sz w:val="20"/>
+              </w:rPr>
               <w:t>18098</w:t>
             </w:r>
             <w:r>
               <w:rPr>
                 <w:rFonts w:hint="eastAsia"/>
+                <w:sz w:val="20"/>
               </w:rPr>
               <w:t>/</w:t>
             </w:r>
             <w:r>
+              <w:rPr>
+                <w:sz w:val="20"/>
+              </w:rPr>
               <w:t>129631</w:t>
             </w:r>
             <w:r>
               <w:rPr>
                 <w:rFonts w:hint="eastAsia"/>
+                <w:sz w:val="20"/>
               </w:rPr>
               <w:t xml:space="preserve"> </w:t>
             </w:r>
             <w:r>
+              <w:rPr>
+                <w:sz w:val="20"/>
+              </w:rPr>
               <w:t>–</w:t>
             </w:r>
             <w:r>
               <w:rPr>
                 <w:rFonts w:hint="eastAsia"/>
+                <w:sz w:val="20"/>
               </w:rPr>
               <w:t xml:space="preserve"> 115.57</w:t>
             </w:r>
             <w:r>
               <w:rPr>
                 <w:rFonts w:hint="eastAsia"/>
+                <w:sz w:val="20"/>
               </w:rPr>
               <w:t>s</w:t>
             </w:r>
@@ -877,24 +1008,35 @@
             <w:tcW w:w="2693" w:type="dxa"/>
           </w:tcPr>
           <w:p>
-            <w:r>
-              <w:rPr>
-                <w:rFonts w:hint="eastAsia"/>
+            <w:pPr>
+              <w:rPr>
+                <w:sz w:val="20"/>
+              </w:rPr>
+            </w:pPr>
+            <w:r>
+              <w:rPr>
+                <w:rFonts w:hint="eastAsia"/>
+                <w:sz w:val="20"/>
               </w:rPr>
               <w:t>627/628/5176</w:t>
             </w:r>
             <w:r>
               <w:rPr>
                 <w:rFonts w:hint="eastAsia"/>
+                <w:sz w:val="20"/>
               </w:rPr>
               <w:t xml:space="preserve"> </w:t>
             </w:r>
             <w:r>
+              <w:rPr>
+                <w:sz w:val="20"/>
+              </w:rPr>
               <w:t>–</w:t>
             </w:r>
             <w:r>
               <w:rPr>
                 <w:rFonts w:hint="eastAsia"/>
+                <w:sz w:val="20"/>
               </w:rPr>
               <w:t xml:space="preserve"> 43.66s</w:t>
             </w:r>
@@ -905,24 +1047,35 @@
             <w:tcW w:w="2744" w:type="dxa"/>
           </w:tcPr>
           <w:p>
-            <w:r>
-              <w:rPr>
-                <w:rFonts w:hint="eastAsia"/>
+            <w:pPr>
+              <w:rPr>
+                <w:sz w:val="20"/>
+              </w:rPr>
+            </w:pPr>
+            <w:r>
+              <w:rPr>
+                <w:rFonts w:hint="eastAsia"/>
+                <w:sz w:val="20"/>
               </w:rPr>
               <w:t>18223/18225/159618</w:t>
             </w:r>
             <w:r>
               <w:rPr>
                 <w:rFonts w:hint="eastAsia"/>
+                <w:sz w:val="20"/>
               </w:rPr>
               <w:t xml:space="preserve"> </w:t>
             </w:r>
             <w:r>
+              <w:rPr>
+                <w:sz w:val="20"/>
+              </w:rPr>
               <w:t>–</w:t>
             </w:r>
             <w:r>
               <w:rPr>
                 <w:rFonts w:hint="eastAsia"/>
+                <w:sz w:val="20"/>
               </w:rPr>
               <w:t xml:space="preserve"> 164.38s</w:t>
             </w:r>
@@ -936,6 +1089,188 @@
           <w:rFonts w:hint="eastAsia"/>
         </w:rPr>
       </w:pPr>
+    </w:p>
+    <w:p>
+      <w:pPr>
+        <w:rPr>
+          <w:rFonts w:hint="eastAsia"/>
+        </w:rPr>
+      </w:pPr>
+      <w:r>
+        <w:rPr>
+          <w:rFonts w:hint="eastAsia"/>
+        </w:rPr>
+        <w:t>With the information table, we can review the results from 3 perspectives:</w:t>
+      </w:r>
+    </w:p>
+    <w:p>
+      <w:pPr>
+        <w:pStyle w:val="a3"/>
+        <w:numPr>
+          <w:ilvl w:val="0"/>
+          <w:numId w:val="5"/>
+        </w:numPr>
+        <w:ind w:leftChars="0"/>
+        <w:rPr>
+          <w:rFonts w:hint="eastAsia"/>
+        </w:rPr>
+      </w:pPr>
+      <w:r>
+        <w:rPr>
+          <w:rFonts w:hint="eastAsia"/>
+        </w:rPr>
+        <w:t>Optimal plan</w:t>
+      </w:r>
+    </w:p>
+    <w:p>
+      <w:pPr>
+        <w:pStyle w:val="a3"/>
+        <w:ind w:leftChars="0"/>
+        <w:rPr>
+          <w:rFonts w:hint="eastAsia"/>
+        </w:rPr>
+      </w:pPr>
+      <w:r>
+        <w:rPr>
+          <w:rFonts w:hint="eastAsia"/>
+        </w:rPr>
+        <w:t>In all 3 problems, both BFS and Uniform search can find the optimal plan. DFS is not even close.</w:t>
+      </w:r>
+    </w:p>
+    <w:p>
+      <w:pPr>
+        <w:pStyle w:val="a3"/>
+        <w:numPr>
+          <w:ilvl w:val="0"/>
+          <w:numId w:val="5"/>
+        </w:numPr>
+        <w:ind w:leftChars="0"/>
+        <w:rPr>
+          <w:rFonts w:hint="eastAsia"/>
+        </w:rPr>
+      </w:pPr>
+      <w:r>
+        <w:rPr>
+          <w:rFonts w:hint="eastAsia"/>
+        </w:rPr>
+        <w:t>Memory consumed</w:t>
+      </w:r>
+    </w:p>
+    <w:p>
+      <w:pPr>
+        <w:pStyle w:val="a3"/>
+        <w:ind w:leftChars="0"/>
+        <w:rPr>
+          <w:rFonts w:hint="eastAsia"/>
+        </w:rPr>
+      </w:pPr>
+      <w:r>
+        <w:rPr>
+          <w:rFonts w:hint="eastAsia"/>
+        </w:rPr>
+        <w:t xml:space="preserve">DFS </w:t>
+      </w:r>
+      <w:r>
+        <w:rPr>
+          <w:rFonts w:hint="eastAsia"/>
+        </w:rPr>
+        <w:t>consumed</w:t>
+      </w:r>
+      <w:r>
+        <w:rPr>
+          <w:rFonts w:hint="eastAsia"/>
+        </w:rPr>
+        <w:t xml:space="preserve"> the least memory resource since it covers a minimal node during the calculation</w:t>
+      </w:r>
+      <w:r>
+        <w:rPr>
+          <w:rFonts w:hint="eastAsia"/>
+        </w:rPr>
+        <w:t xml:space="preserve"> and invoke the least times of </w:t>
+      </w:r>
+      <w:proofErr w:type="spellStart"/>
+      <w:r>
+        <w:rPr>
+          <w:rFonts w:hint="eastAsia"/>
+        </w:rPr>
+        <w:t>GoalTest</w:t>
+      </w:r>
+      <w:proofErr w:type="spellEnd"/>
+      <w:r>
+        <w:rPr>
+          <w:rFonts w:hint="eastAsia"/>
+        </w:rPr>
+        <w:t xml:space="preserve">. </w:t>
+      </w:r>
+      <w:r>
+        <w:rPr>
+          <w:rFonts w:hint="eastAsia"/>
+        </w:rPr>
+        <w:t xml:space="preserve">Uniform search performed the worst in this case: when the problem set is </w:t>
+      </w:r>
+      <w:proofErr w:type="gramStart"/>
+      <w:r>
+        <w:rPr>
+          <w:rFonts w:hint="eastAsia"/>
+        </w:rPr>
+        <w:t>big(</w:t>
+      </w:r>
+      <w:proofErr w:type="gramEnd"/>
+      <w:r>
+        <w:rPr>
+          <w:rFonts w:hint="eastAsia"/>
+        </w:rPr>
+        <w:t xml:space="preserve">P3), it consumed 30 times of memory </w:t>
+      </w:r>
+      <w:r>
+        <w:t>resource</w:t>
+      </w:r>
+      <w:r>
+        <w:rPr>
+          <w:rFonts w:hint="eastAsia"/>
+        </w:rPr>
+        <w:t xml:space="preserve"> than DFS did. BFS is somewhere in between.</w:t>
+      </w:r>
+    </w:p>
+    <w:p>
+      <w:pPr>
+        <w:pStyle w:val="a3"/>
+        <w:numPr>
+          <w:ilvl w:val="0"/>
+          <w:numId w:val="5"/>
+        </w:numPr>
+        <w:ind w:leftChars="0"/>
+        <w:rPr>
+          <w:rFonts w:hint="eastAsia"/>
+        </w:rPr>
+      </w:pPr>
+      <w:r>
+        <w:rPr>
+          <w:rFonts w:hint="eastAsia"/>
+        </w:rPr>
+        <w:t>Time consumed</w:t>
+      </w:r>
+    </w:p>
+    <w:p>
+      <w:pPr>
+        <w:pStyle w:val="a3"/>
+        <w:ind w:leftChars="0"/>
+      </w:pPr>
+      <w:r>
+        <w:rPr>
+          <w:rFonts w:hint="eastAsia"/>
+        </w:rPr>
+        <w:t xml:space="preserve">DFS consumed the least time in all 3 problems. Uniform search used 4 times of time resource than DFS did. BFS is somewhere in </w:t>
+      </w:r>
+      <w:r>
+        <w:t>between</w:t>
+      </w:r>
+      <w:r>
+        <w:rPr>
+          <w:rFonts w:hint="eastAsia"/>
+        </w:rPr>
+        <w:t>.</w:t>
+      </w:r>
     </w:p>
     <w:p/>
     <w:p>
@@ -946,9 +1281,6 @@
           <w:numId w:val="3"/>
         </w:numPr>
         <w:ind w:leftChars="0"/>
-        <w:rPr>
-          <w:rFonts w:hint="eastAsia"/>
-        </w:rPr>
       </w:pPr>
       <w:r>
         <w:t>Compare and contrast heuristic search result metrics using A* with the "ignore</w:t>
@@ -974,25 +1306,43 @@
           <w:tcPr>
             <w:tcW w:w="534" w:type="dxa"/>
           </w:tcPr>
-          <w:p/>
+          <w:p>
+            <w:pPr>
+              <w:rPr>
+                <w:sz w:val="20"/>
+              </w:rPr>
+            </w:pPr>
+          </w:p>
         </w:tc>
         <w:tc>
           <w:tcPr>
             <w:tcW w:w="3827" w:type="dxa"/>
           </w:tcPr>
           <w:p>
-            <w:r>
-              <w:rPr>
-                <w:rFonts w:hint="eastAsia"/>
+            <w:pPr>
+              <w:rPr>
+                <w:sz w:val="20"/>
+              </w:rPr>
+            </w:pPr>
+            <w:r>
+              <w:rPr>
+                <w:rFonts w:hint="eastAsia"/>
+                <w:sz w:val="20"/>
               </w:rPr>
               <w:t>S9(A* w/ ignore)</w:t>
             </w:r>
           </w:p>
           <w:p>
+            <w:pPr>
+              <w:rPr>
+                <w:sz w:val="20"/>
+              </w:rPr>
+            </w:pPr>
             <w:proofErr w:type="spellStart"/>
             <w:r>
               <w:rPr>
                 <w:rFonts w:hint="eastAsia"/>
+                <w:sz w:val="20"/>
               </w:rPr>
               <w:t>Exp</w:t>
             </w:r>
@@ -1000,6 +1350,7 @@
             <w:r>
               <w:rPr>
                 <w:rFonts w:hint="eastAsia"/>
+                <w:sz w:val="20"/>
               </w:rPr>
               <w:t xml:space="preserve">/ </w:t>
             </w:r>
@@ -1007,6 +1358,7 @@
             <w:r>
               <w:rPr>
                 <w:rFonts w:hint="eastAsia"/>
+                <w:sz w:val="20"/>
               </w:rPr>
               <w:t>GoalTest</w:t>
             </w:r>
@@ -1014,6 +1366,7 @@
             <w:r>
               <w:rPr>
                 <w:rFonts w:hint="eastAsia"/>
+                <w:sz w:val="20"/>
               </w:rPr>
               <w:t xml:space="preserve">/ </w:t>
             </w:r>
@@ -1021,10 +1374,31 @@
             <w:r>
               <w:rPr>
                 <w:rFonts w:hint="eastAsia"/>
+                <w:sz w:val="20"/>
               </w:rPr>
               <w:t>NewNode</w:t>
             </w:r>
             <w:proofErr w:type="spellEnd"/>
+            <w:r>
+              <w:rPr>
+                <w:rFonts w:hint="eastAsia"/>
+                <w:sz w:val="20"/>
+              </w:rPr>
+              <w:t xml:space="preserve"> </w:t>
+            </w:r>
+            <w:r>
+              <w:rPr>
+                <w:sz w:val="20"/>
+              </w:rPr>
+              <w:t>–</w:t>
+            </w:r>
+            <w:r>
+              <w:rPr>
+                <w:rFonts w:hint="eastAsia"/>
+                <w:sz w:val="20"/>
+              </w:rPr>
+              <w:t xml:space="preserve"> Time elapsed</w:t>
+            </w:r>
           </w:p>
         </w:tc>
         <w:tc>
@@ -1032,9 +1406,15 @@
             <w:tcW w:w="4001" w:type="dxa"/>
           </w:tcPr>
           <w:p>
-            <w:r>
-              <w:rPr>
-                <w:rFonts w:hint="eastAsia"/>
+            <w:pPr>
+              <w:rPr>
+                <w:sz w:val="20"/>
+              </w:rPr>
+            </w:pPr>
+            <w:r>
+              <w:rPr>
+                <w:rFonts w:hint="eastAsia"/>
+                <w:sz w:val="20"/>
               </w:rPr>
               <w:t xml:space="preserve">S10(A* w/ </w:t>
             </w:r>
@@ -1042,6 +1422,7 @@
             <w:r>
               <w:rPr>
                 <w:rFonts w:hint="eastAsia"/>
+                <w:sz w:val="20"/>
               </w:rPr>
               <w:t>levelsum</w:t>
             </w:r>
@@ -1049,15 +1430,22 @@
             <w:r>
               <w:rPr>
                 <w:rFonts w:hint="eastAsia"/>
+                <w:sz w:val="20"/>
               </w:rPr>
               <w:t>)</w:t>
             </w:r>
           </w:p>
           <w:p>
+            <w:pPr>
+              <w:rPr>
+                <w:sz w:val="20"/>
+              </w:rPr>
+            </w:pPr>
             <w:proofErr w:type="spellStart"/>
             <w:r>
               <w:rPr>
                 <w:rFonts w:hint="eastAsia"/>
+                <w:sz w:val="20"/>
               </w:rPr>
               <w:t>Exp</w:t>
             </w:r>
@@ -1065,6 +1453,7 @@
             <w:r>
               <w:rPr>
                 <w:rFonts w:hint="eastAsia"/>
+                <w:sz w:val="20"/>
               </w:rPr>
               <w:t xml:space="preserve">/ </w:t>
             </w:r>
@@ -1072,6 +1461,7 @@
             <w:r>
               <w:rPr>
                 <w:rFonts w:hint="eastAsia"/>
+                <w:sz w:val="20"/>
               </w:rPr>
               <w:t>GoalTest</w:t>
             </w:r>
@@ -1079,6 +1469,7 @@
             <w:r>
               <w:rPr>
                 <w:rFonts w:hint="eastAsia"/>
+                <w:sz w:val="20"/>
               </w:rPr>
               <w:t xml:space="preserve">/ </w:t>
             </w:r>
@@ -1086,10 +1477,18 @@
             <w:r>
               <w:rPr>
                 <w:rFonts w:hint="eastAsia"/>
+                <w:sz w:val="20"/>
               </w:rPr>
               <w:t>NewNode</w:t>
             </w:r>
             <w:proofErr w:type="spellEnd"/>
+            <w:r>
+              <w:rPr>
+                <w:rFonts w:hint="eastAsia"/>
+                <w:sz w:val="20"/>
+              </w:rPr>
+              <w:t>- Time elapsed</w:t>
+            </w:r>
           </w:p>
         </w:tc>
       </w:tr>
@@ -1099,9 +1498,15 @@
             <w:tcW w:w="534" w:type="dxa"/>
           </w:tcPr>
           <w:p>
-            <w:r>
-              <w:rPr>
-                <w:rFonts w:hint="eastAsia"/>
+            <w:pPr>
+              <w:rPr>
+                <w:sz w:val="20"/>
+              </w:rPr>
+            </w:pPr>
+            <w:r>
+              <w:rPr>
+                <w:rFonts w:hint="eastAsia"/>
+                <w:sz w:val="20"/>
               </w:rPr>
               <w:t>P1</w:t>
             </w:r>
@@ -1112,24 +1517,35 @@
             <w:tcW w:w="3827" w:type="dxa"/>
           </w:tcPr>
           <w:p>
-            <w:r>
-              <w:rPr>
-                <w:rFonts w:hint="eastAsia"/>
+            <w:pPr>
+              <w:rPr>
+                <w:sz w:val="20"/>
+              </w:rPr>
+            </w:pPr>
+            <w:r>
+              <w:rPr>
+                <w:rFonts w:hint="eastAsia"/>
+                <w:sz w:val="20"/>
               </w:rPr>
               <w:t>41/43/170</w:t>
             </w:r>
             <w:r>
               <w:rPr>
                 <w:rFonts w:hint="eastAsia"/>
+                <w:sz w:val="20"/>
               </w:rPr>
               <w:t xml:space="preserve"> </w:t>
             </w:r>
             <w:r>
+              <w:rPr>
+                <w:sz w:val="20"/>
+              </w:rPr>
               <w:t>–</w:t>
             </w:r>
             <w:r>
               <w:rPr>
                 <w:rFonts w:hint="eastAsia"/>
+                <w:sz w:val="20"/>
               </w:rPr>
               <w:t xml:space="preserve"> 0.042s</w:t>
             </w:r>
@@ -1144,25 +1560,34 @@
               <w:tabs>
                 <w:tab w:val="right" w:pos="3785"/>
               </w:tabs>
+              <w:rPr>
+                <w:sz w:val="20"/>
+              </w:rPr>
             </w:pPr>
             <w:r>
               <w:rPr>
                 <w:rFonts w:hint="eastAsia"/>
+                <w:sz w:val="20"/>
               </w:rPr>
               <w:t>11/13/50</w:t>
             </w:r>
             <w:r>
               <w:rPr>
                 <w:rFonts w:hint="eastAsia"/>
+                <w:sz w:val="20"/>
               </w:rPr>
               <w:t xml:space="preserve"> </w:t>
             </w:r>
             <w:r>
+              <w:rPr>
+                <w:sz w:val="20"/>
+              </w:rPr>
               <w:t>–</w:t>
             </w:r>
             <w:r>
               <w:rPr>
                 <w:rFonts w:hint="eastAsia"/>
+                <w:sz w:val="20"/>
               </w:rPr>
               <w:t xml:space="preserve"> 0.70s</w:t>
             </w:r>
@@ -1175,9 +1600,15 @@
             <w:tcW w:w="534" w:type="dxa"/>
           </w:tcPr>
           <w:p>
-            <w:r>
-              <w:rPr>
-                <w:rFonts w:hint="eastAsia"/>
+            <w:pPr>
+              <w:rPr>
+                <w:sz w:val="20"/>
+              </w:rPr>
+            </w:pPr>
+            <w:r>
+              <w:rPr>
+                <w:rFonts w:hint="eastAsia"/>
+                <w:sz w:val="20"/>
               </w:rPr>
               <w:t>P2</w:t>
             </w:r>
@@ -1188,30 +1619,42 @@
             <w:tcW w:w="3827" w:type="dxa"/>
           </w:tcPr>
           <w:p>
-            <w:r>
-              <w:rPr>
-                <w:rFonts w:hint="eastAsia"/>
+            <w:pPr>
+              <w:rPr>
+                <w:sz w:val="20"/>
+              </w:rPr>
+            </w:pPr>
+            <w:r>
+              <w:rPr>
+                <w:rFonts w:hint="eastAsia"/>
+                <w:sz w:val="20"/>
               </w:rPr>
               <w:t>1450/1452/13303</w:t>
             </w:r>
             <w:r>
               <w:rPr>
                 <w:rFonts w:hint="eastAsia"/>
+                <w:sz w:val="20"/>
               </w:rPr>
               <w:t xml:space="preserve"> </w:t>
             </w:r>
             <w:r>
+              <w:rPr>
+                <w:sz w:val="20"/>
+              </w:rPr>
               <w:t>–</w:t>
             </w:r>
             <w:r>
               <w:rPr>
                 <w:rFonts w:hint="eastAsia"/>
+                <w:sz w:val="20"/>
               </w:rPr>
               <w:t xml:space="preserve"> </w:t>
             </w:r>
             <w:r>
               <w:rPr>
                 <w:rFonts w:hint="eastAsia"/>
+                <w:sz w:val="20"/>
               </w:rPr>
               <w:t>4.77s</w:t>
             </w:r>
@@ -1222,24 +1665,35 @@
             <w:tcW w:w="4001" w:type="dxa"/>
           </w:tcPr>
           <w:p>
-            <w:r>
-              <w:rPr>
-                <w:rFonts w:hint="eastAsia"/>
+            <w:pPr>
+              <w:rPr>
+                <w:sz w:val="20"/>
+              </w:rPr>
+            </w:pPr>
+            <w:r>
+              <w:rPr>
+                <w:rFonts w:hint="eastAsia"/>
+                <w:sz w:val="20"/>
               </w:rPr>
               <w:t>86/88/841</w:t>
             </w:r>
             <w:r>
               <w:rPr>
                 <w:rFonts w:hint="eastAsia"/>
+                <w:sz w:val="20"/>
               </w:rPr>
               <w:t xml:space="preserve"> </w:t>
             </w:r>
             <w:r>
+              <w:rPr>
+                <w:sz w:val="20"/>
+              </w:rPr>
               <w:t>–</w:t>
             </w:r>
             <w:r>
               <w:rPr>
                 <w:rFonts w:hint="eastAsia"/>
+                <w:sz w:val="20"/>
               </w:rPr>
               <w:t xml:space="preserve"> 63.09s</w:t>
             </w:r>
@@ -1252,9 +1706,15 @@
             <w:tcW w:w="534" w:type="dxa"/>
           </w:tcPr>
           <w:p>
-            <w:r>
-              <w:rPr>
-                <w:rFonts w:hint="eastAsia"/>
+            <w:pPr>
+              <w:rPr>
+                <w:sz w:val="20"/>
+              </w:rPr>
+            </w:pPr>
+            <w:r>
+              <w:rPr>
+                <w:rFonts w:hint="eastAsia"/>
+                <w:sz w:val="20"/>
               </w:rPr>
               <w:t>P3</w:t>
             </w:r>
@@ -1265,24 +1725,35 @@
             <w:tcW w:w="3827" w:type="dxa"/>
           </w:tcPr>
           <w:p>
-            <w:r>
-              <w:rPr>
-                <w:rFonts w:hint="eastAsia"/>
+            <w:pPr>
+              <w:rPr>
+                <w:sz w:val="20"/>
+              </w:rPr>
+            </w:pPr>
+            <w:r>
+              <w:rPr>
+                <w:rFonts w:hint="eastAsia"/>
+                <w:sz w:val="20"/>
               </w:rPr>
               <w:t>5040/5042/44944</w:t>
             </w:r>
             <w:r>
               <w:rPr>
                 <w:rFonts w:hint="eastAsia"/>
+                <w:sz w:val="20"/>
               </w:rPr>
               <w:t xml:space="preserve"> </w:t>
             </w:r>
             <w:r>
+              <w:rPr>
+                <w:sz w:val="20"/>
+              </w:rPr>
               <w:t>–</w:t>
             </w:r>
             <w:r>
               <w:rPr>
                 <w:rFonts w:hint="eastAsia"/>
+                <w:sz w:val="20"/>
               </w:rPr>
               <w:t xml:space="preserve"> 19.25s</w:t>
             </w:r>
@@ -1293,24 +1764,35 @@
             <w:tcW w:w="4001" w:type="dxa"/>
           </w:tcPr>
           <w:p>
-            <w:r>
-              <w:rPr>
-                <w:rFonts w:hint="eastAsia"/>
+            <w:pPr>
+              <w:rPr>
+                <w:sz w:val="20"/>
+              </w:rPr>
+            </w:pPr>
+            <w:r>
+              <w:rPr>
+                <w:rFonts w:hint="eastAsia"/>
+                <w:sz w:val="20"/>
               </w:rPr>
               <w:t>325/327/3002</w:t>
             </w:r>
             <w:r>
               <w:rPr>
                 <w:rFonts w:hint="eastAsia"/>
+                <w:sz w:val="20"/>
               </w:rPr>
               <w:t xml:space="preserve"> </w:t>
             </w:r>
             <w:r>
+              <w:rPr>
+                <w:sz w:val="20"/>
+              </w:rPr>
               <w:t>–</w:t>
             </w:r>
             <w:r>
               <w:rPr>
                 <w:rFonts w:hint="eastAsia"/>
+                <w:sz w:val="20"/>
               </w:rPr>
               <w:t xml:space="preserve"> 322.48s</w:t>
             </w:r>
@@ -1318,14 +1800,287 @@
         </w:tc>
       </w:tr>
     </w:tbl>
-    <w:p>
-      <w:pPr>
-        <w:rPr>
-          <w:rFonts w:hint="eastAsia"/>
-        </w:rPr>
-      </w:pPr>
-    </w:p>
     <w:p/>
+    <w:p>
+      <w:pPr>
+        <w:rPr>
+          <w:rFonts w:hint="eastAsia"/>
+        </w:rPr>
+      </w:pPr>
+      <w:r>
+        <w:rPr>
+          <w:rFonts w:hint="eastAsia"/>
+        </w:rPr>
+        <w:t xml:space="preserve">We </w:t>
+      </w:r>
+      <w:r>
+        <w:rPr>
+          <w:rFonts w:hint="eastAsia"/>
+        </w:rPr>
+        <w:t>still</w:t>
+      </w:r>
+      <w:r>
+        <w:rPr>
+          <w:rFonts w:hint="eastAsia"/>
+        </w:rPr>
+        <w:t xml:space="preserve"> review the results from 3 perspectives</w:t>
+      </w:r>
+      <w:r>
+        <w:rPr>
+          <w:rFonts w:hint="eastAsia"/>
+        </w:rPr>
+        <w:t xml:space="preserve"> below</w:t>
+      </w:r>
+      <w:r>
+        <w:rPr>
+          <w:rFonts w:hint="eastAsia"/>
+        </w:rPr>
+        <w:t>:</w:t>
+      </w:r>
+    </w:p>
+    <w:p>
+      <w:pPr>
+        <w:pStyle w:val="a3"/>
+        <w:numPr>
+          <w:ilvl w:val="0"/>
+          <w:numId w:val="5"/>
+        </w:numPr>
+        <w:ind w:leftChars="0"/>
+        <w:rPr>
+          <w:rFonts w:hint="eastAsia"/>
+        </w:rPr>
+      </w:pPr>
+      <w:r>
+        <w:rPr>
+          <w:rFonts w:hint="eastAsia"/>
+        </w:rPr>
+        <w:t>Optimal plan</w:t>
+      </w:r>
+    </w:p>
+    <w:p>
+      <w:pPr>
+        <w:pStyle w:val="a3"/>
+        <w:ind w:leftChars="0"/>
+        <w:rPr>
+          <w:rFonts w:hint="eastAsia"/>
+        </w:rPr>
+      </w:pPr>
+      <w:r>
+        <w:rPr>
+          <w:rFonts w:hint="eastAsia"/>
+        </w:rPr>
+        <w:t xml:space="preserve">In all 3 problems, both </w:t>
+      </w:r>
+      <w:r>
+        <w:t>heuristics</w:t>
+      </w:r>
+      <w:r>
+        <w:rPr>
+          <w:rFonts w:hint="eastAsia"/>
+        </w:rPr>
+        <w:t xml:space="preserve"> search found the optimal plan</w:t>
+      </w:r>
+    </w:p>
+    <w:p>
+      <w:pPr>
+        <w:pStyle w:val="a3"/>
+        <w:numPr>
+          <w:ilvl w:val="0"/>
+          <w:numId w:val="5"/>
+        </w:numPr>
+        <w:ind w:leftChars="0"/>
+        <w:rPr>
+          <w:rFonts w:hint="eastAsia"/>
+        </w:rPr>
+      </w:pPr>
+      <w:r>
+        <w:rPr>
+          <w:rFonts w:hint="eastAsia"/>
+        </w:rPr>
+        <w:lastRenderedPageBreak/>
+        <w:t>Memory consumed</w:t>
+      </w:r>
+    </w:p>
+    <w:p>
+      <w:pPr>
+        <w:pStyle w:val="a3"/>
+        <w:ind w:leftChars="0"/>
+        <w:rPr>
+          <w:rFonts w:hint="eastAsia"/>
+        </w:rPr>
+      </w:pPr>
+      <w:r>
+        <w:rPr>
+          <w:rFonts w:hint="eastAsia"/>
+        </w:rPr>
+        <w:t xml:space="preserve">The </w:t>
+      </w:r>
+      <w:proofErr w:type="spellStart"/>
+      <w:r>
+        <w:rPr>
+          <w:rFonts w:hint="eastAsia"/>
+        </w:rPr>
+        <w:t>ignore_precondition</w:t>
+      </w:r>
+      <w:proofErr w:type="spellEnd"/>
+      <w:r>
+        <w:rPr>
+          <w:rFonts w:hint="eastAsia"/>
+        </w:rPr>
+        <w:t xml:space="preserve"> heuris</w:t>
+      </w:r>
+      <w:r>
+        <w:rPr>
+          <w:rFonts w:hint="eastAsia"/>
+        </w:rPr>
+        <w:t>tics consumed huge memory resource compare to</w:t>
+      </w:r>
+      <w:r>
+        <w:rPr>
+          <w:rFonts w:hint="eastAsia"/>
+        </w:rPr>
+        <w:t xml:space="preserve"> </w:t>
+      </w:r>
+      <w:proofErr w:type="spellStart"/>
+      <w:r>
+        <w:rPr>
+          <w:rFonts w:hint="eastAsia"/>
+        </w:rPr>
+        <w:t>level_sum</w:t>
+      </w:r>
+      <w:proofErr w:type="spellEnd"/>
+      <w:r>
+        <w:rPr>
+          <w:rFonts w:hint="eastAsia"/>
+        </w:rPr>
+        <w:t xml:space="preserve"> heuristics. </w:t>
+      </w:r>
+      <w:r>
+        <w:rPr>
+          <w:rFonts w:hint="eastAsia"/>
+        </w:rPr>
+        <w:t xml:space="preserve">In P3, the </w:t>
+      </w:r>
+      <w:proofErr w:type="spellStart"/>
+      <w:r>
+        <w:rPr>
+          <w:rFonts w:hint="eastAsia"/>
+        </w:rPr>
+        <w:t>ignore_precondition</w:t>
+      </w:r>
+      <w:proofErr w:type="spellEnd"/>
+      <w:r>
+        <w:rPr>
+          <w:rFonts w:hint="eastAsia"/>
+        </w:rPr>
+        <w:t xml:space="preserve"> heuristics consumed 15 times of resource than its competitor.</w:t>
+      </w:r>
+    </w:p>
+    <w:p>
+      <w:pPr>
+        <w:pStyle w:val="a3"/>
+        <w:numPr>
+          <w:ilvl w:val="0"/>
+          <w:numId w:val="5"/>
+        </w:numPr>
+        <w:ind w:leftChars="0"/>
+        <w:rPr>
+          <w:rFonts w:hint="eastAsia"/>
+        </w:rPr>
+      </w:pPr>
+      <w:r>
+        <w:rPr>
+          <w:rFonts w:hint="eastAsia"/>
+        </w:rPr>
+        <w:t>Time consumed</w:t>
+      </w:r>
+    </w:p>
+    <w:p>
+      <w:pPr>
+        <w:pStyle w:val="a3"/>
+        <w:ind w:leftChars="0"/>
+        <w:rPr>
+          <w:rFonts w:hint="eastAsia"/>
+        </w:rPr>
+      </w:pPr>
+      <w:r>
+        <w:rPr>
+          <w:rFonts w:hint="eastAsia"/>
+        </w:rPr>
+        <w:t xml:space="preserve">The </w:t>
+      </w:r>
+      <w:proofErr w:type="spellStart"/>
+      <w:r>
+        <w:rPr>
+          <w:rFonts w:hint="eastAsia"/>
+        </w:rPr>
+        <w:t>ignore_precondition</w:t>
+      </w:r>
+      <w:proofErr w:type="spellEnd"/>
+      <w:r>
+        <w:rPr>
+          <w:rFonts w:hint="eastAsia"/>
+        </w:rPr>
+        <w:t xml:space="preserve"> heuristics made an impressive </w:t>
+      </w:r>
+      <w:r>
+        <w:t>performance</w:t>
+      </w:r>
+      <w:r>
+        <w:rPr>
+          <w:rFonts w:hint="eastAsia"/>
+        </w:rPr>
+        <w:t xml:space="preserve"> in terms of time consumption. In P3, it only took 6% of </w:t>
+      </w:r>
+      <w:r>
+        <w:rPr>
+          <w:rFonts w:hint="eastAsia"/>
+        </w:rPr>
+        <w:t>its competitor</w:t>
+      </w:r>
+      <w:r>
+        <w:t>’</w:t>
+      </w:r>
+      <w:r>
+        <w:rPr>
+          <w:rFonts w:hint="eastAsia"/>
+        </w:rPr>
+        <w:t xml:space="preserve">s </w:t>
+      </w:r>
+      <w:r>
+        <w:rPr>
+          <w:rFonts w:hint="eastAsia"/>
+        </w:rPr>
+        <w:t>time</w:t>
+      </w:r>
+      <w:r>
+        <w:rPr>
+          <w:rFonts w:hint="eastAsia"/>
+        </w:rPr>
+        <w:t xml:space="preserve"> consumption</w:t>
+      </w:r>
+      <w:r>
+        <w:rPr>
+          <w:rFonts w:hint="eastAsia"/>
+        </w:rPr>
+        <w:t xml:space="preserve"> to </w:t>
+      </w:r>
+      <w:r>
+        <w:t>finish</w:t>
+      </w:r>
+      <w:r>
+        <w:rPr>
+          <w:rFonts w:hint="eastAsia"/>
+        </w:rPr>
+        <w:t xml:space="preserve"> the task.</w:t>
+      </w:r>
+    </w:p>
+    <w:p>
+      <w:pPr>
+        <w:pStyle w:val="a3"/>
+        <w:ind w:leftChars="0"/>
+      </w:pPr>
+    </w:p>
     <w:p>
       <w:pPr>
         <w:pStyle w:val="a3"/>
@@ -1334,9 +2089,6 @@
           <w:numId w:val="3"/>
         </w:numPr>
         <w:ind w:leftChars="0"/>
-        <w:rPr>
-          <w:rFonts w:hint="eastAsia"/>
-        </w:rPr>
       </w:pPr>
       <w:r>
         <w:t>What</w:t>
@@ -1347,11 +2099,75 @@
     </w:p>
     <w:p/>
     <w:p>
-      <w:r>
-        <w:rPr>
-          <w:rFonts w:hint="eastAsia"/>
-        </w:rPr>
-        <w:t>The ignore precondition heuristics performs better in speed, while level-sum heuristics saves much space complexity. Generally, the ignore-precondition heuristics outperforms most of the non-heuristics search in our cases. Besides, Depth First Search</w:t>
+      <w:pPr>
+        <w:rPr>
+          <w:rFonts w:hint="eastAsia"/>
+        </w:rPr>
+      </w:pPr>
+      <w:r>
+        <w:rPr>
+          <w:rFonts w:hint="eastAsia"/>
+        </w:rPr>
+        <w:t>T</w:t>
+      </w:r>
+      <w:r>
+        <w:rPr>
+          <w:rFonts w:hint="eastAsia"/>
+        </w:rPr>
+        <w:t xml:space="preserve">he ignore precondition heuristics performs </w:t>
+      </w:r>
+      <w:r>
+        <w:rPr>
+          <w:rFonts w:hint="eastAsia"/>
+        </w:rPr>
+        <w:t>the best</w:t>
+      </w:r>
+      <w:r>
+        <w:rPr>
+          <w:rFonts w:hint="eastAsia"/>
+        </w:rPr>
+        <w:t xml:space="preserve"> in speed, wh</w:t>
+      </w:r>
+      <w:r>
+        <w:rPr>
+          <w:rFonts w:hint="eastAsia"/>
+        </w:rPr>
+        <w:t>ile level-sum heuristics saves the most</w:t>
+      </w:r>
+      <w:r>
+        <w:rPr>
+          <w:rFonts w:hint="eastAsia"/>
+        </w:rPr>
+        <w:t xml:space="preserve"> space complexity.</w:t>
+      </w:r>
+      <w:r>
+        <w:rPr>
+          <w:rFonts w:hint="eastAsia"/>
+        </w:rPr>
+        <w:t xml:space="preserve"> Since ignore precondition heuristics still solve the problem with acceptable memory resource, I think </w:t>
+      </w:r>
+      <w:r>
+        <w:rPr>
+          <w:rFonts w:hint="eastAsia"/>
+        </w:rPr>
+        <w:t>it is a better solution for general problems.</w:t>
+      </w:r>
+    </w:p>
+    <w:p>
+      <w:pPr>
+        <w:rPr>
+          <w:rFonts w:hint="eastAsia"/>
+        </w:rPr>
+      </w:pPr>
+      <w:bookmarkStart w:id="0" w:name="_GoBack"/>
+      <w:bookmarkEnd w:id="0"/>
+    </w:p>
+    <w:p>
+      <w:r>
+        <w:rPr>
+          <w:rFonts w:hint="eastAsia"/>
+        </w:rPr>
+        <w:t>Besides, Depth First Search</w:t>
       </w:r>
       <w:r>
         <w:rPr>
@@ -1396,16 +2212,13 @@
         <w:rPr>
           <w:rFonts w:hint="eastAsia"/>
         </w:rPr>
-        <w:t xml:space="preserve"> although the output plan might not be </w:t>
-      </w:r>
-      <w:r>
-        <w:t>an</w:t>
-      </w:r>
-      <w:r>
-        <w:rPr>
-          <w:rFonts w:hint="eastAsia"/>
-        </w:rPr>
-        <w:t xml:space="preserve"> optimal one. </w:t>
+        <w:t>. It is a great choice if the problem context does not require an optimal plan.</w:t>
+      </w:r>
+      <w:r>
+        <w:rPr>
+          <w:rFonts w:hint="eastAsia"/>
+        </w:rPr>
+        <w:t xml:space="preserve"> </w:t>
       </w:r>
     </w:p>
     <w:p/>
@@ -1601,6 +2414,208 @@
     </w:lvl>
   </w:abstractNum>
   <w:abstractNum w:abstractNumId="2">
+    <w:nsid w:val="496E521D"/>
+    <w:multiLevelType w:val="hybridMultilevel"/>
+    <w:tmpl w:val="F75E7354"/>
+    <w:lvl w:ilvl="0" w:tplc="04090001">
+      <w:start w:val="1"/>
+      <w:numFmt w:val="bullet"/>
+      <w:lvlText w:val=""/>
+      <w:lvlJc w:val="left"/>
+      <w:pPr>
+        <w:ind w:left="480" w:hanging="480"/>
+      </w:pPr>
+      <w:rPr>
+        <w:rFonts w:ascii="Wingdings" w:hAnsi="Wingdings" w:hint="default"/>
+      </w:rPr>
+    </w:lvl>
+    <w:lvl w:ilvl="1" w:tplc="04090003" w:tentative="1">
+      <w:start w:val="1"/>
+      <w:numFmt w:val="bullet"/>
+      <w:lvlText w:val=""/>
+      <w:lvlJc w:val="left"/>
+      <w:pPr>
+        <w:ind w:left="960" w:hanging="480"/>
+      </w:pPr>
+      <w:rPr>
+        <w:rFonts w:ascii="Wingdings" w:hAnsi="Wingdings" w:hint="default"/>
+      </w:rPr>
+    </w:lvl>
+    <w:lvl w:ilvl="2" w:tplc="04090005" w:tentative="1">
+      <w:start w:val="1"/>
+      <w:numFmt w:val="bullet"/>
+      <w:lvlText w:val=""/>
+      <w:lvlJc w:val="left"/>
+      <w:pPr>
+        <w:ind w:left="1440" w:hanging="480"/>
+      </w:pPr>
+      <w:rPr>
+        <w:rFonts w:ascii="Wingdings" w:hAnsi="Wingdings" w:hint="default"/>
+      </w:rPr>
+    </w:lvl>
+    <w:lvl w:ilvl="3" w:tplc="04090001" w:tentative="1">
+      <w:start w:val="1"/>
+      <w:numFmt w:val="bullet"/>
+      <w:lvlText w:val=""/>
+      <w:lvlJc w:val="left"/>
+      <w:pPr>
+        <w:ind w:left="1920" w:hanging="480"/>
+      </w:pPr>
+      <w:rPr>
+        <w:rFonts w:ascii="Wingdings" w:hAnsi="Wingdings" w:hint="default"/>
+      </w:rPr>
+    </w:lvl>
+    <w:lvl w:ilvl="4" w:tplc="04090003" w:tentative="1">
+      <w:start w:val="1"/>
+      <w:numFmt w:val="bullet"/>
+      <w:lvlText w:val=""/>
+      <w:lvlJc w:val="left"/>
+      <w:pPr>
+        <w:ind w:left="2400" w:hanging="480"/>
+      </w:pPr>
+      <w:rPr>
+        <w:rFonts w:ascii="Wingdings" w:hAnsi="Wingdings" w:hint="default"/>
+      </w:rPr>
+    </w:lvl>
+    <w:lvl w:ilvl="5" w:tplc="04090005" w:tentative="1">
+      <w:start w:val="1"/>
+      <w:numFmt w:val="bullet"/>
+      <w:lvlText w:val=""/>
+      <w:lvlJc w:val="left"/>
+      <w:pPr>
+        <w:ind w:left="2880" w:hanging="480"/>
+      </w:pPr>
+      <w:rPr>
+        <w:rFonts w:ascii="Wingdings" w:hAnsi="Wingdings" w:hint="default"/>
+      </w:rPr>
+    </w:lvl>
+    <w:lvl w:ilvl="6" w:tplc="04090001" w:tentative="1">
+      <w:start w:val="1"/>
+      <w:numFmt w:val="bullet"/>
+      <w:lvlText w:val=""/>
+      <w:lvlJc w:val="left"/>
+      <w:pPr>
+        <w:ind w:left="3360" w:hanging="480"/>
+      </w:pPr>
+      <w:rPr>
+        <w:rFonts w:ascii="Wingdings" w:hAnsi="Wingdings" w:hint="default"/>
+      </w:rPr>
+    </w:lvl>
+    <w:lvl w:ilvl="7" w:tplc="04090003" w:tentative="1">
+      <w:start w:val="1"/>
+      <w:numFmt w:val="bullet"/>
+      <w:lvlText w:val=""/>
+      <w:lvlJc w:val="left"/>
+      <w:pPr>
+        <w:ind w:left="3840" w:hanging="480"/>
+      </w:pPr>
+      <w:rPr>
+        <w:rFonts w:ascii="Wingdings" w:hAnsi="Wingdings" w:hint="default"/>
+      </w:rPr>
+    </w:lvl>
+    <w:lvl w:ilvl="8" w:tplc="04090005" w:tentative="1">
+      <w:start w:val="1"/>
+      <w:numFmt w:val="bullet"/>
+      <w:lvlText w:val=""/>
+      <w:lvlJc w:val="left"/>
+      <w:pPr>
+        <w:ind w:left="4320" w:hanging="480"/>
+      </w:pPr>
+      <w:rPr>
+        <w:rFonts w:ascii="Wingdings" w:hAnsi="Wingdings" w:hint="default"/>
+      </w:rPr>
+    </w:lvl>
+  </w:abstractNum>
+  <w:abstractNum w:abstractNumId="3">
+    <w:nsid w:val="56827202"/>
+    <w:multiLevelType w:val="hybridMultilevel"/>
+    <w:tmpl w:val="F760D6D6"/>
+    <w:lvl w:ilvl="0" w:tplc="46E65D4E">
+      <w:start w:val="1"/>
+      <w:numFmt w:val="decimal"/>
+      <w:lvlText w:val="%1."/>
+      <w:lvlJc w:val="left"/>
+      <w:pPr>
+        <w:ind w:left="360" w:hanging="360"/>
+      </w:pPr>
+      <w:rPr>
+        <w:rFonts w:hint="default"/>
+      </w:rPr>
+    </w:lvl>
+    <w:lvl w:ilvl="1" w:tplc="04090019" w:tentative="1">
+      <w:start w:val="1"/>
+      <w:numFmt w:val="ideographTraditional"/>
+      <w:lvlText w:val="%2、"/>
+      <w:lvlJc w:val="left"/>
+      <w:pPr>
+        <w:ind w:left="960" w:hanging="480"/>
+      </w:pPr>
+    </w:lvl>
+    <w:lvl w:ilvl="2" w:tplc="0409001B" w:tentative="1">
+      <w:start w:val="1"/>
+      <w:numFmt w:val="lowerRoman"/>
+      <w:lvlText w:val="%3."/>
+      <w:lvlJc w:val="right"/>
+      <w:pPr>
+        <w:ind w:left="1440" w:hanging="480"/>
+      </w:pPr>
+    </w:lvl>
+    <w:lvl w:ilvl="3" w:tplc="0409000F" w:tentative="1">
+      <w:start w:val="1"/>
+      <w:numFmt w:val="decimal"/>
+      <w:lvlText w:val="%4."/>
+      <w:lvlJc w:val="left"/>
+      <w:pPr>
+        <w:ind w:left="1920" w:hanging="480"/>
+      </w:pPr>
+    </w:lvl>
+    <w:lvl w:ilvl="4" w:tplc="04090019" w:tentative="1">
+      <w:start w:val="1"/>
+      <w:numFmt w:val="ideographTraditional"/>
+      <w:lvlText w:val="%5、"/>
+      <w:lvlJc w:val="left"/>
+      <w:pPr>
+        <w:ind w:left="2400" w:hanging="480"/>
+      </w:pPr>
+    </w:lvl>
+    <w:lvl w:ilvl="5" w:tplc="0409001B" w:tentative="1">
+      <w:start w:val="1"/>
+      <w:numFmt w:val="lowerRoman"/>
+      <w:lvlText w:val="%6."/>
+      <w:lvlJc w:val="right"/>
+      <w:pPr>
+        <w:ind w:left="2880" w:hanging="480"/>
+      </w:pPr>
+    </w:lvl>
+    <w:lvl w:ilvl="6" w:tplc="0409000F" w:tentative="1">
+      <w:start w:val="1"/>
+      <w:numFmt w:val="decimal"/>
+      <w:lvlText w:val="%7."/>
+      <w:lvlJc w:val="left"/>
+      <w:pPr>
+        <w:ind w:left="3360" w:hanging="480"/>
+      </w:pPr>
+    </w:lvl>
+    <w:lvl w:ilvl="7" w:tplc="04090019" w:tentative="1">
+      <w:start w:val="1"/>
+      <w:numFmt w:val="ideographTraditional"/>
+      <w:lvlText w:val="%8、"/>
+      <w:lvlJc w:val="left"/>
+      <w:pPr>
+        <w:ind w:left="3840" w:hanging="480"/>
+      </w:pPr>
+    </w:lvl>
+    <w:lvl w:ilvl="8" w:tplc="0409001B" w:tentative="1">
+      <w:start w:val="1"/>
+      <w:numFmt w:val="lowerRoman"/>
+      <w:lvlText w:val="%9."/>
+      <w:lvlJc w:val="right"/>
+      <w:pPr>
+        <w:ind w:left="4320" w:hanging="480"/>
+      </w:pPr>
+    </w:lvl>
+  </w:abstractNum>
+  <w:abstractNum w:abstractNumId="4">
     <w:nsid w:val="57367335"/>
     <w:multiLevelType w:val="multilevel"/>
     <w:tmpl w:val="888C07C6"/>
@@ -1750,13 +2765,19 @@
     </w:lvl>
   </w:abstractNum>
   <w:num w:numId="1">
-    <w:abstractNumId w:val="2"/>
+    <w:abstractNumId w:val="4"/>
   </w:num>
   <w:num w:numId="2">
     <w:abstractNumId w:val="1"/>
   </w:num>
   <w:num w:numId="3">
     <w:abstractNumId w:val="0"/>
+  </w:num>
+  <w:num w:numId="4">
+    <w:abstractNumId w:val="3"/>
+  </w:num>
+  <w:num w:numId="5">
+    <w:abstractNumId w:val="2"/>
   </w:num>
 </w:numbering>
 </file>

</xml_diff>

<commit_message>
Update the heuristic analysis for third time review
</commit_message>
<xml_diff>
--- a/heuristic_analysis.docx
+++ b/heuristic_analysis.docx
@@ -7,18 +7,20 @@
         <w:pStyle w:val="a5"/>
         <w:rPr>
           <w:b w:val="0"/>
-          <w:lang w:eastAsia="zh-HK"/>
-        </w:rPr>
-      </w:pPr>
-      <w:r>
-        <w:rPr>
-          <w:rFonts w:hint="eastAsia"/>
+          <w:sz w:val="28"/>
+        </w:rPr>
+      </w:pPr>
+      <w:r>
+        <w:rPr>
+          <w:rFonts w:hint="eastAsia"/>
+          <w:sz w:val="28"/>
         </w:rPr>
         <w:t>H</w:t>
       </w:r>
       <w:r>
         <w:rPr>
           <w:rFonts w:hint="eastAsia"/>
+          <w:sz w:val="28"/>
           <w:lang w:eastAsia="zh-HK"/>
         </w:rPr>
         <w:t>euristic Review</w:t>
@@ -32,315 +34,660 @@
           <w:numId w:val="3"/>
         </w:numPr>
         <w:ind w:leftChars="0"/>
-      </w:pPr>
-      <w:r>
+        <w:rPr>
+          <w:b/>
+          <w:sz w:val="22"/>
+        </w:rPr>
+      </w:pPr>
+      <w:bookmarkStart w:id="0" w:name="_GoBack"/>
+      <w:r>
+        <w:rPr>
+          <w:b/>
+          <w:sz w:val="22"/>
+        </w:rPr>
         <w:t>Provide an optimal plan for Problems 1, 2, and 3.</w:t>
       </w:r>
     </w:p>
+    <w:bookmarkEnd w:id="0"/>
     <w:p>
       <w:pPr>
         <w:pStyle w:val="a3"/>
         <w:ind w:leftChars="0" w:left="360"/>
-      </w:pPr>
-    </w:p>
-    <w:p>
-      <w:r>
-        <w:rPr>
-          <w:rFonts w:hint="eastAsia"/>
+        <w:rPr>
+          <w:sz w:val="22"/>
+        </w:rPr>
+      </w:pPr>
+    </w:p>
+    <w:p>
+      <w:pPr>
+        <w:rPr>
+          <w:sz w:val="22"/>
+        </w:rPr>
+      </w:pPr>
+      <w:r>
+        <w:rPr>
+          <w:rFonts w:hint="eastAsia"/>
+          <w:sz w:val="22"/>
         </w:rPr>
         <w:t>For Problem 1, an optimal plan would be:</w:t>
       </w:r>
     </w:p>
     <w:p>
+      <w:pPr>
+        <w:rPr>
+          <w:sz w:val="22"/>
+        </w:rPr>
+      </w:pPr>
       <w:proofErr w:type="gramStart"/>
       <w:r>
+        <w:rPr>
+          <w:sz w:val="22"/>
+        </w:rPr>
         <w:t>Load(</w:t>
       </w:r>
       <w:proofErr w:type="gramEnd"/>
       <w:r>
+        <w:rPr>
+          <w:sz w:val="22"/>
+        </w:rPr>
         <w:t>C1, P1, SFO)</w:t>
       </w:r>
     </w:p>
     <w:p>
+      <w:pPr>
+        <w:rPr>
+          <w:sz w:val="22"/>
+        </w:rPr>
+      </w:pPr>
       <w:proofErr w:type="gramStart"/>
       <w:r>
+        <w:rPr>
+          <w:sz w:val="22"/>
+        </w:rPr>
         <w:t>Load(</w:t>
       </w:r>
       <w:proofErr w:type="gramEnd"/>
       <w:r>
+        <w:rPr>
+          <w:sz w:val="22"/>
+        </w:rPr>
         <w:t>C2, P2, JFK)</w:t>
       </w:r>
     </w:p>
     <w:p>
+      <w:pPr>
+        <w:rPr>
+          <w:sz w:val="22"/>
+        </w:rPr>
+      </w:pPr>
       <w:proofErr w:type="gramStart"/>
       <w:r>
+        <w:rPr>
+          <w:sz w:val="22"/>
+        </w:rPr>
         <w:t>Fly(</w:t>
       </w:r>
       <w:proofErr w:type="gramEnd"/>
       <w:r>
+        <w:rPr>
+          <w:sz w:val="22"/>
+        </w:rPr>
         <w:t>P1, SFO, JFK)</w:t>
       </w:r>
     </w:p>
     <w:p>
+      <w:pPr>
+        <w:rPr>
+          <w:sz w:val="22"/>
+        </w:rPr>
+      </w:pPr>
       <w:proofErr w:type="gramStart"/>
       <w:r>
+        <w:rPr>
+          <w:sz w:val="22"/>
+        </w:rPr>
         <w:t>Fly(</w:t>
       </w:r>
       <w:proofErr w:type="gramEnd"/>
       <w:r>
+        <w:rPr>
+          <w:sz w:val="22"/>
+        </w:rPr>
         <w:t>P2, JFK, SFO)</w:t>
       </w:r>
     </w:p>
     <w:p>
+      <w:pPr>
+        <w:rPr>
+          <w:sz w:val="22"/>
+        </w:rPr>
+      </w:pPr>
       <w:proofErr w:type="gramStart"/>
       <w:r>
+        <w:rPr>
+          <w:sz w:val="22"/>
+        </w:rPr>
         <w:t>Unload(</w:t>
       </w:r>
       <w:proofErr w:type="gramEnd"/>
       <w:r>
+        <w:rPr>
+          <w:sz w:val="22"/>
+        </w:rPr>
         <w:t>C1, P1, JFK)</w:t>
       </w:r>
     </w:p>
     <w:p>
+      <w:pPr>
+        <w:rPr>
+          <w:sz w:val="22"/>
+        </w:rPr>
+      </w:pPr>
       <w:proofErr w:type="gramStart"/>
       <w:r>
+        <w:rPr>
+          <w:sz w:val="22"/>
+        </w:rPr>
         <w:t>Unload(</w:t>
       </w:r>
       <w:proofErr w:type="gramEnd"/>
       <w:r>
+        <w:rPr>
+          <w:sz w:val="22"/>
+        </w:rPr>
         <w:t>C2, P2, SFO)</w:t>
       </w:r>
     </w:p>
-    <w:p/>
-    <w:p>
-      <w:r>
-        <w:rPr>
-          <w:rFonts w:hint="eastAsia"/>
+    <w:p>
+      <w:pPr>
+        <w:rPr>
+          <w:sz w:val="22"/>
+        </w:rPr>
+      </w:pPr>
+    </w:p>
+    <w:p>
+      <w:pPr>
+        <w:rPr>
+          <w:sz w:val="22"/>
+        </w:rPr>
+      </w:pPr>
+      <w:r>
+        <w:rPr>
+          <w:rFonts w:hint="eastAsia"/>
+          <w:sz w:val="22"/>
         </w:rPr>
         <w:t>For Problem 2, an optimal plan would be:</w:t>
       </w:r>
     </w:p>
     <w:p>
+      <w:pPr>
+        <w:rPr>
+          <w:sz w:val="22"/>
+        </w:rPr>
+      </w:pPr>
       <w:proofErr w:type="gramStart"/>
       <w:r>
+        <w:rPr>
+          <w:sz w:val="22"/>
+        </w:rPr>
         <w:t>Load(</w:t>
       </w:r>
       <w:proofErr w:type="gramEnd"/>
       <w:r>
+        <w:rPr>
+          <w:sz w:val="22"/>
+        </w:rPr>
         <w:t>C1, P1, SFO)</w:t>
       </w:r>
     </w:p>
     <w:p>
+      <w:pPr>
+        <w:rPr>
+          <w:sz w:val="22"/>
+        </w:rPr>
+      </w:pPr>
       <w:proofErr w:type="gramStart"/>
       <w:r>
+        <w:rPr>
+          <w:sz w:val="22"/>
+        </w:rPr>
         <w:t>Load(</w:t>
       </w:r>
       <w:proofErr w:type="gramEnd"/>
       <w:r>
+        <w:rPr>
+          <w:sz w:val="22"/>
+        </w:rPr>
         <w:t>C2, P2, JFK)</w:t>
       </w:r>
     </w:p>
     <w:p>
+      <w:pPr>
+        <w:rPr>
+          <w:sz w:val="22"/>
+        </w:rPr>
+      </w:pPr>
       <w:proofErr w:type="gramStart"/>
       <w:r>
+        <w:rPr>
+          <w:sz w:val="22"/>
+        </w:rPr>
         <w:t>Load(</w:t>
       </w:r>
       <w:proofErr w:type="gramEnd"/>
       <w:r>
+        <w:rPr>
+          <w:sz w:val="22"/>
+        </w:rPr>
         <w:t>C3, P3, ATL)</w:t>
       </w:r>
     </w:p>
     <w:p>
+      <w:pPr>
+        <w:rPr>
+          <w:sz w:val="22"/>
+        </w:rPr>
+      </w:pPr>
       <w:proofErr w:type="gramStart"/>
       <w:r>
+        <w:rPr>
+          <w:sz w:val="22"/>
+        </w:rPr>
         <w:t>Fly(</w:t>
       </w:r>
       <w:proofErr w:type="gramEnd"/>
       <w:r>
+        <w:rPr>
+          <w:sz w:val="22"/>
+        </w:rPr>
         <w:t>P1, SFO, JFK)</w:t>
       </w:r>
     </w:p>
     <w:p>
+      <w:pPr>
+        <w:rPr>
+          <w:sz w:val="22"/>
+        </w:rPr>
+      </w:pPr>
       <w:proofErr w:type="gramStart"/>
       <w:r>
+        <w:rPr>
+          <w:sz w:val="22"/>
+        </w:rPr>
         <w:t>Fly(</w:t>
       </w:r>
       <w:proofErr w:type="gramEnd"/>
       <w:r>
+        <w:rPr>
+          <w:sz w:val="22"/>
+        </w:rPr>
         <w:t>P2, JFK, SFO)</w:t>
       </w:r>
     </w:p>
     <w:p>
+      <w:pPr>
+        <w:rPr>
+          <w:sz w:val="22"/>
+        </w:rPr>
+      </w:pPr>
       <w:proofErr w:type="gramStart"/>
       <w:r>
+        <w:rPr>
+          <w:sz w:val="22"/>
+        </w:rPr>
         <w:t>Fly(</w:t>
       </w:r>
       <w:proofErr w:type="gramEnd"/>
       <w:r>
+        <w:rPr>
+          <w:sz w:val="22"/>
+        </w:rPr>
         <w:t>P3, ATL, SFO)</w:t>
       </w:r>
     </w:p>
     <w:p>
+      <w:pPr>
+        <w:rPr>
+          <w:sz w:val="22"/>
+        </w:rPr>
+      </w:pPr>
       <w:proofErr w:type="gramStart"/>
       <w:r>
+        <w:rPr>
+          <w:sz w:val="22"/>
+        </w:rPr>
         <w:t>Unload(</w:t>
       </w:r>
       <w:proofErr w:type="gramEnd"/>
       <w:r>
+        <w:rPr>
+          <w:sz w:val="22"/>
+        </w:rPr>
         <w:t>C3, P3, SFO)</w:t>
       </w:r>
     </w:p>
     <w:p>
+      <w:pPr>
+        <w:rPr>
+          <w:sz w:val="22"/>
+        </w:rPr>
+      </w:pPr>
       <w:proofErr w:type="gramStart"/>
       <w:r>
+        <w:rPr>
+          <w:sz w:val="22"/>
+        </w:rPr>
         <w:t>Unload(</w:t>
       </w:r>
       <w:proofErr w:type="gramEnd"/>
       <w:r>
+        <w:rPr>
+          <w:sz w:val="22"/>
+        </w:rPr>
         <w:t>C1, P1, JFK)</w:t>
       </w:r>
     </w:p>
     <w:p>
+      <w:pPr>
+        <w:rPr>
+          <w:sz w:val="22"/>
+        </w:rPr>
+      </w:pPr>
       <w:proofErr w:type="gramStart"/>
       <w:r>
+        <w:rPr>
+          <w:sz w:val="22"/>
+        </w:rPr>
         <w:t>Unload(</w:t>
       </w:r>
       <w:proofErr w:type="gramEnd"/>
       <w:r>
+        <w:rPr>
+          <w:sz w:val="22"/>
+        </w:rPr>
         <w:t>C2, P2, SFO)</w:t>
       </w:r>
     </w:p>
-    <w:p/>
-    <w:p>
-      <w:r>
-        <w:rPr>
-          <w:rFonts w:hint="eastAsia"/>
+    <w:p>
+      <w:pPr>
+        <w:rPr>
+          <w:sz w:val="22"/>
+        </w:rPr>
+      </w:pPr>
+    </w:p>
+    <w:p>
+      <w:pPr>
+        <w:rPr>
+          <w:sz w:val="22"/>
+        </w:rPr>
+      </w:pPr>
+      <w:r>
+        <w:rPr>
+          <w:rFonts w:hint="eastAsia"/>
+          <w:sz w:val="22"/>
         </w:rPr>
         <w:t>For Problem 3, an optimal plan would be:</w:t>
       </w:r>
     </w:p>
     <w:p>
+      <w:pPr>
+        <w:rPr>
+          <w:sz w:val="22"/>
+        </w:rPr>
+      </w:pPr>
       <w:proofErr w:type="gramStart"/>
       <w:r>
+        <w:rPr>
+          <w:sz w:val="22"/>
+        </w:rPr>
         <w:t>Load(</w:t>
       </w:r>
       <w:proofErr w:type="gramEnd"/>
       <w:r>
+        <w:rPr>
+          <w:sz w:val="22"/>
+        </w:rPr>
         <w:t>C1, P1, SFO)</w:t>
       </w:r>
     </w:p>
     <w:p>
+      <w:pPr>
+        <w:rPr>
+          <w:sz w:val="22"/>
+        </w:rPr>
+      </w:pPr>
       <w:proofErr w:type="gramStart"/>
       <w:r>
+        <w:rPr>
+          <w:sz w:val="22"/>
+        </w:rPr>
         <w:t>Load(</w:t>
       </w:r>
       <w:proofErr w:type="gramEnd"/>
       <w:r>
+        <w:rPr>
+          <w:sz w:val="22"/>
+        </w:rPr>
         <w:t>C2, P2, JFK)</w:t>
       </w:r>
     </w:p>
     <w:p>
+      <w:pPr>
+        <w:rPr>
+          <w:sz w:val="22"/>
+        </w:rPr>
+      </w:pPr>
       <w:proofErr w:type="gramStart"/>
       <w:r>
+        <w:rPr>
+          <w:sz w:val="22"/>
+        </w:rPr>
         <w:t>Fly(</w:t>
       </w:r>
       <w:proofErr w:type="gramEnd"/>
       <w:r>
+        <w:rPr>
+          <w:sz w:val="22"/>
+        </w:rPr>
         <w:t>P1, SFO, ATL)</w:t>
       </w:r>
     </w:p>
     <w:p>
+      <w:pPr>
+        <w:rPr>
+          <w:sz w:val="22"/>
+        </w:rPr>
+      </w:pPr>
       <w:proofErr w:type="gramStart"/>
       <w:r>
+        <w:rPr>
+          <w:sz w:val="22"/>
+        </w:rPr>
         <w:t>Load(</w:t>
       </w:r>
       <w:proofErr w:type="gramEnd"/>
       <w:r>
+        <w:rPr>
+          <w:sz w:val="22"/>
+        </w:rPr>
         <w:t>C3, P1, ATL)</w:t>
       </w:r>
     </w:p>
     <w:p>
+      <w:pPr>
+        <w:rPr>
+          <w:sz w:val="22"/>
+        </w:rPr>
+      </w:pPr>
       <w:proofErr w:type="gramStart"/>
       <w:r>
+        <w:rPr>
+          <w:sz w:val="22"/>
+        </w:rPr>
         <w:t>Fly(</w:t>
       </w:r>
       <w:proofErr w:type="gramEnd"/>
       <w:r>
+        <w:rPr>
+          <w:sz w:val="22"/>
+        </w:rPr>
         <w:t>P2, JFK, ORD)</w:t>
       </w:r>
     </w:p>
     <w:p>
+      <w:pPr>
+        <w:rPr>
+          <w:sz w:val="22"/>
+        </w:rPr>
+      </w:pPr>
       <w:proofErr w:type="gramStart"/>
       <w:r>
+        <w:rPr>
+          <w:sz w:val="22"/>
+        </w:rPr>
         <w:t>Load(</w:t>
       </w:r>
       <w:proofErr w:type="gramEnd"/>
       <w:r>
+        <w:rPr>
+          <w:sz w:val="22"/>
+        </w:rPr>
         <w:t>C4, P2, ORD)</w:t>
       </w:r>
     </w:p>
     <w:p>
+      <w:pPr>
+        <w:rPr>
+          <w:sz w:val="22"/>
+        </w:rPr>
+      </w:pPr>
       <w:proofErr w:type="gramStart"/>
       <w:r>
+        <w:rPr>
+          <w:sz w:val="22"/>
+        </w:rPr>
         <w:t>Fly(</w:t>
       </w:r>
       <w:proofErr w:type="gramEnd"/>
       <w:r>
+        <w:rPr>
+          <w:sz w:val="22"/>
+        </w:rPr>
         <w:t>P2, ORD, SFO)</w:t>
       </w:r>
     </w:p>
     <w:p>
+      <w:pPr>
+        <w:rPr>
+          <w:sz w:val="22"/>
+        </w:rPr>
+      </w:pPr>
       <w:proofErr w:type="gramStart"/>
       <w:r>
+        <w:rPr>
+          <w:sz w:val="22"/>
+        </w:rPr>
         <w:t>Fly(</w:t>
       </w:r>
       <w:proofErr w:type="gramEnd"/>
       <w:r>
+        <w:rPr>
+          <w:sz w:val="22"/>
+        </w:rPr>
         <w:t>P1, ATL, JFK)</w:t>
       </w:r>
     </w:p>
     <w:p>
+      <w:pPr>
+        <w:rPr>
+          <w:sz w:val="22"/>
+        </w:rPr>
+      </w:pPr>
       <w:proofErr w:type="gramStart"/>
       <w:r>
+        <w:rPr>
+          <w:sz w:val="22"/>
+        </w:rPr>
         <w:t>Unload(</w:t>
       </w:r>
       <w:proofErr w:type="gramEnd"/>
       <w:r>
+        <w:rPr>
+          <w:sz w:val="22"/>
+        </w:rPr>
         <w:t>C4, P2, SFO)</w:t>
       </w:r>
     </w:p>
     <w:p>
+      <w:pPr>
+        <w:rPr>
+          <w:sz w:val="22"/>
+        </w:rPr>
+      </w:pPr>
       <w:proofErr w:type="gramStart"/>
       <w:r>
+        <w:rPr>
+          <w:sz w:val="22"/>
+        </w:rPr>
         <w:t>Unload(</w:t>
       </w:r>
       <w:proofErr w:type="gramEnd"/>
       <w:r>
+        <w:rPr>
+          <w:sz w:val="22"/>
+        </w:rPr>
         <w:t>C3, P1, JFK)</w:t>
       </w:r>
     </w:p>
     <w:p>
+      <w:pPr>
+        <w:rPr>
+          <w:sz w:val="22"/>
+        </w:rPr>
+      </w:pPr>
       <w:proofErr w:type="gramStart"/>
       <w:r>
+        <w:rPr>
+          <w:sz w:val="22"/>
+        </w:rPr>
         <w:t>Unload(</w:t>
       </w:r>
       <w:proofErr w:type="gramEnd"/>
       <w:r>
+        <w:rPr>
+          <w:sz w:val="22"/>
+        </w:rPr>
         <w:t>C2, P2, SFO)</w:t>
       </w:r>
     </w:p>
     <w:p>
+      <w:pPr>
+        <w:rPr>
+          <w:sz w:val="22"/>
+        </w:rPr>
+      </w:pPr>
       <w:proofErr w:type="gramStart"/>
       <w:r>
+        <w:rPr>
+          <w:sz w:val="22"/>
+        </w:rPr>
         <w:t>Unload(</w:t>
       </w:r>
       <w:proofErr w:type="gramEnd"/>
       <w:r>
+        <w:rPr>
+          <w:sz w:val="22"/>
+        </w:rPr>
         <w:t>C1, P1, JFK)</w:t>
       </w:r>
     </w:p>
-    <w:p/>
-    <w:p/>
+    <w:p>
+      <w:pPr>
+        <w:rPr>
+          <w:sz w:val="22"/>
+        </w:rPr>
+      </w:pPr>
+    </w:p>
     <w:p>
       <w:pPr>
         <w:pStyle w:val="a3"/>
@@ -349,24 +696,50 @@
           <w:numId w:val="3"/>
         </w:numPr>
         <w:ind w:leftChars="0"/>
-      </w:pPr>
-      <w:r>
+        <w:rPr>
+          <w:b/>
+          <w:sz w:val="22"/>
+        </w:rPr>
+      </w:pPr>
+      <w:r>
+        <w:rPr>
+          <w:b/>
+          <w:sz w:val="22"/>
+        </w:rPr>
+        <w:t>Compare and contrast non-heuristic search result metrics (optimality, time elapsed, number of node expansions) for Problems 1</w:t>
+      </w:r>
+      <w:proofErr w:type="gramStart"/>
+      <w:r>
+        <w:rPr>
+          <w:b/>
+          <w:sz w:val="22"/>
+        </w:rPr>
+        <w:t>,2</w:t>
+      </w:r>
+      <w:proofErr w:type="gramEnd"/>
+      <w:r>
+        <w:rPr>
+          <w:b/>
+          <w:sz w:val="22"/>
+        </w:rPr>
+        <w:t xml:space="preserve">, and 3. Include breadth-first, depth-first, </w:t>
+      </w:r>
+      <w:r>
+        <w:rPr>
+          <w:b/>
+          <w:sz w:val="22"/>
+        </w:rPr>
         <w:lastRenderedPageBreak/>
-        <w:t>Compare</w:t>
-      </w:r>
-      <w:r>
-        <w:t xml:space="preserve"> and contrast non-heuristic search result metrics (optimality, time elapsed, number of node expansions) for Problems 1</w:t>
-      </w:r>
-      <w:proofErr w:type="gramStart"/>
-      <w:r>
-        <w:t>,2</w:t>
-      </w:r>
-      <w:proofErr w:type="gramEnd"/>
-      <w:r>
-        <w:t>, and 3. Include breadth-first, depth-first, and at least one other uninformed non-heuristic search in your comparison.</w:t>
-      </w:r>
-    </w:p>
-    <w:p/>
+        <w:t>and at least one other uninformed non-heuristic search in your comparison.</w:t>
+      </w:r>
+    </w:p>
+    <w:p>
+      <w:pPr>
+        <w:rPr>
+          <w:sz w:val="22"/>
+        </w:rPr>
+      </w:pPr>
+    </w:p>
     <w:tbl>
       <w:tblPr>
         <w:tblStyle w:val="a4"/>
@@ -388,7 +761,7 @@
             <w:pPr>
               <w:rPr>
                 <w:rFonts w:cstheme="minorHAnsi"/>
-                <w:sz w:val="20"/>
+                <w:sz w:val="18"/>
               </w:rPr>
             </w:pPr>
           </w:p>
@@ -401,13 +774,13 @@
             <w:pPr>
               <w:rPr>
                 <w:rFonts w:cstheme="minorHAnsi"/>
-                <w:sz w:val="20"/>
+                <w:sz w:val="18"/>
               </w:rPr>
             </w:pPr>
             <w:r>
               <w:rPr>
                 <w:rFonts w:cstheme="minorHAnsi"/>
-                <w:sz w:val="20"/>
+                <w:sz w:val="18"/>
               </w:rPr>
               <w:t>S1(BFS)</w:t>
             </w:r>
@@ -416,14 +789,14 @@
             <w:pPr>
               <w:rPr>
                 <w:rFonts w:cstheme="minorHAnsi"/>
-                <w:sz w:val="20"/>
+                <w:sz w:val="18"/>
               </w:rPr>
             </w:pPr>
             <w:proofErr w:type="spellStart"/>
             <w:r>
               <w:rPr>
                 <w:rFonts w:cstheme="minorHAnsi"/>
-                <w:sz w:val="20"/>
+                <w:sz w:val="18"/>
               </w:rPr>
               <w:t>Exp</w:t>
             </w:r>
@@ -431,7 +804,7 @@
             <w:r>
               <w:rPr>
                 <w:rFonts w:cstheme="minorHAnsi"/>
-                <w:sz w:val="20"/>
+                <w:sz w:val="18"/>
               </w:rPr>
               <w:t xml:space="preserve">/ </w:t>
             </w:r>
@@ -439,7 +812,7 @@
             <w:r>
               <w:rPr>
                 <w:rFonts w:cstheme="minorHAnsi"/>
-                <w:sz w:val="20"/>
+                <w:sz w:val="18"/>
               </w:rPr>
               <w:t>GoalTest</w:t>
             </w:r>
@@ -447,7 +820,7 @@
             <w:r>
               <w:rPr>
                 <w:rFonts w:cstheme="minorHAnsi"/>
-                <w:sz w:val="20"/>
+                <w:sz w:val="18"/>
               </w:rPr>
               <w:t xml:space="preserve">/ </w:t>
             </w:r>
@@ -455,7 +828,7 @@
             <w:r>
               <w:rPr>
                 <w:rFonts w:cstheme="minorHAnsi"/>
-                <w:sz w:val="20"/>
+                <w:sz w:val="18"/>
               </w:rPr>
               <w:t>NewNode</w:t>
             </w:r>
@@ -463,7 +836,7 @@
             <w:r>
               <w:rPr>
                 <w:rFonts w:cstheme="minorHAnsi"/>
-                <w:sz w:val="20"/>
+                <w:sz w:val="18"/>
               </w:rPr>
               <w:t xml:space="preserve"> – Time elapsed</w:t>
             </w:r>
@@ -477,13 +850,13 @@
             <w:pPr>
               <w:rPr>
                 <w:rFonts w:cstheme="minorHAnsi"/>
-                <w:sz w:val="20"/>
+                <w:sz w:val="18"/>
               </w:rPr>
             </w:pPr>
             <w:r>
               <w:rPr>
                 <w:rFonts w:cstheme="minorHAnsi"/>
-                <w:sz w:val="20"/>
+                <w:sz w:val="18"/>
               </w:rPr>
               <w:t>S3(DFS)</w:t>
             </w:r>
@@ -492,14 +865,14 @@
             <w:pPr>
               <w:rPr>
                 <w:rFonts w:cstheme="minorHAnsi"/>
-                <w:sz w:val="20"/>
+                <w:sz w:val="18"/>
               </w:rPr>
             </w:pPr>
             <w:proofErr w:type="spellStart"/>
             <w:r>
               <w:rPr>
                 <w:rFonts w:cstheme="minorHAnsi"/>
-                <w:sz w:val="20"/>
+                <w:sz w:val="18"/>
               </w:rPr>
               <w:t>Exp</w:t>
             </w:r>
@@ -507,7 +880,7 @@
             <w:r>
               <w:rPr>
                 <w:rFonts w:cstheme="minorHAnsi"/>
-                <w:sz w:val="20"/>
+                <w:sz w:val="18"/>
               </w:rPr>
               <w:t xml:space="preserve">/ </w:t>
             </w:r>
@@ -515,7 +888,7 @@
             <w:r>
               <w:rPr>
                 <w:rFonts w:cstheme="minorHAnsi"/>
-                <w:sz w:val="20"/>
+                <w:sz w:val="18"/>
               </w:rPr>
               <w:t>GoalTest</w:t>
             </w:r>
@@ -523,7 +896,7 @@
             <w:r>
               <w:rPr>
                 <w:rFonts w:cstheme="minorHAnsi"/>
-                <w:sz w:val="20"/>
+                <w:sz w:val="18"/>
               </w:rPr>
               <w:t xml:space="preserve">/ </w:t>
             </w:r>
@@ -531,7 +904,7 @@
             <w:r>
               <w:rPr>
                 <w:rFonts w:cstheme="minorHAnsi"/>
-                <w:sz w:val="20"/>
+                <w:sz w:val="18"/>
               </w:rPr>
               <w:t>NewNode</w:t>
             </w:r>
@@ -539,7 +912,7 @@
             <w:r>
               <w:rPr>
                 <w:rFonts w:cstheme="minorHAnsi"/>
-                <w:sz w:val="20"/>
+                <w:sz w:val="18"/>
               </w:rPr>
               <w:t xml:space="preserve"> – Time elapsed</w:t>
             </w:r>
@@ -553,13 +926,13 @@
             <w:pPr>
               <w:rPr>
                 <w:rFonts w:cstheme="minorHAnsi"/>
-                <w:sz w:val="20"/>
+                <w:sz w:val="18"/>
               </w:rPr>
             </w:pPr>
             <w:r>
               <w:rPr>
                 <w:rFonts w:cstheme="minorHAnsi"/>
-                <w:sz w:val="20"/>
+                <w:sz w:val="18"/>
               </w:rPr>
               <w:t>S5(Uniform)</w:t>
             </w:r>
@@ -568,14 +941,14 @@
             <w:pPr>
               <w:rPr>
                 <w:rFonts w:cstheme="minorHAnsi"/>
-                <w:sz w:val="20"/>
+                <w:sz w:val="18"/>
               </w:rPr>
             </w:pPr>
             <w:proofErr w:type="spellStart"/>
             <w:r>
               <w:rPr>
                 <w:rFonts w:cstheme="minorHAnsi"/>
-                <w:sz w:val="20"/>
+                <w:sz w:val="18"/>
               </w:rPr>
               <w:t>Exp</w:t>
             </w:r>
@@ -583,7 +956,7 @@
             <w:r>
               <w:rPr>
                 <w:rFonts w:cstheme="minorHAnsi"/>
-                <w:sz w:val="20"/>
+                <w:sz w:val="18"/>
               </w:rPr>
               <w:t xml:space="preserve">/ </w:t>
             </w:r>
@@ -591,7 +964,7 @@
             <w:r>
               <w:rPr>
                 <w:rFonts w:cstheme="minorHAnsi"/>
-                <w:sz w:val="20"/>
+                <w:sz w:val="18"/>
               </w:rPr>
               <w:t>GoalTest</w:t>
             </w:r>
@@ -599,7 +972,7 @@
             <w:r>
               <w:rPr>
                 <w:rFonts w:cstheme="minorHAnsi"/>
-                <w:sz w:val="20"/>
+                <w:sz w:val="18"/>
               </w:rPr>
               <w:t xml:space="preserve">/ </w:t>
             </w:r>
@@ -607,7 +980,7 @@
             <w:r>
               <w:rPr>
                 <w:rFonts w:cstheme="minorHAnsi"/>
-                <w:sz w:val="20"/>
+                <w:sz w:val="18"/>
               </w:rPr>
               <w:t>NewNode</w:t>
             </w:r>
@@ -615,7 +988,7 @@
             <w:r>
               <w:rPr>
                 <w:rFonts w:cstheme="minorHAnsi"/>
-                <w:sz w:val="20"/>
+                <w:sz w:val="18"/>
               </w:rPr>
               <w:t xml:space="preserve"> – Time elapsed</w:t>
             </w:r>
@@ -630,13 +1003,13 @@
           <w:p>
             <w:pPr>
               <w:rPr>
-                <w:sz w:val="20"/>
+                <w:sz w:val="18"/>
               </w:rPr>
             </w:pPr>
             <w:r>
               <w:rPr>
                 <w:rFonts w:hint="eastAsia"/>
-                <w:sz w:val="20"/>
+                <w:sz w:val="18"/>
               </w:rPr>
               <w:t>P1</w:t>
             </w:r>
@@ -649,40 +1022,40 @@
           <w:p>
             <w:pPr>
               <w:rPr>
-                <w:sz w:val="20"/>
+                <w:sz w:val="18"/>
               </w:rPr>
             </w:pPr>
             <w:r>
               <w:rPr>
                 <w:rFonts w:hint="eastAsia"/>
-                <w:sz w:val="20"/>
+                <w:sz w:val="18"/>
               </w:rPr>
               <w:t>43/</w:t>
             </w:r>
             <w:r>
               <w:rPr>
                 <w:rFonts w:hint="eastAsia"/>
-                <w:sz w:val="20"/>
+                <w:sz w:val="18"/>
               </w:rPr>
               <w:t>56/180</w:t>
             </w:r>
             <w:r>
               <w:rPr>
                 <w:rFonts w:hint="eastAsia"/>
-                <w:sz w:val="20"/>
+                <w:sz w:val="18"/>
               </w:rPr>
               <w:t xml:space="preserve"> </w:t>
             </w:r>
             <w:r>
               <w:rPr>
-                <w:sz w:val="20"/>
+                <w:sz w:val="18"/>
               </w:rPr>
               <w:t>–</w:t>
             </w:r>
             <w:r>
               <w:rPr>
                 <w:rFonts w:hint="eastAsia"/>
-                <w:sz w:val="20"/>
+                <w:sz w:val="18"/>
               </w:rPr>
               <w:t xml:space="preserve"> 0.062s</w:t>
             </w:r>
@@ -695,33 +1068,33 @@
           <w:p>
             <w:pPr>
               <w:rPr>
-                <w:sz w:val="20"/>
+                <w:sz w:val="18"/>
               </w:rPr>
             </w:pPr>
             <w:r>
               <w:rPr>
                 <w:rFonts w:hint="eastAsia"/>
-                <w:sz w:val="20"/>
+                <w:sz w:val="18"/>
               </w:rPr>
               <w:t>12/13/48</w:t>
             </w:r>
             <w:r>
               <w:rPr>
                 <w:rFonts w:hint="eastAsia"/>
-                <w:sz w:val="20"/>
+                <w:sz w:val="18"/>
               </w:rPr>
               <w:t xml:space="preserve"> </w:t>
             </w:r>
             <w:r>
               <w:rPr>
-                <w:sz w:val="20"/>
+                <w:sz w:val="18"/>
               </w:rPr>
               <w:t>–</w:t>
             </w:r>
             <w:r>
               <w:rPr>
                 <w:rFonts w:hint="eastAsia"/>
-                <w:sz w:val="20"/>
+                <w:sz w:val="18"/>
               </w:rPr>
               <w:t xml:space="preserve"> 0.0092s</w:t>
             </w:r>
@@ -734,33 +1107,33 @@
           <w:p>
             <w:pPr>
               <w:rPr>
-                <w:sz w:val="20"/>
+                <w:sz w:val="18"/>
               </w:rPr>
             </w:pPr>
             <w:r>
               <w:rPr>
                 <w:rFonts w:hint="eastAsia"/>
-                <w:sz w:val="20"/>
+                <w:sz w:val="18"/>
               </w:rPr>
               <w:t>55/57/224</w:t>
             </w:r>
             <w:r>
               <w:rPr>
                 <w:rFonts w:hint="eastAsia"/>
-                <w:sz w:val="20"/>
+                <w:sz w:val="18"/>
               </w:rPr>
               <w:t xml:space="preserve"> </w:t>
             </w:r>
             <w:r>
               <w:rPr>
-                <w:sz w:val="20"/>
+                <w:sz w:val="18"/>
               </w:rPr>
               <w:t>–</w:t>
             </w:r>
             <w:r>
               <w:rPr>
                 <w:rFonts w:hint="eastAsia"/>
-                <w:sz w:val="20"/>
+                <w:sz w:val="18"/>
               </w:rPr>
               <w:t xml:space="preserve"> 0.062s</w:t>
             </w:r>
@@ -775,13 +1148,13 @@
           <w:p>
             <w:pPr>
               <w:rPr>
-                <w:sz w:val="20"/>
+                <w:sz w:val="18"/>
               </w:rPr>
             </w:pPr>
             <w:r>
               <w:rPr>
                 <w:rFonts w:hint="eastAsia"/>
-                <w:sz w:val="20"/>
+                <w:sz w:val="18"/>
               </w:rPr>
               <w:t>P2</w:t>
             </w:r>
@@ -794,40 +1167,40 @@
           <w:p>
             <w:pPr>
               <w:rPr>
-                <w:sz w:val="20"/>
+                <w:sz w:val="18"/>
               </w:rPr>
             </w:pPr>
             <w:r>
               <w:rPr>
                 <w:rFonts w:hint="eastAsia"/>
-                <w:sz w:val="20"/>
+                <w:sz w:val="18"/>
               </w:rPr>
               <w:t>3343/4609/30509</w:t>
             </w:r>
             <w:r>
               <w:rPr>
                 <w:rFonts w:hint="eastAsia"/>
-                <w:sz w:val="20"/>
+                <w:sz w:val="18"/>
               </w:rPr>
               <w:t xml:space="preserve"> </w:t>
             </w:r>
             <w:r>
               <w:rPr>
-                <w:sz w:val="20"/>
+                <w:sz w:val="18"/>
               </w:rPr>
               <w:t>–</w:t>
             </w:r>
             <w:r>
               <w:rPr>
                 <w:rFonts w:hint="eastAsia"/>
-                <w:sz w:val="20"/>
+                <w:sz w:val="18"/>
               </w:rPr>
               <w:t xml:space="preserve"> 25.67</w:t>
             </w:r>
             <w:r>
               <w:rPr>
                 <w:rFonts w:hint="eastAsia"/>
-                <w:sz w:val="20"/>
+                <w:sz w:val="18"/>
               </w:rPr>
               <w:t>s</w:t>
             </w:r>
@@ -840,33 +1213,33 @@
           <w:p>
             <w:pPr>
               <w:rPr>
-                <w:sz w:val="20"/>
+                <w:sz w:val="18"/>
               </w:rPr>
             </w:pPr>
             <w:r>
               <w:rPr>
                 <w:rFonts w:hint="eastAsia"/>
-                <w:sz w:val="20"/>
+                <w:sz w:val="18"/>
               </w:rPr>
               <w:t>582/583/5211</w:t>
             </w:r>
             <w:r>
               <w:rPr>
                 <w:rFonts w:hint="eastAsia"/>
-                <w:sz w:val="20"/>
+                <w:sz w:val="18"/>
               </w:rPr>
               <w:t xml:space="preserve"> </w:t>
             </w:r>
             <w:r>
               <w:rPr>
-                <w:sz w:val="20"/>
+                <w:sz w:val="18"/>
               </w:rPr>
               <w:t>–</w:t>
             </w:r>
             <w:r>
               <w:rPr>
                 <w:rFonts w:hint="eastAsia"/>
-                <w:sz w:val="20"/>
+                <w:sz w:val="18"/>
               </w:rPr>
               <w:t xml:space="preserve"> 43.04s</w:t>
             </w:r>
@@ -879,33 +1252,33 @@
           <w:p>
             <w:pPr>
               <w:rPr>
-                <w:sz w:val="20"/>
+                <w:sz w:val="18"/>
               </w:rPr>
             </w:pPr>
             <w:r>
               <w:rPr>
                 <w:rFonts w:hint="eastAsia"/>
-                <w:sz w:val="20"/>
+                <w:sz w:val="18"/>
               </w:rPr>
               <w:t>4853/4855/44041</w:t>
             </w:r>
             <w:r>
               <w:rPr>
                 <w:rFonts w:hint="eastAsia"/>
-                <w:sz w:val="20"/>
+                <w:sz w:val="18"/>
               </w:rPr>
               <w:t xml:space="preserve"> </w:t>
             </w:r>
             <w:r>
               <w:rPr>
-                <w:sz w:val="20"/>
+                <w:sz w:val="18"/>
               </w:rPr>
               <w:t>–</w:t>
             </w:r>
             <w:r>
               <w:rPr>
                 <w:rFonts w:hint="eastAsia"/>
-                <w:sz w:val="20"/>
+                <w:sz w:val="18"/>
               </w:rPr>
               <w:t xml:space="preserve"> 17.74s</w:t>
             </w:r>
@@ -920,13 +1293,13 @@
           <w:p>
             <w:pPr>
               <w:rPr>
-                <w:sz w:val="20"/>
+                <w:sz w:val="18"/>
               </w:rPr>
             </w:pPr>
             <w:r>
               <w:rPr>
                 <w:rFonts w:hint="eastAsia"/>
-                <w:sz w:val="20"/>
+                <w:sz w:val="18"/>
               </w:rPr>
               <w:t>P3</w:t>
             </w:r>
@@ -939,65 +1312,65 @@
           <w:p>
             <w:pPr>
               <w:rPr>
-                <w:sz w:val="20"/>
+                <w:sz w:val="18"/>
               </w:rPr>
             </w:pPr>
             <w:r>
               <w:rPr>
-                <w:sz w:val="20"/>
+                <w:sz w:val="18"/>
               </w:rPr>
               <w:t>1466</w:t>
             </w:r>
             <w:r>
               <w:rPr>
                 <w:rFonts w:hint="eastAsia"/>
-                <w:sz w:val="20"/>
+                <w:sz w:val="18"/>
               </w:rPr>
               <w:t>3/</w:t>
             </w:r>
             <w:r>
               <w:rPr>
-                <w:sz w:val="20"/>
+                <w:sz w:val="18"/>
               </w:rPr>
               <w:t>18098</w:t>
             </w:r>
             <w:r>
               <w:rPr>
                 <w:rFonts w:hint="eastAsia"/>
-                <w:sz w:val="20"/>
+                <w:sz w:val="18"/>
               </w:rPr>
               <w:t>/</w:t>
             </w:r>
             <w:r>
               <w:rPr>
-                <w:sz w:val="20"/>
+                <w:sz w:val="18"/>
               </w:rPr>
               <w:t>129631</w:t>
             </w:r>
             <w:r>
               <w:rPr>
                 <w:rFonts w:hint="eastAsia"/>
-                <w:sz w:val="20"/>
+                <w:sz w:val="18"/>
               </w:rPr>
               <w:t xml:space="preserve"> </w:t>
             </w:r>
             <w:r>
               <w:rPr>
-                <w:sz w:val="20"/>
+                <w:sz w:val="18"/>
               </w:rPr>
               <w:t>–</w:t>
             </w:r>
             <w:r>
               <w:rPr>
                 <w:rFonts w:hint="eastAsia"/>
-                <w:sz w:val="20"/>
+                <w:sz w:val="18"/>
               </w:rPr>
               <w:t xml:space="preserve"> 115.57</w:t>
             </w:r>
             <w:r>
               <w:rPr>
                 <w:rFonts w:hint="eastAsia"/>
-                <w:sz w:val="20"/>
+                <w:sz w:val="18"/>
               </w:rPr>
               <w:t>s</w:t>
             </w:r>
@@ -1010,33 +1383,33 @@
           <w:p>
             <w:pPr>
               <w:rPr>
-                <w:sz w:val="20"/>
+                <w:sz w:val="18"/>
               </w:rPr>
             </w:pPr>
             <w:r>
               <w:rPr>
                 <w:rFonts w:hint="eastAsia"/>
-                <w:sz w:val="20"/>
+                <w:sz w:val="18"/>
               </w:rPr>
               <w:t>627/628/5176</w:t>
             </w:r>
             <w:r>
               <w:rPr>
                 <w:rFonts w:hint="eastAsia"/>
-                <w:sz w:val="20"/>
+                <w:sz w:val="18"/>
               </w:rPr>
               <w:t xml:space="preserve"> </w:t>
             </w:r>
             <w:r>
               <w:rPr>
-                <w:sz w:val="20"/>
+                <w:sz w:val="18"/>
               </w:rPr>
               <w:t>–</w:t>
             </w:r>
             <w:r>
               <w:rPr>
                 <w:rFonts w:hint="eastAsia"/>
-                <w:sz w:val="20"/>
+                <w:sz w:val="18"/>
               </w:rPr>
               <w:t xml:space="preserve"> 43.66s</w:t>
             </w:r>
@@ -1049,33 +1422,33 @@
           <w:p>
             <w:pPr>
               <w:rPr>
-                <w:sz w:val="20"/>
+                <w:sz w:val="18"/>
               </w:rPr>
             </w:pPr>
             <w:r>
               <w:rPr>
                 <w:rFonts w:hint="eastAsia"/>
-                <w:sz w:val="20"/>
+                <w:sz w:val="18"/>
               </w:rPr>
               <w:t>18223/18225/159618</w:t>
             </w:r>
             <w:r>
               <w:rPr>
                 <w:rFonts w:hint="eastAsia"/>
-                <w:sz w:val="20"/>
+                <w:sz w:val="18"/>
               </w:rPr>
               <w:t xml:space="preserve"> </w:t>
             </w:r>
             <w:r>
               <w:rPr>
-                <w:sz w:val="20"/>
+                <w:sz w:val="18"/>
               </w:rPr>
               <w:t>–</w:t>
             </w:r>
             <w:r>
               <w:rPr>
                 <w:rFonts w:hint="eastAsia"/>
-                <w:sz w:val="20"/>
+                <w:sz w:val="18"/>
               </w:rPr>
               <w:t xml:space="preserve"> 164.38s</w:t>
             </w:r>
@@ -1086,19 +1459,20 @@
     <w:p>
       <w:pPr>
         <w:rPr>
-          <w:rFonts w:hint="eastAsia"/>
-        </w:rPr>
-      </w:pPr>
-    </w:p>
-    <w:p>
-      <w:pPr>
-        <w:rPr>
-          <w:rFonts w:hint="eastAsia"/>
-        </w:rPr>
-      </w:pPr>
-      <w:r>
-        <w:rPr>
-          <w:rFonts w:hint="eastAsia"/>
+          <w:sz w:val="22"/>
+        </w:rPr>
+      </w:pPr>
+    </w:p>
+    <w:p>
+      <w:pPr>
+        <w:rPr>
+          <w:sz w:val="22"/>
+        </w:rPr>
+      </w:pPr>
+      <w:r>
+        <w:rPr>
+          <w:rFonts w:hint="eastAsia"/>
+          <w:sz w:val="22"/>
         </w:rPr>
         <w:t>With the information table, we can review the results from 3 perspectives:</w:t>
       </w:r>
@@ -1112,12 +1486,13 @@
         </w:numPr>
         <w:ind w:leftChars="0"/>
         <w:rPr>
-          <w:rFonts w:hint="eastAsia"/>
-        </w:rPr>
-      </w:pPr>
-      <w:r>
-        <w:rPr>
-          <w:rFonts w:hint="eastAsia"/>
+          <w:sz w:val="22"/>
+        </w:rPr>
+      </w:pPr>
+      <w:r>
+        <w:rPr>
+          <w:rFonts w:hint="eastAsia"/>
+          <w:sz w:val="22"/>
         </w:rPr>
         <w:t>Optimal plan</w:t>
       </w:r>
@@ -1127,12 +1502,13 @@
         <w:pStyle w:val="a3"/>
         <w:ind w:leftChars="0"/>
         <w:rPr>
-          <w:rFonts w:hint="eastAsia"/>
-        </w:rPr>
-      </w:pPr>
-      <w:r>
-        <w:rPr>
-          <w:rFonts w:hint="eastAsia"/>
+          <w:sz w:val="22"/>
+        </w:rPr>
+      </w:pPr>
+      <w:r>
+        <w:rPr>
+          <w:rFonts w:hint="eastAsia"/>
+          <w:sz w:val="22"/>
         </w:rPr>
         <w:t>In all 3 problems, both BFS and Uniform search can find the optimal plan. DFS is not even close.</w:t>
       </w:r>
@@ -1146,12 +1522,13 @@
         </w:numPr>
         <w:ind w:leftChars="0"/>
         <w:rPr>
-          <w:rFonts w:hint="eastAsia"/>
-        </w:rPr>
-      </w:pPr>
-      <w:r>
-        <w:rPr>
-          <w:rFonts w:hint="eastAsia"/>
+          <w:sz w:val="22"/>
+        </w:rPr>
+      </w:pPr>
+      <w:r>
+        <w:rPr>
+          <w:rFonts w:hint="eastAsia"/>
+          <w:sz w:val="22"/>
         </w:rPr>
         <w:t>Memory consumed</w:t>
       </w:r>
@@ -1161,30 +1538,34 @@
         <w:pStyle w:val="a3"/>
         <w:ind w:leftChars="0"/>
         <w:rPr>
-          <w:rFonts w:hint="eastAsia"/>
-        </w:rPr>
-      </w:pPr>
-      <w:r>
-        <w:rPr>
-          <w:rFonts w:hint="eastAsia"/>
+          <w:sz w:val="22"/>
+        </w:rPr>
+      </w:pPr>
+      <w:r>
+        <w:rPr>
+          <w:rFonts w:hint="eastAsia"/>
+          <w:sz w:val="22"/>
         </w:rPr>
         <w:t xml:space="preserve">DFS </w:t>
       </w:r>
       <w:r>
         <w:rPr>
           <w:rFonts w:hint="eastAsia"/>
+          <w:sz w:val="22"/>
         </w:rPr>
         <w:t>consumed</w:t>
       </w:r>
       <w:r>
         <w:rPr>
           <w:rFonts w:hint="eastAsia"/>
+          <w:sz w:val="22"/>
         </w:rPr>
         <w:t xml:space="preserve"> the least memory resource since it covers a minimal node during the calculation</w:t>
       </w:r>
       <w:r>
         <w:rPr>
           <w:rFonts w:hint="eastAsia"/>
+          <w:sz w:val="22"/>
         </w:rPr>
         <w:t xml:space="preserve"> and invoke the least times of </w:t>
       </w:r>
@@ -1192,6 +1573,7 @@
       <w:r>
         <w:rPr>
           <w:rFonts w:hint="eastAsia"/>
+          <w:sz w:val="22"/>
         </w:rPr>
         <w:t>GoalTest</w:t>
       </w:r>
@@ -1199,12 +1581,14 @@
       <w:r>
         <w:rPr>
           <w:rFonts w:hint="eastAsia"/>
+          <w:sz w:val="22"/>
         </w:rPr>
         <w:t xml:space="preserve">. </w:t>
       </w:r>
       <w:r>
         <w:rPr>
           <w:rFonts w:hint="eastAsia"/>
+          <w:sz w:val="22"/>
         </w:rPr>
         <w:t xml:space="preserve">Uniform search performed the worst in this case: when the problem set is </w:t>
       </w:r>
@@ -1212,6 +1596,7 @@
       <w:r>
         <w:rPr>
           <w:rFonts w:hint="eastAsia"/>
+          <w:sz w:val="22"/>
         </w:rPr>
         <w:t>big(</w:t>
       </w:r>
@@ -1219,15 +1604,20 @@
       <w:r>
         <w:rPr>
           <w:rFonts w:hint="eastAsia"/>
+          <w:sz w:val="22"/>
         </w:rPr>
         <w:t xml:space="preserve">P3), it consumed 30 times of memory </w:t>
       </w:r>
       <w:r>
+        <w:rPr>
+          <w:sz w:val="22"/>
+        </w:rPr>
         <w:t>resource</w:t>
       </w:r>
       <w:r>
         <w:rPr>
           <w:rFonts w:hint="eastAsia"/>
+          <w:sz w:val="22"/>
         </w:rPr>
         <w:t xml:space="preserve"> than DFS did. BFS is somewhere in between.</w:t>
       </w:r>
@@ -1241,12 +1631,13 @@
         </w:numPr>
         <w:ind w:leftChars="0"/>
         <w:rPr>
-          <w:rFonts w:hint="eastAsia"/>
-        </w:rPr>
-      </w:pPr>
-      <w:r>
-        <w:rPr>
-          <w:rFonts w:hint="eastAsia"/>
+          <w:sz w:val="22"/>
+        </w:rPr>
+      </w:pPr>
+      <w:r>
+        <w:rPr>
+          <w:rFonts w:hint="eastAsia"/>
+          <w:sz w:val="22"/>
         </w:rPr>
         <w:t>Time consumed</w:t>
       </w:r>
@@ -1255,24 +1646,198 @@
       <w:pPr>
         <w:pStyle w:val="a3"/>
         <w:ind w:leftChars="0"/>
-      </w:pPr>
-      <w:r>
-        <w:rPr>
-          <w:rFonts w:hint="eastAsia"/>
+        <w:rPr>
+          <w:rFonts w:hint="eastAsia"/>
+          <w:sz w:val="22"/>
+        </w:rPr>
+      </w:pPr>
+      <w:r>
+        <w:rPr>
+          <w:rFonts w:hint="eastAsia"/>
+          <w:sz w:val="22"/>
         </w:rPr>
         <w:t xml:space="preserve">DFS consumed the least time in all 3 problems. Uniform search used 4 times of time resource than DFS did. BFS is somewhere in </w:t>
       </w:r>
       <w:r>
+        <w:rPr>
+          <w:sz w:val="22"/>
+        </w:rPr>
         <w:t>between</w:t>
       </w:r>
       <w:r>
         <w:rPr>
           <w:rFonts w:hint="eastAsia"/>
+          <w:sz w:val="22"/>
         </w:rPr>
         <w:t>.</w:t>
       </w:r>
     </w:p>
-    <w:p/>
+    <w:p>
+      <w:pPr>
+        <w:rPr>
+          <w:rFonts w:hint="eastAsia"/>
+          <w:sz w:val="22"/>
+        </w:rPr>
+      </w:pPr>
+    </w:p>
+    <w:p>
+      <w:pPr>
+        <w:rPr>
+          <w:sz w:val="22"/>
+        </w:rPr>
+      </w:pPr>
+      <w:r>
+        <w:rPr>
+          <w:rFonts w:hint="eastAsia"/>
+          <w:sz w:val="22"/>
+        </w:rPr>
+        <w:t xml:space="preserve">The explanation of BFS, DFS and </w:t>
+      </w:r>
+      <w:r>
+        <w:rPr>
+          <w:rFonts w:hint="eastAsia"/>
+          <w:sz w:val="22"/>
+          <w:lang w:eastAsia="zh-HK"/>
+        </w:rPr>
+        <w:t>U</w:t>
+      </w:r>
+      <w:r>
+        <w:rPr>
+          <w:rFonts w:hint="eastAsia"/>
+          <w:sz w:val="22"/>
+        </w:rPr>
+        <w:t xml:space="preserve">niform </w:t>
+      </w:r>
+      <w:r>
+        <w:rPr>
+          <w:sz w:val="22"/>
+        </w:rPr>
+        <w:t>Search</w:t>
+      </w:r>
+      <w:r>
+        <w:rPr>
+          <w:sz w:val="14"/>
+        </w:rPr>
+        <w:t xml:space="preserve"> [</w:t>
+      </w:r>
+      <w:r>
+        <w:rPr>
+          <w:rFonts w:hint="eastAsia"/>
+          <w:sz w:val="14"/>
+        </w:rPr>
+        <w:t>1</w:t>
+      </w:r>
+      <w:r>
+        <w:rPr>
+          <w:rFonts w:hint="eastAsia"/>
+          <w:sz w:val="14"/>
+        </w:rPr>
+        <w:t>]</w:t>
+      </w:r>
+      <w:r>
+        <w:rPr>
+          <w:rFonts w:hint="eastAsia"/>
+          <w:sz w:val="22"/>
+        </w:rPr>
+        <w:t xml:space="preserve"> from the video lessons states the reason of these differences of performance among them. The BFS and Uniform Search expand new nodes </w:t>
+      </w:r>
+      <w:r>
+        <w:rPr>
+          <w:rFonts w:hint="eastAsia"/>
+          <w:sz w:val="22"/>
+        </w:rPr>
+        <w:t>horizontally</w:t>
+      </w:r>
+      <w:r>
+        <w:rPr>
+          <w:rFonts w:hint="eastAsia"/>
+          <w:sz w:val="22"/>
+        </w:rPr>
+        <w:t xml:space="preserve"> in the search tree so </w:t>
+      </w:r>
+      <w:r>
+        <w:rPr>
+          <w:sz w:val="22"/>
+        </w:rPr>
+        <w:t>that</w:t>
+      </w:r>
+      <w:r>
+        <w:rPr>
+          <w:rFonts w:hint="eastAsia"/>
+          <w:sz w:val="22"/>
+        </w:rPr>
+        <w:t xml:space="preserve"> they can </w:t>
+      </w:r>
+      <w:r>
+        <w:rPr>
+          <w:sz w:val="22"/>
+        </w:rPr>
+        <w:t>guarantee</w:t>
+      </w:r>
+      <w:r>
+        <w:rPr>
+          <w:rFonts w:hint="eastAsia"/>
+          <w:sz w:val="22"/>
+        </w:rPr>
+        <w:t xml:space="preserve"> the </w:t>
+      </w:r>
+      <w:r>
+        <w:rPr>
+          <w:rFonts w:hint="eastAsia"/>
+          <w:sz w:val="22"/>
+        </w:rPr>
+        <w:t xml:space="preserve">result plan is optimal (require least step) with too many redundant nodes expanded. While DFS expands nodes vertically so that it can reach a possible solution fast without consuming too much memory </w:t>
+      </w:r>
+      <w:r>
+        <w:rPr>
+          <w:sz w:val="22"/>
+        </w:rPr>
+        <w:t>resource</w:t>
+      </w:r>
+      <w:r>
+        <w:rPr>
+          <w:rFonts w:hint="eastAsia"/>
+          <w:sz w:val="22"/>
+        </w:rPr>
+        <w:t xml:space="preserve">. </w:t>
+      </w:r>
+      <w:r>
+        <w:rPr>
+          <w:rFonts w:hint="eastAsia"/>
+          <w:sz w:val="22"/>
+        </w:rPr>
+        <w:t xml:space="preserve">But </w:t>
+      </w:r>
+      <w:r>
+        <w:rPr>
+          <w:rFonts w:hint="eastAsia"/>
+          <w:sz w:val="22"/>
+        </w:rPr>
+        <w:t>at the same time DFS risk</w:t>
+      </w:r>
+      <w:r>
+        <w:rPr>
+          <w:rFonts w:hint="eastAsia"/>
+          <w:sz w:val="22"/>
+        </w:rPr>
+        <w:t>s</w:t>
+      </w:r>
+      <w:r>
+        <w:rPr>
+          <w:rFonts w:hint="eastAsia"/>
+          <w:sz w:val="22"/>
+        </w:rPr>
+        <w:t xml:space="preserve"> the possibility that no plan is found when the problem is infinite.</w:t>
+      </w:r>
+    </w:p>
+    <w:p>
+      <w:pPr>
+        <w:rPr>
+          <w:rFonts w:hint="eastAsia"/>
+          <w:sz w:val="22"/>
+        </w:rPr>
+      </w:pPr>
+    </w:p>
     <w:p>
       <w:pPr>
         <w:pStyle w:val="a3"/>
@@ -1281,15 +1846,26 @@
           <w:numId w:val="3"/>
         </w:numPr>
         <w:ind w:leftChars="0"/>
-      </w:pPr>
-      <w:r>
-        <w:t>Compare and contrast heuristic search result metrics using A* with the "ignore</w:t>
-      </w:r>
-      <w:r>
-        <w:t xml:space="preserve"> preconditions" and "level-sum" heuristics for Problems 1, 2, and 3.</w:t>
-      </w:r>
-    </w:p>
-    <w:p/>
+        <w:rPr>
+          <w:b/>
+          <w:sz w:val="22"/>
+        </w:rPr>
+      </w:pPr>
+      <w:r>
+        <w:rPr>
+          <w:b/>
+          <w:sz w:val="22"/>
+        </w:rPr>
+        <w:t>Compare and contrast heuristic search result metrics using A* with the "ignore preconditions" and "level-sum" heuristics for Problems 1, 2, and 3.</w:t>
+      </w:r>
+    </w:p>
+    <w:p>
+      <w:pPr>
+        <w:rPr>
+          <w:sz w:val="22"/>
+        </w:rPr>
+      </w:pPr>
+    </w:p>
     <w:tbl>
       <w:tblPr>
         <w:tblStyle w:val="a4"/>
@@ -1309,7 +1885,7 @@
           <w:p>
             <w:pPr>
               <w:rPr>
-                <w:sz w:val="20"/>
+                <w:sz w:val="18"/>
               </w:rPr>
             </w:pPr>
           </w:p>
@@ -1321,13 +1897,13 @@
           <w:p>
             <w:pPr>
               <w:rPr>
-                <w:sz w:val="20"/>
+                <w:sz w:val="18"/>
               </w:rPr>
             </w:pPr>
             <w:r>
               <w:rPr>
                 <w:rFonts w:hint="eastAsia"/>
-                <w:sz w:val="20"/>
+                <w:sz w:val="18"/>
               </w:rPr>
               <w:t>S9(A* w/ ignore)</w:t>
             </w:r>
@@ -1335,14 +1911,14 @@
           <w:p>
             <w:pPr>
               <w:rPr>
-                <w:sz w:val="20"/>
+                <w:sz w:val="18"/>
               </w:rPr>
             </w:pPr>
             <w:proofErr w:type="spellStart"/>
             <w:r>
               <w:rPr>
                 <w:rFonts w:hint="eastAsia"/>
-                <w:sz w:val="20"/>
+                <w:sz w:val="18"/>
               </w:rPr>
               <w:t>Exp</w:t>
             </w:r>
@@ -1350,7 +1926,7 @@
             <w:r>
               <w:rPr>
                 <w:rFonts w:hint="eastAsia"/>
-                <w:sz w:val="20"/>
+                <w:sz w:val="18"/>
               </w:rPr>
               <w:t xml:space="preserve">/ </w:t>
             </w:r>
@@ -1358,7 +1934,7 @@
             <w:r>
               <w:rPr>
                 <w:rFonts w:hint="eastAsia"/>
-                <w:sz w:val="20"/>
+                <w:sz w:val="18"/>
               </w:rPr>
               <w:t>GoalTest</w:t>
             </w:r>
@@ -1366,7 +1942,7 @@
             <w:r>
               <w:rPr>
                 <w:rFonts w:hint="eastAsia"/>
-                <w:sz w:val="20"/>
+                <w:sz w:val="18"/>
               </w:rPr>
               <w:t xml:space="preserve">/ </w:t>
             </w:r>
@@ -1374,7 +1950,7 @@
             <w:r>
               <w:rPr>
                 <w:rFonts w:hint="eastAsia"/>
-                <w:sz w:val="20"/>
+                <w:sz w:val="18"/>
               </w:rPr>
               <w:t>NewNode</w:t>
             </w:r>
@@ -1382,20 +1958,20 @@
             <w:r>
               <w:rPr>
                 <w:rFonts w:hint="eastAsia"/>
-                <w:sz w:val="20"/>
+                <w:sz w:val="18"/>
               </w:rPr>
               <w:t xml:space="preserve"> </w:t>
             </w:r>
             <w:r>
               <w:rPr>
-                <w:sz w:val="20"/>
+                <w:sz w:val="18"/>
               </w:rPr>
               <w:t>–</w:t>
             </w:r>
             <w:r>
               <w:rPr>
                 <w:rFonts w:hint="eastAsia"/>
-                <w:sz w:val="20"/>
+                <w:sz w:val="18"/>
               </w:rPr>
               <w:t xml:space="preserve"> Time elapsed</w:t>
             </w:r>
@@ -1408,13 +1984,13 @@
           <w:p>
             <w:pPr>
               <w:rPr>
-                <w:sz w:val="20"/>
+                <w:sz w:val="18"/>
               </w:rPr>
             </w:pPr>
             <w:r>
               <w:rPr>
                 <w:rFonts w:hint="eastAsia"/>
-                <w:sz w:val="20"/>
+                <w:sz w:val="18"/>
               </w:rPr>
               <w:t xml:space="preserve">S10(A* w/ </w:t>
             </w:r>
@@ -1422,7 +1998,7 @@
             <w:r>
               <w:rPr>
                 <w:rFonts w:hint="eastAsia"/>
-                <w:sz w:val="20"/>
+                <w:sz w:val="18"/>
               </w:rPr>
               <w:t>levelsum</w:t>
             </w:r>
@@ -1430,7 +2006,7 @@
             <w:r>
               <w:rPr>
                 <w:rFonts w:hint="eastAsia"/>
-                <w:sz w:val="20"/>
+                <w:sz w:val="18"/>
               </w:rPr>
               <w:t>)</w:t>
             </w:r>
@@ -1438,14 +2014,14 @@
           <w:p>
             <w:pPr>
               <w:rPr>
-                <w:sz w:val="20"/>
+                <w:sz w:val="18"/>
               </w:rPr>
             </w:pPr>
             <w:proofErr w:type="spellStart"/>
             <w:r>
               <w:rPr>
                 <w:rFonts w:hint="eastAsia"/>
-                <w:sz w:val="20"/>
+                <w:sz w:val="18"/>
               </w:rPr>
               <w:t>Exp</w:t>
             </w:r>
@@ -1453,7 +2029,7 @@
             <w:r>
               <w:rPr>
                 <w:rFonts w:hint="eastAsia"/>
-                <w:sz w:val="20"/>
+                <w:sz w:val="18"/>
               </w:rPr>
               <w:t xml:space="preserve">/ </w:t>
             </w:r>
@@ -1461,7 +2037,7 @@
             <w:r>
               <w:rPr>
                 <w:rFonts w:hint="eastAsia"/>
-                <w:sz w:val="20"/>
+                <w:sz w:val="18"/>
               </w:rPr>
               <w:t>GoalTest</w:t>
             </w:r>
@@ -1469,7 +2045,7 @@
             <w:r>
               <w:rPr>
                 <w:rFonts w:hint="eastAsia"/>
-                <w:sz w:val="20"/>
+                <w:sz w:val="18"/>
               </w:rPr>
               <w:t xml:space="preserve">/ </w:t>
             </w:r>
@@ -1477,7 +2053,7 @@
             <w:r>
               <w:rPr>
                 <w:rFonts w:hint="eastAsia"/>
-                <w:sz w:val="20"/>
+                <w:sz w:val="18"/>
               </w:rPr>
               <w:t>NewNode</w:t>
             </w:r>
@@ -1485,7 +2061,7 @@
             <w:r>
               <w:rPr>
                 <w:rFonts w:hint="eastAsia"/>
-                <w:sz w:val="20"/>
+                <w:sz w:val="18"/>
               </w:rPr>
               <w:t>- Time elapsed</w:t>
             </w:r>
@@ -1500,13 +2076,13 @@
           <w:p>
             <w:pPr>
               <w:rPr>
-                <w:sz w:val="20"/>
+                <w:sz w:val="18"/>
               </w:rPr>
             </w:pPr>
             <w:r>
               <w:rPr>
                 <w:rFonts w:hint="eastAsia"/>
-                <w:sz w:val="20"/>
+                <w:sz w:val="18"/>
               </w:rPr>
               <w:t>P1</w:t>
             </w:r>
@@ -1519,33 +2095,33 @@
           <w:p>
             <w:pPr>
               <w:rPr>
-                <w:sz w:val="20"/>
+                <w:sz w:val="18"/>
               </w:rPr>
             </w:pPr>
             <w:r>
               <w:rPr>
                 <w:rFonts w:hint="eastAsia"/>
-                <w:sz w:val="20"/>
+                <w:sz w:val="18"/>
               </w:rPr>
               <w:t>41/43/170</w:t>
             </w:r>
             <w:r>
               <w:rPr>
                 <w:rFonts w:hint="eastAsia"/>
-                <w:sz w:val="20"/>
+                <w:sz w:val="18"/>
               </w:rPr>
               <w:t xml:space="preserve"> </w:t>
             </w:r>
             <w:r>
               <w:rPr>
-                <w:sz w:val="20"/>
+                <w:sz w:val="18"/>
               </w:rPr>
               <w:t>–</w:t>
             </w:r>
             <w:r>
               <w:rPr>
                 <w:rFonts w:hint="eastAsia"/>
-                <w:sz w:val="20"/>
+                <w:sz w:val="18"/>
               </w:rPr>
               <w:t xml:space="preserve"> 0.042s</w:t>
             </w:r>
@@ -1561,33 +2137,33 @@
                 <w:tab w:val="right" w:pos="3785"/>
               </w:tabs>
               <w:rPr>
-                <w:sz w:val="20"/>
+                <w:sz w:val="18"/>
               </w:rPr>
             </w:pPr>
             <w:r>
               <w:rPr>
                 <w:rFonts w:hint="eastAsia"/>
-                <w:sz w:val="20"/>
+                <w:sz w:val="18"/>
               </w:rPr>
               <w:t>11/13/50</w:t>
             </w:r>
             <w:r>
               <w:rPr>
                 <w:rFonts w:hint="eastAsia"/>
-                <w:sz w:val="20"/>
+                <w:sz w:val="18"/>
               </w:rPr>
               <w:t xml:space="preserve"> </w:t>
             </w:r>
             <w:r>
               <w:rPr>
-                <w:sz w:val="20"/>
+                <w:sz w:val="18"/>
               </w:rPr>
               <w:t>–</w:t>
             </w:r>
             <w:r>
               <w:rPr>
                 <w:rFonts w:hint="eastAsia"/>
-                <w:sz w:val="20"/>
+                <w:sz w:val="18"/>
               </w:rPr>
               <w:t xml:space="preserve"> 0.70s</w:t>
             </w:r>
@@ -1602,13 +2178,13 @@
           <w:p>
             <w:pPr>
               <w:rPr>
-                <w:sz w:val="20"/>
+                <w:sz w:val="18"/>
               </w:rPr>
             </w:pPr>
             <w:r>
               <w:rPr>
                 <w:rFonts w:hint="eastAsia"/>
-                <w:sz w:val="20"/>
+                <w:sz w:val="18"/>
               </w:rPr>
               <w:t>P2</w:t>
             </w:r>
@@ -1621,40 +2197,40 @@
           <w:p>
             <w:pPr>
               <w:rPr>
-                <w:sz w:val="20"/>
+                <w:sz w:val="18"/>
               </w:rPr>
             </w:pPr>
             <w:r>
               <w:rPr>
                 <w:rFonts w:hint="eastAsia"/>
-                <w:sz w:val="20"/>
+                <w:sz w:val="18"/>
               </w:rPr>
               <w:t>1450/1452/13303</w:t>
             </w:r>
             <w:r>
               <w:rPr>
                 <w:rFonts w:hint="eastAsia"/>
-                <w:sz w:val="20"/>
+                <w:sz w:val="18"/>
               </w:rPr>
               <w:t xml:space="preserve"> </w:t>
             </w:r>
             <w:r>
               <w:rPr>
-                <w:sz w:val="20"/>
+                <w:sz w:val="18"/>
               </w:rPr>
               <w:t>–</w:t>
             </w:r>
             <w:r>
               <w:rPr>
                 <w:rFonts w:hint="eastAsia"/>
-                <w:sz w:val="20"/>
+                <w:sz w:val="18"/>
               </w:rPr>
               <w:t xml:space="preserve"> </w:t>
             </w:r>
             <w:r>
               <w:rPr>
                 <w:rFonts w:hint="eastAsia"/>
-                <w:sz w:val="20"/>
+                <w:sz w:val="18"/>
               </w:rPr>
               <w:t>4.77s</w:t>
             </w:r>
@@ -1667,33 +2243,33 @@
           <w:p>
             <w:pPr>
               <w:rPr>
-                <w:sz w:val="20"/>
+                <w:sz w:val="18"/>
               </w:rPr>
             </w:pPr>
             <w:r>
               <w:rPr>
                 <w:rFonts w:hint="eastAsia"/>
-                <w:sz w:val="20"/>
+                <w:sz w:val="18"/>
               </w:rPr>
               <w:t>86/88/841</w:t>
             </w:r>
             <w:r>
               <w:rPr>
                 <w:rFonts w:hint="eastAsia"/>
-                <w:sz w:val="20"/>
+                <w:sz w:val="18"/>
               </w:rPr>
               <w:t xml:space="preserve"> </w:t>
             </w:r>
             <w:r>
               <w:rPr>
-                <w:sz w:val="20"/>
+                <w:sz w:val="18"/>
               </w:rPr>
               <w:t>–</w:t>
             </w:r>
             <w:r>
               <w:rPr>
                 <w:rFonts w:hint="eastAsia"/>
-                <w:sz w:val="20"/>
+                <w:sz w:val="18"/>
               </w:rPr>
               <w:t xml:space="preserve"> 63.09s</w:t>
             </w:r>
@@ -1708,14 +2284,15 @@
           <w:p>
             <w:pPr>
               <w:rPr>
-                <w:sz w:val="20"/>
+                <w:sz w:val="18"/>
               </w:rPr>
             </w:pPr>
             <w:r>
               <w:rPr>
                 <w:rFonts w:hint="eastAsia"/>
-                <w:sz w:val="20"/>
-              </w:rPr>
+                <w:sz w:val="18"/>
+              </w:rPr>
+              <w:lastRenderedPageBreak/>
               <w:t>P3</w:t>
             </w:r>
           </w:p>
@@ -1727,33 +2304,33 @@
           <w:p>
             <w:pPr>
               <w:rPr>
-                <w:sz w:val="20"/>
+                <w:sz w:val="18"/>
               </w:rPr>
             </w:pPr>
             <w:r>
               <w:rPr>
                 <w:rFonts w:hint="eastAsia"/>
-                <w:sz w:val="20"/>
+                <w:sz w:val="18"/>
               </w:rPr>
               <w:t>5040/5042/44944</w:t>
             </w:r>
             <w:r>
               <w:rPr>
                 <w:rFonts w:hint="eastAsia"/>
-                <w:sz w:val="20"/>
+                <w:sz w:val="18"/>
               </w:rPr>
               <w:t xml:space="preserve"> </w:t>
             </w:r>
             <w:r>
               <w:rPr>
-                <w:sz w:val="20"/>
+                <w:sz w:val="18"/>
               </w:rPr>
               <w:t>–</w:t>
             </w:r>
             <w:r>
               <w:rPr>
                 <w:rFonts w:hint="eastAsia"/>
-                <w:sz w:val="20"/>
+                <w:sz w:val="18"/>
               </w:rPr>
               <w:t xml:space="preserve"> 19.25s</w:t>
             </w:r>
@@ -1766,33 +2343,33 @@
           <w:p>
             <w:pPr>
               <w:rPr>
-                <w:sz w:val="20"/>
+                <w:sz w:val="18"/>
               </w:rPr>
             </w:pPr>
             <w:r>
               <w:rPr>
                 <w:rFonts w:hint="eastAsia"/>
-                <w:sz w:val="20"/>
+                <w:sz w:val="18"/>
               </w:rPr>
               <w:t>325/327/3002</w:t>
             </w:r>
             <w:r>
               <w:rPr>
                 <w:rFonts w:hint="eastAsia"/>
-                <w:sz w:val="20"/>
+                <w:sz w:val="18"/>
               </w:rPr>
               <w:t xml:space="preserve"> </w:t>
             </w:r>
             <w:r>
               <w:rPr>
-                <w:sz w:val="20"/>
+                <w:sz w:val="18"/>
               </w:rPr>
               <w:t>–</w:t>
             </w:r>
             <w:r>
               <w:rPr>
                 <w:rFonts w:hint="eastAsia"/>
-                <w:sz w:val="20"/>
+                <w:sz w:val="18"/>
               </w:rPr>
               <w:t xml:space="preserve"> 322.48s</w:t>
             </w:r>
@@ -1800,42 +2377,25 @@
         </w:tc>
       </w:tr>
     </w:tbl>
-    <w:p/>
-    <w:p>
-      <w:pPr>
-        <w:rPr>
-          <w:rFonts w:hint="eastAsia"/>
-        </w:rPr>
-      </w:pPr>
-      <w:r>
-        <w:rPr>
-          <w:rFonts w:hint="eastAsia"/>
-        </w:rPr>
-        <w:t xml:space="preserve">We </w:t>
-      </w:r>
-      <w:r>
-        <w:rPr>
-          <w:rFonts w:hint="eastAsia"/>
-        </w:rPr>
-        <w:t>still</w:t>
-      </w:r>
-      <w:r>
-        <w:rPr>
-          <w:rFonts w:hint="eastAsia"/>
-        </w:rPr>
-        <w:t xml:space="preserve"> review the results from 3 perspectives</w:t>
-      </w:r>
-      <w:r>
-        <w:rPr>
-          <w:rFonts w:hint="eastAsia"/>
-        </w:rPr>
-        <w:t xml:space="preserve"> below</w:t>
-      </w:r>
-      <w:r>
-        <w:rPr>
-          <w:rFonts w:hint="eastAsia"/>
-        </w:rPr>
-        <w:t>:</w:t>
+    <w:p>
+      <w:pPr>
+        <w:rPr>
+          <w:sz w:val="22"/>
+        </w:rPr>
+      </w:pPr>
+    </w:p>
+    <w:p>
+      <w:pPr>
+        <w:rPr>
+          <w:sz w:val="22"/>
+        </w:rPr>
+      </w:pPr>
+      <w:r>
+        <w:rPr>
+          <w:rFonts w:hint="eastAsia"/>
+          <w:sz w:val="22"/>
+        </w:rPr>
+        <w:t>We still review the results from 3 perspectives below:</w:t>
       </w:r>
     </w:p>
     <w:p>
@@ -1847,12 +2407,13 @@
         </w:numPr>
         <w:ind w:leftChars="0"/>
         <w:rPr>
-          <w:rFonts w:hint="eastAsia"/>
-        </w:rPr>
-      </w:pPr>
-      <w:r>
-        <w:rPr>
-          <w:rFonts w:hint="eastAsia"/>
+          <w:sz w:val="22"/>
+        </w:rPr>
+      </w:pPr>
+      <w:r>
+        <w:rPr>
+          <w:rFonts w:hint="eastAsia"/>
+          <w:sz w:val="22"/>
         </w:rPr>
         <w:t>Optimal plan</w:t>
       </w:r>
@@ -1862,21 +2423,26 @@
         <w:pStyle w:val="a3"/>
         <w:ind w:leftChars="0"/>
         <w:rPr>
-          <w:rFonts w:hint="eastAsia"/>
-        </w:rPr>
-      </w:pPr>
-      <w:r>
-        <w:rPr>
-          <w:rFonts w:hint="eastAsia"/>
+          <w:sz w:val="22"/>
+        </w:rPr>
+      </w:pPr>
+      <w:r>
+        <w:rPr>
+          <w:rFonts w:hint="eastAsia"/>
+          <w:sz w:val="22"/>
         </w:rPr>
         <w:t xml:space="preserve">In all 3 problems, both </w:t>
       </w:r>
       <w:r>
+        <w:rPr>
+          <w:sz w:val="22"/>
+        </w:rPr>
         <w:t>heuristics</w:t>
       </w:r>
       <w:r>
         <w:rPr>
           <w:rFonts w:hint="eastAsia"/>
+          <w:sz w:val="22"/>
         </w:rPr>
         <w:t xml:space="preserve"> search found the optimal plan</w:t>
       </w:r>
@@ -1890,14 +2456,14 @@
         </w:numPr>
         <w:ind w:leftChars="0"/>
         <w:rPr>
-          <w:rFonts w:hint="eastAsia"/>
-        </w:rPr>
-      </w:pPr>
-      <w:r>
-        <w:rPr>
-          <w:rFonts w:hint="eastAsia"/>
-        </w:rPr>
-        <w:lastRenderedPageBreak/>
+          <w:sz w:val="22"/>
+        </w:rPr>
+      </w:pPr>
+      <w:r>
+        <w:rPr>
+          <w:rFonts w:hint="eastAsia"/>
+          <w:sz w:val="22"/>
+        </w:rPr>
         <w:t>Memory consumed</w:t>
       </w:r>
     </w:p>
@@ -1906,12 +2472,13 @@
         <w:pStyle w:val="a3"/>
         <w:ind w:leftChars="0"/>
         <w:rPr>
-          <w:rFonts w:hint="eastAsia"/>
-        </w:rPr>
-      </w:pPr>
-      <w:r>
-        <w:rPr>
-          <w:rFonts w:hint="eastAsia"/>
+          <w:sz w:val="22"/>
+        </w:rPr>
+      </w:pPr>
+      <w:r>
+        <w:rPr>
+          <w:rFonts w:hint="eastAsia"/>
+          <w:sz w:val="22"/>
         </w:rPr>
         <w:t xml:space="preserve">The </w:t>
       </w:r>
@@ -1919,6 +2486,7 @@
       <w:r>
         <w:rPr>
           <w:rFonts w:hint="eastAsia"/>
+          <w:sz w:val="22"/>
         </w:rPr>
         <w:t>ignore_precondition</w:t>
       </w:r>
@@ -1926,18 +2494,21 @@
       <w:r>
         <w:rPr>
           <w:rFonts w:hint="eastAsia"/>
+          <w:sz w:val="22"/>
         </w:rPr>
         <w:t xml:space="preserve"> heuris</w:t>
       </w:r>
       <w:r>
         <w:rPr>
           <w:rFonts w:hint="eastAsia"/>
+          <w:sz w:val="22"/>
         </w:rPr>
         <w:t>tics consumed huge memory resource compare to</w:t>
       </w:r>
       <w:r>
         <w:rPr>
           <w:rFonts w:hint="eastAsia"/>
+          <w:sz w:val="22"/>
         </w:rPr>
         <w:t xml:space="preserve"> </w:t>
       </w:r>
@@ -1945,6 +2516,7 @@
       <w:r>
         <w:rPr>
           <w:rFonts w:hint="eastAsia"/>
+          <w:sz w:val="22"/>
         </w:rPr>
         <w:t>level_sum</w:t>
       </w:r>
@@ -1952,12 +2524,14 @@
       <w:r>
         <w:rPr>
           <w:rFonts w:hint="eastAsia"/>
+          <w:sz w:val="22"/>
         </w:rPr>
         <w:t xml:space="preserve"> heuristics. </w:t>
       </w:r>
       <w:r>
         <w:rPr>
           <w:rFonts w:hint="eastAsia"/>
+          <w:sz w:val="22"/>
         </w:rPr>
         <w:t xml:space="preserve">In P3, the </w:t>
       </w:r>
@@ -1965,6 +2539,7 @@
       <w:r>
         <w:rPr>
           <w:rFonts w:hint="eastAsia"/>
+          <w:sz w:val="22"/>
         </w:rPr>
         <w:t>ignore_precondition</w:t>
       </w:r>
@@ -1972,6 +2547,7 @@
       <w:r>
         <w:rPr>
           <w:rFonts w:hint="eastAsia"/>
+          <w:sz w:val="22"/>
         </w:rPr>
         <w:t xml:space="preserve"> heuristics consumed 15 times of resource than its competitor.</w:t>
       </w:r>
@@ -1985,12 +2561,13 @@
         </w:numPr>
         <w:ind w:leftChars="0"/>
         <w:rPr>
-          <w:rFonts w:hint="eastAsia"/>
-        </w:rPr>
-      </w:pPr>
-      <w:r>
-        <w:rPr>
-          <w:rFonts w:hint="eastAsia"/>
+          <w:sz w:val="22"/>
+        </w:rPr>
+      </w:pPr>
+      <w:r>
+        <w:rPr>
+          <w:rFonts w:hint="eastAsia"/>
+          <w:sz w:val="22"/>
         </w:rPr>
         <w:t>Time consumed</w:t>
       </w:r>
@@ -2001,11 +2578,13 @@
         <w:ind w:leftChars="0"/>
         <w:rPr>
           <w:rFonts w:hint="eastAsia"/>
-        </w:rPr>
-      </w:pPr>
-      <w:r>
-        <w:rPr>
-          <w:rFonts w:hint="eastAsia"/>
+          <w:sz w:val="22"/>
+        </w:rPr>
+      </w:pPr>
+      <w:r>
+        <w:rPr>
+          <w:rFonts w:hint="eastAsia"/>
+          <w:sz w:val="22"/>
         </w:rPr>
         <w:t xml:space="preserve">The </w:t>
       </w:r>
@@ -2013,6 +2592,7 @@
       <w:r>
         <w:rPr>
           <w:rFonts w:hint="eastAsia"/>
+          <w:sz w:val="22"/>
         </w:rPr>
         <w:t>ignore_precondition</w:t>
       </w:r>
@@ -2020,65 +2600,461 @@
       <w:r>
         <w:rPr>
           <w:rFonts w:hint="eastAsia"/>
+          <w:sz w:val="22"/>
         </w:rPr>
         <w:t xml:space="preserve"> heuristics made an impressive </w:t>
       </w:r>
       <w:r>
+        <w:rPr>
+          <w:sz w:val="22"/>
+        </w:rPr>
         <w:t>performance</w:t>
       </w:r>
       <w:r>
         <w:rPr>
           <w:rFonts w:hint="eastAsia"/>
+          <w:sz w:val="22"/>
         </w:rPr>
         <w:t xml:space="preserve"> in terms of time consumption. In P3, it only took 6% of </w:t>
       </w:r>
       <w:r>
         <w:rPr>
           <w:rFonts w:hint="eastAsia"/>
+          <w:sz w:val="22"/>
         </w:rPr>
         <w:t>its competitor</w:t>
       </w:r>
       <w:r>
+        <w:rPr>
+          <w:sz w:val="22"/>
+        </w:rPr>
         <w:t>’</w:t>
       </w:r>
       <w:r>
         <w:rPr>
           <w:rFonts w:hint="eastAsia"/>
+          <w:sz w:val="22"/>
         </w:rPr>
         <w:t xml:space="preserve">s </w:t>
       </w:r>
       <w:r>
         <w:rPr>
           <w:rFonts w:hint="eastAsia"/>
+          <w:sz w:val="22"/>
         </w:rPr>
         <w:t>time</w:t>
       </w:r>
       <w:r>
         <w:rPr>
           <w:rFonts w:hint="eastAsia"/>
+          <w:sz w:val="22"/>
         </w:rPr>
         <w:t xml:space="preserve"> consumption</w:t>
       </w:r>
       <w:r>
         <w:rPr>
           <w:rFonts w:hint="eastAsia"/>
+          <w:sz w:val="22"/>
         </w:rPr>
         <w:t xml:space="preserve"> to </w:t>
       </w:r>
       <w:r>
+        <w:rPr>
+          <w:sz w:val="22"/>
+        </w:rPr>
         <w:t>finish</w:t>
       </w:r>
       <w:r>
         <w:rPr>
           <w:rFonts w:hint="eastAsia"/>
+          <w:sz w:val="22"/>
         </w:rPr>
         <w:t xml:space="preserve"> the task.</w:t>
       </w:r>
     </w:p>
     <w:p>
       <w:pPr>
-        <w:pStyle w:val="a3"/>
-        <w:ind w:leftChars="0"/>
+        <w:rPr>
+          <w:rFonts w:hint="eastAsia"/>
+          <w:sz w:val="22"/>
+        </w:rPr>
+      </w:pPr>
+    </w:p>
+    <w:p>
+      <w:pPr>
+        <w:rPr>
+          <w:rFonts w:hint="eastAsia"/>
+          <w:sz w:val="22"/>
+        </w:rPr>
+      </w:pPr>
+      <w:r>
+        <w:rPr>
+          <w:rFonts w:hint="eastAsia"/>
+          <w:sz w:val="22"/>
+        </w:rPr>
+        <w:t xml:space="preserve">According to the definition of ignore pre-conditions </w:t>
+      </w:r>
+      <w:r>
+        <w:rPr>
+          <w:sz w:val="22"/>
+        </w:rPr>
+        <w:t>heuristic</w:t>
+      </w:r>
+      <w:r>
+        <w:rPr>
+          <w:rFonts w:hint="eastAsia"/>
+          <w:sz w:val="22"/>
+        </w:rPr>
+        <w:t xml:space="preserve"> function</w:t>
+      </w:r>
+      <w:r>
+        <w:rPr>
+          <w:rFonts w:hint="eastAsia"/>
+          <w:sz w:val="14"/>
+        </w:rPr>
+        <w:t xml:space="preserve"> [2] </w:t>
+      </w:r>
+      <w:r>
+        <w:rPr>
+          <w:rFonts w:hint="eastAsia"/>
+          <w:sz w:val="22"/>
+        </w:rPr>
+        <w:t xml:space="preserve">and </w:t>
+      </w:r>
+      <w:r>
+        <w:rPr>
+          <w:rFonts w:hint="eastAsia"/>
+          <w:sz w:val="22"/>
+        </w:rPr>
+        <w:t xml:space="preserve">level sum heuristic function </w:t>
+      </w:r>
+      <w:r>
+        <w:rPr>
+          <w:rFonts w:hint="eastAsia"/>
+          <w:sz w:val="14"/>
+        </w:rPr>
+        <w:t>[3]</w:t>
+      </w:r>
+      <w:r>
+        <w:rPr>
+          <w:rFonts w:hint="eastAsia"/>
+          <w:sz w:val="22"/>
+        </w:rPr>
+        <w:t xml:space="preserve">, we </w:t>
+      </w:r>
+      <w:r>
+        <w:rPr>
+          <w:rFonts w:hint="eastAsia"/>
+          <w:sz w:val="22"/>
+        </w:rPr>
+        <w:t>unders</w:t>
+      </w:r>
+      <w:r>
+        <w:rPr>
+          <w:rFonts w:hint="eastAsia"/>
+          <w:sz w:val="22"/>
+        </w:rPr>
+        <w:t>tand</w:t>
+      </w:r>
+      <w:r>
+        <w:rPr>
+          <w:rFonts w:hint="eastAsia"/>
+          <w:sz w:val="22"/>
+        </w:rPr>
+        <w:t xml:space="preserve"> </w:t>
+      </w:r>
+      <w:r>
+        <w:rPr>
+          <w:rFonts w:hint="eastAsia"/>
+          <w:sz w:val="22"/>
+        </w:rPr>
+        <w:t>that</w:t>
+      </w:r>
+      <w:r>
+        <w:rPr>
+          <w:rFonts w:hint="eastAsia"/>
+          <w:sz w:val="22"/>
+        </w:rPr>
+        <w:t xml:space="preserve"> the</w:t>
+      </w:r>
+      <w:r>
+        <w:rPr>
+          <w:rFonts w:hint="eastAsia"/>
+          <w:sz w:val="22"/>
+        </w:rPr>
+        <w:t xml:space="preserve"> former simply use</w:t>
+      </w:r>
+      <w:r>
+        <w:rPr>
+          <w:rFonts w:hint="eastAsia"/>
+          <w:sz w:val="22"/>
+        </w:rPr>
+        <w:t>s</w:t>
+      </w:r>
+      <w:r>
+        <w:rPr>
+          <w:rFonts w:hint="eastAsia"/>
+          <w:sz w:val="22"/>
+        </w:rPr>
+        <w:t xml:space="preserve"> the number of </w:t>
+      </w:r>
+      <w:r>
+        <w:rPr>
+          <w:sz w:val="22"/>
+        </w:rPr>
+        <w:t>unsatisfied</w:t>
+      </w:r>
+      <w:r>
+        <w:rPr>
+          <w:rFonts w:hint="eastAsia"/>
+          <w:sz w:val="22"/>
+        </w:rPr>
+        <w:t xml:space="preserve"> goal</w:t>
+      </w:r>
+      <w:r>
+        <w:rPr>
+          <w:rFonts w:hint="eastAsia"/>
+          <w:sz w:val="22"/>
+        </w:rPr>
+        <w:t>s</w:t>
+      </w:r>
+      <w:r>
+        <w:rPr>
+          <w:rFonts w:hint="eastAsia"/>
+          <w:sz w:val="22"/>
+        </w:rPr>
+        <w:t xml:space="preserve"> as its heuristic </w:t>
+      </w:r>
+      <w:r>
+        <w:rPr>
+          <w:rFonts w:hint="eastAsia"/>
+          <w:sz w:val="14"/>
+        </w:rPr>
+        <w:t>[4]</w:t>
+      </w:r>
+      <w:r>
+        <w:rPr>
+          <w:rFonts w:hint="eastAsia"/>
+          <w:sz w:val="22"/>
+        </w:rPr>
+        <w:t xml:space="preserve"> so that it computes</w:t>
+      </w:r>
+      <w:r>
+        <w:rPr>
+          <w:rFonts w:hint="eastAsia"/>
+          <w:sz w:val="22"/>
+        </w:rPr>
+        <w:t xml:space="preserve"> fast but the </w:t>
+      </w:r>
+      <w:r>
+        <w:rPr>
+          <w:sz w:val="22"/>
+        </w:rPr>
+        <w:t>heuristic</w:t>
+      </w:r>
+      <w:r>
+        <w:rPr>
+          <w:rFonts w:hint="eastAsia"/>
+          <w:sz w:val="22"/>
+        </w:rPr>
+        <w:t xml:space="preserve"> </w:t>
+      </w:r>
+      <w:r>
+        <w:rPr>
+          <w:rFonts w:hint="eastAsia"/>
+          <w:sz w:val="22"/>
+        </w:rPr>
+        <w:t>function</w:t>
+      </w:r>
+      <w:r>
+        <w:rPr>
+          <w:rFonts w:hint="eastAsia"/>
+          <w:sz w:val="22"/>
+        </w:rPr>
+        <w:t xml:space="preserve"> is </w:t>
+      </w:r>
+      <w:r>
+        <w:rPr>
+          <w:rFonts w:hint="eastAsia"/>
+          <w:sz w:val="22"/>
+        </w:rPr>
+        <w:t xml:space="preserve">not accurate enough thus </w:t>
+      </w:r>
+      <w:r>
+        <w:rPr>
+          <w:sz w:val="22"/>
+        </w:rPr>
+        <w:t>le</w:t>
+      </w:r>
+      <w:r>
+        <w:rPr>
+          <w:rFonts w:hint="eastAsia"/>
+          <w:sz w:val="22"/>
+        </w:rPr>
+        <w:t>ads</w:t>
+      </w:r>
+      <w:r>
+        <w:rPr>
+          <w:sz w:val="22"/>
+        </w:rPr>
+        <w:t xml:space="preserve"> to</w:t>
+      </w:r>
+      <w:r>
+        <w:rPr>
+          <w:rFonts w:hint="eastAsia"/>
+          <w:sz w:val="22"/>
+        </w:rPr>
+        <w:t xml:space="preserve"> a redundant </w:t>
+      </w:r>
+      <w:r>
+        <w:rPr>
+          <w:sz w:val="22"/>
+        </w:rPr>
+        <w:t>consumption</w:t>
+      </w:r>
+      <w:r>
+        <w:rPr>
+          <w:rFonts w:hint="eastAsia"/>
+          <w:sz w:val="22"/>
+        </w:rPr>
+        <w:t xml:space="preserve"> of nodes, while the latter</w:t>
+      </w:r>
+      <w:r>
+        <w:rPr>
+          <w:rFonts w:hint="eastAsia"/>
+          <w:sz w:val="22"/>
+        </w:rPr>
+        <w:t xml:space="preserve"> is more complicated, it</w:t>
+      </w:r>
+      <w:r>
+        <w:rPr>
+          <w:rFonts w:hint="eastAsia"/>
+          <w:sz w:val="22"/>
+        </w:rPr>
+        <w:t xml:space="preserve"> </w:t>
+      </w:r>
+      <w:r>
+        <w:rPr>
+          <w:rFonts w:hint="eastAsia"/>
+          <w:sz w:val="22"/>
+        </w:rPr>
+        <w:t>ta</w:t>
+      </w:r>
+      <w:r>
+        <w:rPr>
+          <w:rFonts w:hint="eastAsia"/>
+          <w:sz w:val="22"/>
+        </w:rPr>
+        <w:t>k</w:t>
+      </w:r>
+      <w:r>
+        <w:rPr>
+          <w:rFonts w:hint="eastAsia"/>
+          <w:sz w:val="22"/>
+        </w:rPr>
+        <w:t xml:space="preserve">es </w:t>
+      </w:r>
+      <w:r>
+        <w:rPr>
+          <w:rFonts w:hint="eastAsia"/>
+          <w:sz w:val="22"/>
+        </w:rPr>
+        <w:t>longer</w:t>
+      </w:r>
+      <w:r>
+        <w:rPr>
+          <w:rFonts w:hint="eastAsia"/>
+          <w:sz w:val="22"/>
+        </w:rPr>
+        <w:t xml:space="preserve"> to </w:t>
+      </w:r>
+      <w:r>
+        <w:rPr>
+          <w:sz w:val="22"/>
+        </w:rPr>
+        <w:t>calculation</w:t>
+      </w:r>
+      <w:r>
+        <w:rPr>
+          <w:rFonts w:hint="eastAsia"/>
+          <w:sz w:val="22"/>
+        </w:rPr>
+        <w:t xml:space="preserve"> </w:t>
+      </w:r>
+      <w:r>
+        <w:rPr>
+          <w:rFonts w:hint="eastAsia"/>
+          <w:sz w:val="22"/>
+        </w:rPr>
+        <w:t xml:space="preserve">but </w:t>
+      </w:r>
+      <w:r>
+        <w:rPr>
+          <w:sz w:val="22"/>
+        </w:rPr>
+        <w:t>it</w:t>
+      </w:r>
+      <w:r>
+        <w:rPr>
+          <w:rFonts w:hint="eastAsia"/>
+          <w:sz w:val="22"/>
+        </w:rPr>
+        <w:t xml:space="preserve"> was </w:t>
+      </w:r>
+      <w:r>
+        <w:rPr>
+          <w:rFonts w:hint="eastAsia"/>
+          <w:sz w:val="22"/>
+        </w:rPr>
+        <w:t>more</w:t>
+      </w:r>
+      <w:r>
+        <w:rPr>
+          <w:rFonts w:hint="eastAsia"/>
+          <w:sz w:val="22"/>
+        </w:rPr>
+        <w:t xml:space="preserve"> accurate so that it </w:t>
+      </w:r>
+      <w:r>
+        <w:rPr>
+          <w:rFonts w:hint="eastAsia"/>
+          <w:sz w:val="22"/>
+        </w:rPr>
+        <w:t>doesn</w:t>
+      </w:r>
+      <w:r>
+        <w:rPr>
+          <w:sz w:val="22"/>
+        </w:rPr>
+        <w:t xml:space="preserve">’t </w:t>
+      </w:r>
+      <w:r>
+        <w:rPr>
+          <w:rFonts w:hint="eastAsia"/>
+          <w:sz w:val="22"/>
+        </w:rPr>
+        <w:t xml:space="preserve">expand </w:t>
+      </w:r>
+      <w:r>
+        <w:rPr>
+          <w:rFonts w:hint="eastAsia"/>
+          <w:sz w:val="22"/>
+        </w:rPr>
+        <w:t xml:space="preserve">most of the unwanted </w:t>
+      </w:r>
+      <w:r>
+        <w:rPr>
+          <w:rFonts w:hint="eastAsia"/>
+          <w:sz w:val="22"/>
+        </w:rPr>
+        <w:t>nodes.</w:t>
+      </w:r>
+    </w:p>
+    <w:p>
+      <w:pPr>
+        <w:rPr>
+          <w:sz w:val="22"/>
+        </w:rPr>
       </w:pPr>
     </w:p>
     <w:p>
@@ -2089,66 +3065,85 @@
           <w:numId w:val="3"/>
         </w:numPr>
         <w:ind w:leftChars="0"/>
-      </w:pPr>
-      <w:r>
-        <w:t>What</w:t>
-      </w:r>
-      <w:r>
-        <w:t xml:space="preserve"> was the best heuristic used in these problems? Was it better than non-heuristic search planning methods for all problems? Why or why not?</w:t>
-      </w:r>
-    </w:p>
-    <w:p/>
-    <w:p>
-      <w:pPr>
-        <w:rPr>
-          <w:rFonts w:hint="eastAsia"/>
-        </w:rPr>
-      </w:pPr>
-      <w:r>
-        <w:rPr>
-          <w:rFonts w:hint="eastAsia"/>
+        <w:rPr>
+          <w:b/>
+          <w:sz w:val="22"/>
+        </w:rPr>
+      </w:pPr>
+      <w:r>
+        <w:rPr>
+          <w:b/>
+          <w:sz w:val="22"/>
+        </w:rPr>
+        <w:t>What was the best heuristic used in these problems? Was it better than non-heuristic search planning methods for all problems? Why or why not?</w:t>
+      </w:r>
+    </w:p>
+    <w:p>
+      <w:pPr>
+        <w:rPr>
+          <w:sz w:val="22"/>
+        </w:rPr>
+      </w:pPr>
+    </w:p>
+    <w:p>
+      <w:pPr>
+        <w:rPr>
+          <w:sz w:val="22"/>
+        </w:rPr>
+      </w:pPr>
+      <w:r>
+        <w:rPr>
+          <w:rFonts w:hint="eastAsia"/>
+          <w:sz w:val="22"/>
         </w:rPr>
         <w:t>T</w:t>
       </w:r>
       <w:r>
         <w:rPr>
           <w:rFonts w:hint="eastAsia"/>
+          <w:sz w:val="22"/>
         </w:rPr>
         <w:t xml:space="preserve">he ignore precondition heuristics performs </w:t>
       </w:r>
       <w:r>
         <w:rPr>
           <w:rFonts w:hint="eastAsia"/>
+          <w:sz w:val="22"/>
         </w:rPr>
         <w:t>the best</w:t>
       </w:r>
       <w:r>
         <w:rPr>
           <w:rFonts w:hint="eastAsia"/>
+          <w:sz w:val="22"/>
         </w:rPr>
         <w:t xml:space="preserve"> in speed, wh</w:t>
       </w:r>
       <w:r>
         <w:rPr>
           <w:rFonts w:hint="eastAsia"/>
+          <w:sz w:val="22"/>
         </w:rPr>
         <w:t>ile level-sum heuristics saves the most</w:t>
       </w:r>
       <w:r>
         <w:rPr>
           <w:rFonts w:hint="eastAsia"/>
+          <w:sz w:val="22"/>
         </w:rPr>
         <w:t xml:space="preserve"> space complexity.</w:t>
       </w:r>
       <w:r>
         <w:rPr>
           <w:rFonts w:hint="eastAsia"/>
+          <w:sz w:val="22"/>
         </w:rPr>
         <w:t xml:space="preserve"> Since ignore precondition heuristics still solve the problem with acceptable memory resource, I think </w:t>
       </w:r>
       <w:r>
         <w:rPr>
           <w:rFonts w:hint="eastAsia"/>
+          <w:sz w:val="22"/>
         </w:rPr>
         <w:t>it is a better solution for general problems.</w:t>
       </w:r>
@@ -2156,72 +3151,558 @@
     <w:p>
       <w:pPr>
         <w:rPr>
-          <w:rFonts w:hint="eastAsia"/>
-        </w:rPr>
-      </w:pPr>
-      <w:bookmarkStart w:id="0" w:name="_GoBack"/>
-      <w:bookmarkEnd w:id="0"/>
-    </w:p>
-    <w:p>
-      <w:r>
-        <w:rPr>
-          <w:rFonts w:hint="eastAsia"/>
+          <w:sz w:val="22"/>
+        </w:rPr>
+      </w:pPr>
+    </w:p>
+    <w:p>
+      <w:pPr>
+        <w:rPr>
+          <w:sz w:val="22"/>
+        </w:rPr>
+      </w:pPr>
+      <w:r>
+        <w:rPr>
+          <w:rFonts w:hint="eastAsia"/>
+          <w:sz w:val="22"/>
         </w:rPr>
         <w:t>Besides, Depth First Search</w:t>
       </w:r>
       <w:r>
         <w:rPr>
           <w:rFonts w:hint="eastAsia"/>
+          <w:sz w:val="22"/>
         </w:rPr>
         <w:t xml:space="preserve"> also</w:t>
       </w:r>
       <w:r>
         <w:rPr>
           <w:rFonts w:hint="eastAsia"/>
+          <w:sz w:val="22"/>
         </w:rPr>
         <w:t xml:space="preserve"> </w:t>
       </w:r>
       <w:r>
+        <w:rPr>
+          <w:sz w:val="22"/>
+        </w:rPr>
         <w:t>archive</w:t>
       </w:r>
       <w:r>
         <w:rPr>
           <w:rFonts w:hint="eastAsia"/>
+          <w:sz w:val="22"/>
         </w:rPr>
         <w:t>d</w:t>
       </w:r>
       <w:r>
         <w:rPr>
           <w:rFonts w:hint="eastAsia"/>
+          <w:sz w:val="22"/>
         </w:rPr>
         <w:t xml:space="preserve"> a great balance among time </w:t>
       </w:r>
       <w:r>
+        <w:rPr>
+          <w:sz w:val="22"/>
+        </w:rPr>
         <w:t>performance</w:t>
       </w:r>
       <w:r>
         <w:rPr>
           <w:rFonts w:hint="eastAsia"/>
+          <w:sz w:val="22"/>
         </w:rPr>
         <w:t xml:space="preserve"> and space </w:t>
       </w:r>
       <w:r>
+        <w:rPr>
+          <w:sz w:val="22"/>
+        </w:rPr>
         <w:t>performance</w:t>
       </w:r>
       <w:r>
         <w:rPr>
           <w:rFonts w:hint="eastAsia"/>
+          <w:sz w:val="22"/>
         </w:rPr>
         <w:t>. It is a great choice if the problem context does not require an optimal plan.</w:t>
       </w:r>
       <w:r>
         <w:rPr>
           <w:rFonts w:hint="eastAsia"/>
+          <w:sz w:val="22"/>
         </w:rPr>
         <w:t xml:space="preserve"> </w:t>
       </w:r>
     </w:p>
-    <w:p/>
+    <w:p>
+      <w:pPr>
+        <w:rPr>
+          <w:rFonts w:hint="eastAsia"/>
+          <w:sz w:val="22"/>
+        </w:rPr>
+      </w:pPr>
+    </w:p>
+    <w:p>
+      <w:pPr>
+        <w:rPr>
+          <w:rFonts w:hint="eastAsia"/>
+          <w:i/>
+          <w:sz w:val="14"/>
+        </w:rPr>
+      </w:pPr>
+      <w:r>
+        <w:rPr>
+          <w:rFonts w:hint="eastAsia"/>
+          <w:i/>
+          <w:sz w:val="14"/>
+        </w:rPr>
+        <w:t>References:</w:t>
+      </w:r>
+    </w:p>
+    <w:p>
+      <w:pPr>
+        <w:rPr>
+          <w:rFonts w:hint="eastAsia"/>
+          <w:i/>
+          <w:sz w:val="14"/>
+        </w:rPr>
+      </w:pPr>
+      <w:r>
+        <w:rPr>
+          <w:rFonts w:hint="eastAsia"/>
+          <w:i/>
+          <w:sz w:val="14"/>
+        </w:rPr>
+        <w:t>[1</w:t>
+      </w:r>
+      <w:r>
+        <w:rPr>
+          <w:rFonts w:hint="eastAsia"/>
+          <w:i/>
+          <w:sz w:val="14"/>
+        </w:rPr>
+        <w:t>]</w:t>
+      </w:r>
+      <w:r>
+        <w:rPr>
+          <w:rFonts w:hint="eastAsia"/>
+          <w:i/>
+          <w:sz w:val="14"/>
+        </w:rPr>
+        <w:t xml:space="preserve"> Udacity [Artificial Intelligence Nanodegree: online </w:t>
+      </w:r>
+      <w:r>
+        <w:rPr>
+          <w:i/>
+          <w:sz w:val="14"/>
+        </w:rPr>
+        <w:t>lesson Chapter Search]</w:t>
+      </w:r>
+    </w:p>
+    <w:p>
+      <w:pPr>
+        <w:rPr>
+          <w:rFonts w:hint="eastAsia"/>
+          <w:i/>
+          <w:sz w:val="14"/>
+        </w:rPr>
+      </w:pPr>
+      <w:r>
+        <w:rPr>
+          <w:rFonts w:hint="eastAsia"/>
+          <w:i/>
+          <w:sz w:val="14"/>
+        </w:rPr>
+        <w:t>[2]</w:t>
+      </w:r>
+      <w:r>
+        <w:rPr>
+          <w:rFonts w:hint="eastAsia"/>
+          <w:i/>
+          <w:sz w:val="14"/>
+        </w:rPr>
+        <w:t xml:space="preserve"> S. J. </w:t>
+      </w:r>
+      <w:proofErr w:type="spellStart"/>
+      <w:r>
+        <w:rPr>
+          <w:rFonts w:hint="eastAsia"/>
+          <w:i/>
+          <w:sz w:val="14"/>
+        </w:rPr>
+        <w:t>Russel</w:t>
+      </w:r>
+      <w:proofErr w:type="spellEnd"/>
+      <w:r>
+        <w:rPr>
+          <w:rFonts w:hint="eastAsia"/>
+          <w:i/>
+          <w:sz w:val="14"/>
+        </w:rPr>
+        <w:t xml:space="preserve"> and P. </w:t>
+      </w:r>
+      <w:proofErr w:type="spellStart"/>
+      <w:r>
+        <w:rPr>
+          <w:rFonts w:hint="eastAsia"/>
+          <w:i/>
+          <w:sz w:val="14"/>
+        </w:rPr>
+        <w:t>Norvig</w:t>
+      </w:r>
+      <w:proofErr w:type="spellEnd"/>
+      <w:r>
+        <w:rPr>
+          <w:rFonts w:hint="eastAsia"/>
+          <w:i/>
+          <w:sz w:val="14"/>
+        </w:rPr>
+        <w:t xml:space="preserve">. [Artificial Intelligence: A modern approach </w:t>
+      </w:r>
+      <w:r>
+        <w:rPr>
+          <w:i/>
+          <w:sz w:val="14"/>
+        </w:rPr>
+        <w:t>third</w:t>
+      </w:r>
+      <w:r>
+        <w:rPr>
+          <w:rFonts w:hint="eastAsia"/>
+          <w:i/>
+          <w:sz w:val="14"/>
+        </w:rPr>
+        <w:t xml:space="preserve"> edition </w:t>
+      </w:r>
+      <w:proofErr w:type="spellStart"/>
+      <w:r>
+        <w:rPr>
+          <w:rFonts w:hint="eastAsia"/>
+          <w:i/>
+          <w:sz w:val="14"/>
+        </w:rPr>
+        <w:t>ch.</w:t>
+      </w:r>
+      <w:proofErr w:type="spellEnd"/>
+      <w:r>
+        <w:rPr>
+          <w:rFonts w:hint="eastAsia"/>
+          <w:i/>
+          <w:sz w:val="14"/>
+        </w:rPr>
+        <w:t xml:space="preserve"> 10.2.3]</w:t>
+      </w:r>
+    </w:p>
+    <w:p>
+      <w:pPr>
+        <w:rPr>
+          <w:rFonts w:hint="eastAsia"/>
+          <w:i/>
+          <w:sz w:val="14"/>
+        </w:rPr>
+      </w:pPr>
+      <w:r>
+        <w:rPr>
+          <w:rFonts w:hint="eastAsia"/>
+          <w:i/>
+          <w:sz w:val="14"/>
+        </w:rPr>
+        <w:t>[3</w:t>
+      </w:r>
+      <w:r>
+        <w:rPr>
+          <w:rFonts w:hint="eastAsia"/>
+          <w:i/>
+          <w:sz w:val="14"/>
+        </w:rPr>
+        <w:t xml:space="preserve">] S. J. </w:t>
+      </w:r>
+      <w:proofErr w:type="spellStart"/>
+      <w:r>
+        <w:rPr>
+          <w:rFonts w:hint="eastAsia"/>
+          <w:i/>
+          <w:sz w:val="14"/>
+        </w:rPr>
+        <w:t>Russel</w:t>
+      </w:r>
+      <w:proofErr w:type="spellEnd"/>
+      <w:r>
+        <w:rPr>
+          <w:rFonts w:hint="eastAsia"/>
+          <w:i/>
+          <w:sz w:val="14"/>
+        </w:rPr>
+        <w:t xml:space="preserve"> and P. </w:t>
+      </w:r>
+      <w:proofErr w:type="spellStart"/>
+      <w:r>
+        <w:rPr>
+          <w:rFonts w:hint="eastAsia"/>
+          <w:i/>
+          <w:sz w:val="14"/>
+        </w:rPr>
+        <w:t>Norvig</w:t>
+      </w:r>
+      <w:proofErr w:type="spellEnd"/>
+      <w:r>
+        <w:rPr>
+          <w:rFonts w:hint="eastAsia"/>
+          <w:i/>
+          <w:sz w:val="14"/>
+        </w:rPr>
+        <w:t xml:space="preserve">. [Artificial Intelligence: A modern approach </w:t>
+      </w:r>
+      <w:r>
+        <w:rPr>
+          <w:i/>
+          <w:sz w:val="14"/>
+        </w:rPr>
+        <w:t>third</w:t>
+      </w:r>
+      <w:r>
+        <w:rPr>
+          <w:rFonts w:hint="eastAsia"/>
+          <w:i/>
+          <w:sz w:val="14"/>
+        </w:rPr>
+        <w:t xml:space="preserve"> edition </w:t>
+      </w:r>
+      <w:proofErr w:type="spellStart"/>
+      <w:r>
+        <w:rPr>
+          <w:rFonts w:hint="eastAsia"/>
+          <w:i/>
+          <w:sz w:val="14"/>
+        </w:rPr>
+        <w:t>ch.</w:t>
+      </w:r>
+      <w:proofErr w:type="spellEnd"/>
+      <w:r>
+        <w:rPr>
+          <w:rFonts w:hint="eastAsia"/>
+          <w:i/>
+          <w:sz w:val="14"/>
+        </w:rPr>
+        <w:t xml:space="preserve"> </w:t>
+      </w:r>
+      <w:r>
+        <w:rPr>
+          <w:rFonts w:hint="eastAsia"/>
+          <w:i/>
+          <w:sz w:val="14"/>
+        </w:rPr>
+        <w:t>10.</w:t>
+      </w:r>
+      <w:r>
+        <w:rPr>
+          <w:rFonts w:hint="eastAsia"/>
+          <w:i/>
+          <w:sz w:val="14"/>
+        </w:rPr>
+        <w:t>3</w:t>
+      </w:r>
+      <w:r>
+        <w:rPr>
+          <w:rFonts w:hint="eastAsia"/>
+          <w:i/>
+          <w:sz w:val="14"/>
+        </w:rPr>
+        <w:t>.1</w:t>
+      </w:r>
+      <w:r>
+        <w:rPr>
+          <w:rFonts w:hint="eastAsia"/>
+          <w:i/>
+          <w:sz w:val="14"/>
+        </w:rPr>
+        <w:t>]</w:t>
+      </w:r>
+    </w:p>
+    <w:p>
+      <w:pPr>
+        <w:rPr>
+          <w:i/>
+          <w:sz w:val="14"/>
+        </w:rPr>
+      </w:pPr>
+      <w:r>
+        <w:rPr>
+          <w:rFonts w:hint="eastAsia"/>
+          <w:i/>
+          <w:sz w:val="14"/>
+        </w:rPr>
+        <w:t xml:space="preserve">[4] In </w:t>
+      </w:r>
+      <w:proofErr w:type="spellStart"/>
+      <w:r>
+        <w:rPr>
+          <w:rFonts w:hint="eastAsia"/>
+          <w:i/>
+          <w:sz w:val="14"/>
+        </w:rPr>
+        <w:t>Russel</w:t>
+      </w:r>
+      <w:proofErr w:type="spellEnd"/>
+      <w:r>
+        <w:rPr>
+          <w:rFonts w:hint="eastAsia"/>
+          <w:i/>
+          <w:sz w:val="14"/>
+        </w:rPr>
+        <w:t xml:space="preserve"> and </w:t>
+      </w:r>
+      <w:proofErr w:type="spellStart"/>
+      <w:r>
+        <w:rPr>
+          <w:rFonts w:hint="eastAsia"/>
+          <w:i/>
+          <w:sz w:val="14"/>
+        </w:rPr>
+        <w:t>Norvig</w:t>
+      </w:r>
+      <w:r>
+        <w:rPr>
+          <w:i/>
+          <w:sz w:val="14"/>
+        </w:rPr>
+        <w:t>’</w:t>
+      </w:r>
+      <w:r>
+        <w:rPr>
+          <w:rFonts w:hint="eastAsia"/>
+          <w:i/>
+          <w:sz w:val="14"/>
+        </w:rPr>
+        <w:t>s</w:t>
+      </w:r>
+      <w:proofErr w:type="spellEnd"/>
+      <w:r>
+        <w:rPr>
+          <w:rFonts w:hint="eastAsia"/>
+          <w:i/>
+          <w:sz w:val="14"/>
+        </w:rPr>
+        <w:t xml:space="preserve"> book, it mentioned that in order to </w:t>
+      </w:r>
+      <w:r>
+        <w:rPr>
+          <w:i/>
+          <w:sz w:val="14"/>
+        </w:rPr>
+        <w:t>make</w:t>
+      </w:r>
+      <w:r>
+        <w:rPr>
+          <w:rFonts w:hint="eastAsia"/>
+          <w:i/>
+          <w:sz w:val="14"/>
+        </w:rPr>
+        <w:t xml:space="preserve"> ignore pre-condition heuristic simple </w:t>
+      </w:r>
+      <w:r>
+        <w:rPr>
+          <w:i/>
+          <w:sz w:val="14"/>
+        </w:rPr>
+        <w:t>enough</w:t>
+      </w:r>
+      <w:r>
+        <w:rPr>
+          <w:rFonts w:hint="eastAsia"/>
+          <w:i/>
+          <w:sz w:val="14"/>
+        </w:rPr>
+        <w:t xml:space="preserve"> to be implemented, we can ignore the </w:t>
+      </w:r>
+      <w:r>
+        <w:rPr>
+          <w:rFonts w:hint="eastAsia"/>
+          <w:i/>
+          <w:sz w:val="14"/>
+        </w:rPr>
+        <w:t>situations</w:t>
+      </w:r>
+      <w:r>
+        <w:rPr>
+          <w:rFonts w:hint="eastAsia"/>
+          <w:i/>
+          <w:sz w:val="14"/>
+        </w:rPr>
+        <w:t xml:space="preserve"> that some action achieve </w:t>
+      </w:r>
+      <w:r>
+        <w:rPr>
+          <w:i/>
+          <w:sz w:val="14"/>
+        </w:rPr>
+        <w:t>multiple</w:t>
+      </w:r>
+      <w:r>
+        <w:rPr>
+          <w:rFonts w:hint="eastAsia"/>
+          <w:i/>
+          <w:sz w:val="14"/>
+        </w:rPr>
+        <w:t xml:space="preserve"> goals</w:t>
+      </w:r>
+      <w:r>
+        <w:rPr>
+          <w:rFonts w:hint="eastAsia"/>
+          <w:i/>
+          <w:sz w:val="14"/>
+        </w:rPr>
+        <w:t xml:space="preserve"> and </w:t>
+      </w:r>
+      <w:r>
+        <w:rPr>
+          <w:rFonts w:hint="eastAsia"/>
+          <w:i/>
+          <w:sz w:val="14"/>
+        </w:rPr>
+        <w:t xml:space="preserve">some actions may </w:t>
+      </w:r>
+      <w:r>
+        <w:rPr>
+          <w:i/>
+          <w:sz w:val="14"/>
+        </w:rPr>
+        <w:t>undo</w:t>
+      </w:r>
+      <w:r>
+        <w:rPr>
+          <w:rFonts w:hint="eastAsia"/>
+          <w:i/>
+          <w:sz w:val="14"/>
+        </w:rPr>
+        <w:t xml:space="preserve"> the </w:t>
+      </w:r>
+      <w:r>
+        <w:rPr>
+          <w:i/>
+          <w:sz w:val="14"/>
+        </w:rPr>
+        <w:t>effects</w:t>
+      </w:r>
+      <w:r>
+        <w:rPr>
+          <w:rFonts w:hint="eastAsia"/>
+          <w:i/>
+          <w:sz w:val="14"/>
+        </w:rPr>
+        <w:t xml:space="preserve"> of others</w:t>
+      </w:r>
+      <w:r>
+        <w:rPr>
+          <w:rFonts w:hint="eastAsia"/>
+          <w:i/>
+          <w:sz w:val="14"/>
+        </w:rPr>
+        <w:t>.</w:t>
+      </w:r>
+    </w:p>
     <w:sectPr>
       <w:pgSz w:w="11906" w:h="16838"/>
       <w:pgMar w:top="1440" w:right="1800" w:bottom="1440" w:left="1800" w:header="851" w:footer="992" w:gutter="0"/>
@@ -2527,6 +4008,95 @@
     </w:lvl>
   </w:abstractNum>
   <w:abstractNum w:abstractNumId="3">
+    <w:nsid w:val="500B7697"/>
+    <w:multiLevelType w:val="hybridMultilevel"/>
+    <w:tmpl w:val="EA7E6D78"/>
+    <w:lvl w:ilvl="0" w:tplc="1CFC3E4A">
+      <w:start w:val="1"/>
+      <w:numFmt w:val="decimal"/>
+      <w:lvlText w:val="%1."/>
+      <w:lvlJc w:val="left"/>
+      <w:pPr>
+        <w:ind w:left="360" w:hanging="360"/>
+      </w:pPr>
+      <w:rPr>
+        <w:rFonts w:hint="default"/>
+      </w:rPr>
+    </w:lvl>
+    <w:lvl w:ilvl="1" w:tplc="04090019" w:tentative="1">
+      <w:start w:val="1"/>
+      <w:numFmt w:val="ideographTraditional"/>
+      <w:lvlText w:val="%2、"/>
+      <w:lvlJc w:val="left"/>
+      <w:pPr>
+        <w:ind w:left="960" w:hanging="480"/>
+      </w:pPr>
+    </w:lvl>
+    <w:lvl w:ilvl="2" w:tplc="0409001B" w:tentative="1">
+      <w:start w:val="1"/>
+      <w:numFmt w:val="lowerRoman"/>
+      <w:lvlText w:val="%3."/>
+      <w:lvlJc w:val="right"/>
+      <w:pPr>
+        <w:ind w:left="1440" w:hanging="480"/>
+      </w:pPr>
+    </w:lvl>
+    <w:lvl w:ilvl="3" w:tplc="0409000F" w:tentative="1">
+      <w:start w:val="1"/>
+      <w:numFmt w:val="decimal"/>
+      <w:lvlText w:val="%4."/>
+      <w:lvlJc w:val="left"/>
+      <w:pPr>
+        <w:ind w:left="1920" w:hanging="480"/>
+      </w:pPr>
+    </w:lvl>
+    <w:lvl w:ilvl="4" w:tplc="04090019" w:tentative="1">
+      <w:start w:val="1"/>
+      <w:numFmt w:val="ideographTraditional"/>
+      <w:lvlText w:val="%5、"/>
+      <w:lvlJc w:val="left"/>
+      <w:pPr>
+        <w:ind w:left="2400" w:hanging="480"/>
+      </w:pPr>
+    </w:lvl>
+    <w:lvl w:ilvl="5" w:tplc="0409001B" w:tentative="1">
+      <w:start w:val="1"/>
+      <w:numFmt w:val="lowerRoman"/>
+      <w:lvlText w:val="%6."/>
+      <w:lvlJc w:val="right"/>
+      <w:pPr>
+        <w:ind w:left="2880" w:hanging="480"/>
+      </w:pPr>
+    </w:lvl>
+    <w:lvl w:ilvl="6" w:tplc="0409000F" w:tentative="1">
+      <w:start w:val="1"/>
+      <w:numFmt w:val="decimal"/>
+      <w:lvlText w:val="%7."/>
+      <w:lvlJc w:val="left"/>
+      <w:pPr>
+        <w:ind w:left="3360" w:hanging="480"/>
+      </w:pPr>
+    </w:lvl>
+    <w:lvl w:ilvl="7" w:tplc="04090019" w:tentative="1">
+      <w:start w:val="1"/>
+      <w:numFmt w:val="ideographTraditional"/>
+      <w:lvlText w:val="%8、"/>
+      <w:lvlJc w:val="left"/>
+      <w:pPr>
+        <w:ind w:left="3840" w:hanging="480"/>
+      </w:pPr>
+    </w:lvl>
+    <w:lvl w:ilvl="8" w:tplc="0409001B" w:tentative="1">
+      <w:start w:val="1"/>
+      <w:numFmt w:val="lowerRoman"/>
+      <w:lvlText w:val="%9."/>
+      <w:lvlJc w:val="right"/>
+      <w:pPr>
+        <w:ind w:left="4320" w:hanging="480"/>
+      </w:pPr>
+    </w:lvl>
+  </w:abstractNum>
+  <w:abstractNum w:abstractNumId="4">
     <w:nsid w:val="56827202"/>
     <w:multiLevelType w:val="hybridMultilevel"/>
     <w:tmpl w:val="F760D6D6"/>
@@ -2615,7 +4185,7 @@
       </w:pPr>
     </w:lvl>
   </w:abstractNum>
-  <w:abstractNum w:abstractNumId="4">
+  <w:abstractNum w:abstractNumId="5">
     <w:nsid w:val="57367335"/>
     <w:multiLevelType w:val="multilevel"/>
     <w:tmpl w:val="888C07C6"/>
@@ -2765,7 +4335,7 @@
     </w:lvl>
   </w:abstractNum>
   <w:num w:numId="1">
-    <w:abstractNumId w:val="4"/>
+    <w:abstractNumId w:val="5"/>
   </w:num>
   <w:num w:numId="2">
     <w:abstractNumId w:val="1"/>
@@ -2774,10 +4344,13 @@
     <w:abstractNumId w:val="0"/>
   </w:num>
   <w:num w:numId="4">
-    <w:abstractNumId w:val="3"/>
+    <w:abstractNumId w:val="4"/>
   </w:num>
   <w:num w:numId="5">
     <w:abstractNumId w:val="2"/>
+  </w:num>
+  <w:num w:numId="6">
+    <w:abstractNumId w:val="3"/>
   </w:num>
 </w:numbering>
 </file>

</xml_diff>